<commit_message>
Change the goals. 2nd commit. Sergey
</commit_message>
<xml_diff>
--- a/R&DD/01. Introduction.docx
+++ b/R&DD/01. Introduction.docx
@@ -45,7 +45,7 @@
           <w:szCs w:val="24"/>
           <w:lang w:val="en-US"/>
         </w:rPr>
-        <w:t xml:space="preserve">A. Purpose: </w:t>
+        <w:t xml:space="preserve">A. Purpose </w:t>
       </w:r>
     </w:p>
     <w:p>
@@ -57,37 +57,262 @@
           <w:rFonts w:ascii="Times New Roman" w:hAnsi="Times New Roman" w:cs="Times New Roman"/>
           <w:sz w:val="24"/>
           <w:szCs w:val="24"/>
-          <w:lang w:val="en-US"/>
-        </w:rPr>
-      </w:pPr>
-      <w:r>
-        <w:rPr>
-          <w:rFonts w:ascii="Times New Roman" w:hAnsi="Times New Roman" w:cs="Times New Roman"/>
-          <w:sz w:val="24"/>
-          <w:szCs w:val="24"/>
-          <w:highlight w:val="yellow"/>
-          <w:lang w:val="en-US"/>
-        </w:rPr>
-        <w:t>To develop an easy-to-use application that: r</w:t>
-      </w:r>
-      <w:r>
-        <w:rPr>
-          <w:rFonts w:ascii="Times New Roman" w:hAnsi="Times New Roman" w:cs="Times New Roman"/>
-          <w:sz w:val="24"/>
-          <w:szCs w:val="24"/>
-          <w:highlight w:val="yellow"/>
-          <w:lang w:val="en-US"/>
-        </w:rPr>
-        <w:t>estrict access to their stores to avoid having crowds inside, to regulate the influx of people, saves people from having to line up and stand outside of stores for hours on end.</w:t>
-      </w:r>
-      <w:r>
-        <w:rPr>
-          <w:rFonts w:ascii="Times New Roman" w:hAnsi="Times New Roman" w:cs="Times New Roman"/>
-          <w:sz w:val="24"/>
-          <w:szCs w:val="24"/>
-          <w:lang w:val="en-US"/>
-        </w:rPr>
-        <w:t xml:space="preserve"> – REFORMULATE!</w:t>
+          <w:highlight w:val="yellow"/>
+          <w:lang w:val="en-US"/>
+        </w:rPr>
+      </w:pPr>
+      <w:r>
+        <w:rPr>
+          <w:rFonts w:ascii="Times New Roman" w:hAnsi="Times New Roman" w:cs="Times New Roman"/>
+          <w:sz w:val="24"/>
+          <w:szCs w:val="24"/>
+          <w:highlight w:val="yellow"/>
+          <w:lang w:val="en-US"/>
+        </w:rPr>
+        <w:t>G1: The system should provide customers with a reasonably precise estimation of the waiting time and should alert them taking into account the time they need to get to the shop from the place they currently are.</w:t>
+      </w:r>
+    </w:p>
+    <w:p>
+      <w:pPr>
+        <w:spacing w:after="0" w:line="360" w:lineRule="auto"/>
+        <w:ind w:firstLine="709"/>
+        <w:jc w:val="both"/>
+        <w:rPr>
+          <w:rFonts w:ascii="Times New Roman" w:hAnsi="Times New Roman" w:cs="Times New Roman"/>
+          <w:sz w:val="24"/>
+          <w:szCs w:val="24"/>
+          <w:highlight w:val="yellow"/>
+          <w:lang w:val="en-US"/>
+        </w:rPr>
+      </w:pPr>
+      <w:r>
+        <w:rPr>
+          <w:rFonts w:ascii="Times New Roman" w:hAnsi="Times New Roman" w:cs="Times New Roman"/>
+          <w:sz w:val="24"/>
+          <w:szCs w:val="24"/>
+          <w:highlight w:val="yellow"/>
+          <w:lang w:val="en-US"/>
+        </w:rPr>
+        <w:t>G2: Fallback situation</w:t>
+      </w:r>
+      <w:r>
+        <w:rPr>
+          <w:rFonts w:ascii="Times New Roman" w:hAnsi="Times New Roman" w:cs="Times New Roman"/>
+          <w:sz w:val="24"/>
+          <w:szCs w:val="24"/>
+          <w:highlight w:val="yellow"/>
+          <w:lang w:val="en-US"/>
+        </w:rPr>
+        <w:t xml:space="preserve"> #1</w:t>
+      </w:r>
+      <w:r>
+        <w:rPr>
+          <w:rFonts w:ascii="Times New Roman" w:hAnsi="Times New Roman" w:cs="Times New Roman"/>
+          <w:sz w:val="24"/>
+          <w:szCs w:val="24"/>
+          <w:highlight w:val="yellow"/>
+          <w:lang w:val="en-US"/>
+        </w:rPr>
+        <w:t>: Stores should have the possibility to hand out “tickets” on the spot.</w:t>
+      </w:r>
+    </w:p>
+    <w:p>
+      <w:pPr>
+        <w:spacing w:after="0" w:line="360" w:lineRule="auto"/>
+        <w:ind w:firstLine="709"/>
+        <w:jc w:val="both"/>
+        <w:rPr>
+          <w:rFonts w:ascii="Times New Roman" w:hAnsi="Times New Roman" w:cs="Times New Roman"/>
+          <w:sz w:val="24"/>
+          <w:szCs w:val="24"/>
+          <w:highlight w:val="yellow"/>
+          <w:lang w:val="en-US"/>
+        </w:rPr>
+      </w:pPr>
+      <w:r>
+        <w:rPr>
+          <w:rFonts w:ascii="Times New Roman" w:hAnsi="Times New Roman" w:cs="Times New Roman"/>
+          <w:sz w:val="24"/>
+          <w:szCs w:val="24"/>
+          <w:highlight w:val="yellow"/>
+          <w:lang w:val="en-US"/>
+        </w:rPr>
+        <w:t xml:space="preserve">G3: </w:t>
+      </w:r>
+      <w:r>
+        <w:rPr>
+          <w:rFonts w:ascii="Times New Roman" w:hAnsi="Times New Roman" w:cs="Times New Roman"/>
+          <w:sz w:val="24"/>
+          <w:szCs w:val="24"/>
+          <w:highlight w:val="yellow"/>
+          <w:lang w:val="en-US"/>
+        </w:rPr>
+        <w:t>The system should allow customers to book a visit to the supermarket based on given input data.</w:t>
+      </w:r>
+    </w:p>
+    <w:p>
+      <w:pPr>
+        <w:spacing w:after="0" w:line="360" w:lineRule="auto"/>
+        <w:ind w:firstLine="709"/>
+        <w:jc w:val="both"/>
+        <w:rPr>
+          <w:rFonts w:ascii="Times New Roman" w:hAnsi="Times New Roman" w:cs="Times New Roman"/>
+          <w:sz w:val="24"/>
+          <w:szCs w:val="24"/>
+          <w:highlight w:val="yellow"/>
+          <w:lang w:val="en-US"/>
+        </w:rPr>
+      </w:pPr>
+      <w:r>
+        <w:rPr>
+          <w:rFonts w:ascii="Times New Roman" w:hAnsi="Times New Roman" w:cs="Times New Roman"/>
+          <w:sz w:val="24"/>
+          <w:szCs w:val="24"/>
+          <w:highlight w:val="yellow"/>
+          <w:lang w:val="en-US"/>
+        </w:rPr>
+        <w:t>G4: The application should plan the visits such that people could keep enough distance between them inside the store (at least one meter).</w:t>
+      </w:r>
+    </w:p>
+    <w:p>
+      <w:pPr>
+        <w:spacing w:after="0" w:line="360" w:lineRule="auto"/>
+        <w:ind w:firstLine="709"/>
+        <w:jc w:val="both"/>
+        <w:rPr>
+          <w:rFonts w:ascii="Times New Roman" w:hAnsi="Times New Roman" w:cs="Times New Roman"/>
+          <w:sz w:val="24"/>
+          <w:szCs w:val="24"/>
+          <w:highlight w:val="yellow"/>
+          <w:lang w:val="en-US"/>
+        </w:rPr>
+      </w:pPr>
+      <w:r>
+        <w:rPr>
+          <w:rFonts w:ascii="Times New Roman" w:hAnsi="Times New Roman" w:cs="Times New Roman"/>
+          <w:sz w:val="24"/>
+          <w:szCs w:val="24"/>
+          <w:highlight w:val="yellow"/>
+          <w:lang w:val="en-US"/>
+        </w:rPr>
+        <w:t>Additional goals for the group of 3 members:</w:t>
+      </w:r>
+    </w:p>
+    <w:p>
+      <w:pPr>
+        <w:spacing w:after="0" w:line="360" w:lineRule="auto"/>
+        <w:ind w:firstLine="709"/>
+        <w:jc w:val="both"/>
+        <w:rPr>
+          <w:rFonts w:ascii="Times New Roman" w:hAnsi="Times New Roman" w:cs="Times New Roman"/>
+          <w:sz w:val="24"/>
+          <w:szCs w:val="24"/>
+          <w:highlight w:val="yellow"/>
+          <w:lang w:val="en-US"/>
+        </w:rPr>
+      </w:pPr>
+      <w:r>
+        <w:rPr>
+          <w:rFonts w:ascii="Times New Roman" w:hAnsi="Times New Roman" w:cs="Times New Roman"/>
+          <w:sz w:val="24"/>
+          <w:szCs w:val="24"/>
+          <w:highlight w:val="yellow"/>
+          <w:lang w:val="en-US"/>
+        </w:rPr>
+        <w:t xml:space="preserve">G5: The </w:t>
+      </w:r>
+      <w:r>
+        <w:rPr>
+          <w:rFonts w:ascii="Times New Roman" w:hAnsi="Times New Roman" w:cs="Times New Roman"/>
+          <w:sz w:val="24"/>
+          <w:szCs w:val="24"/>
+          <w:highlight w:val="yellow"/>
+          <w:lang w:val="en-US"/>
+        </w:rPr>
+        <w:t xml:space="preserve">system (application and “tickets” on the spot) </w:t>
+      </w:r>
+      <w:r>
+        <w:rPr>
+          <w:rFonts w:ascii="Times New Roman" w:hAnsi="Times New Roman" w:cs="Times New Roman"/>
+          <w:sz w:val="24"/>
+          <w:szCs w:val="24"/>
+          <w:highlight w:val="yellow"/>
+          <w:lang w:val="en-US"/>
+        </w:rPr>
+        <w:t>should include alternative slots</w:t>
+      </w:r>
+      <w:r>
+        <w:rPr>
+          <w:rFonts w:ascii="Times New Roman" w:hAnsi="Times New Roman" w:cs="Times New Roman"/>
+          <w:sz w:val="24"/>
+          <w:szCs w:val="24"/>
+          <w:highlight w:val="yellow"/>
+          <w:lang w:val="en-US"/>
+        </w:rPr>
+        <w:t xml:space="preserve"> (for another day), suggest to the customer the location of the nearest “safe” store based on his location.</w:t>
+      </w:r>
+    </w:p>
+    <w:p>
+      <w:pPr>
+        <w:spacing w:after="0" w:line="360" w:lineRule="auto"/>
+        <w:ind w:firstLine="709"/>
+        <w:jc w:val="both"/>
+        <w:rPr>
+          <w:rFonts w:ascii="Times New Roman" w:hAnsi="Times New Roman" w:cs="Times New Roman"/>
+          <w:sz w:val="24"/>
+          <w:szCs w:val="24"/>
+          <w:lang w:val="en-US"/>
+        </w:rPr>
+      </w:pPr>
+      <w:r>
+        <w:rPr>
+          <w:rFonts w:ascii="Times New Roman" w:hAnsi="Times New Roman" w:cs="Times New Roman"/>
+          <w:sz w:val="24"/>
+          <w:szCs w:val="24"/>
+          <w:highlight w:val="yellow"/>
+          <w:lang w:val="en-US"/>
+        </w:rPr>
+        <w:t xml:space="preserve">G6: Fallback situation #2: Stores handing out “tickets” on the spot should prevent the lining out people at the inside and </w:t>
+      </w:r>
+      <w:bookmarkStart w:id="0" w:name="_GoBack"/>
+      <w:bookmarkEnd w:id="0"/>
+      <w:r>
+        <w:rPr>
+          <w:rFonts w:ascii="Times New Roman" w:hAnsi="Times New Roman" w:cs="Times New Roman"/>
+          <w:sz w:val="24"/>
+          <w:szCs w:val="24"/>
+          <w:highlight w:val="yellow"/>
+          <w:lang w:val="en-US"/>
+        </w:rPr>
+        <w:t>the outside</w:t>
+      </w:r>
+      <w:r>
+        <w:rPr>
+          <w:rFonts w:ascii="Times New Roman" w:hAnsi="Times New Roman" w:cs="Times New Roman"/>
+          <w:sz w:val="24"/>
+          <w:szCs w:val="24"/>
+          <w:highlight w:val="yellow"/>
+          <w:lang w:val="en-US"/>
+        </w:rPr>
+        <w:t>.</w:t>
+      </w:r>
+      <w:r>
+        <w:rPr>
+          <w:rFonts w:ascii="Times New Roman" w:hAnsi="Times New Roman" w:cs="Times New Roman"/>
+          <w:sz w:val="24"/>
+          <w:szCs w:val="24"/>
+          <w:lang w:val="en-US"/>
+        </w:rPr>
+        <w:t xml:space="preserve">– </w:t>
+      </w:r>
+      <w:r>
+        <w:rPr>
+          <w:rFonts w:ascii="Times New Roman" w:hAnsi="Times New Roman" w:cs="Times New Roman"/>
+          <w:sz w:val="24"/>
+          <w:szCs w:val="24"/>
+          <w:lang w:val="en-US"/>
+        </w:rPr>
+        <w:t>Reformulate, guys. Check it. It’s a new goals. I think it better suits the standards.</w:t>
       </w:r>
     </w:p>
     <w:p>
@@ -366,8 +591,6 @@
           <w:lang w:val="en-US"/>
         </w:rPr>
       </w:pPr>
-      <w:bookmarkStart w:id="0" w:name="_GoBack"/>
-      <w:bookmarkEnd w:id="0"/>
     </w:p>
     <w:sectPr>
       <w:type w:val="continuous"/>

</xml_diff>

<commit_message>
Continuation of the world phenomena
</commit_message>
<xml_diff>
--- a/R&DD/01. Introduction.docx
+++ b/R&DD/01. Introduction.docx
@@ -1,6 +1,6 @@
 
 <file path=word/document.xml><?xml version="1.0" encoding="utf-8"?>
-<w:document xmlns:wpc="http://schemas.microsoft.com/office/word/2010/wordprocessingCanvas" xmlns:mc="http://schemas.openxmlformats.org/markup-compatibility/2006" xmlns:o="urn:schemas-microsoft-com:office:office" xmlns:r="http://schemas.openxmlformats.org/officeDocument/2006/relationships" xmlns:m="http://schemas.openxmlformats.org/officeDocument/2006/math" xmlns:v="urn:schemas-microsoft-com:vml" xmlns:wp14="http://schemas.microsoft.com/office/word/2010/wordprocessingDrawing" xmlns:wp="http://schemas.openxmlformats.org/drawingml/2006/wordprocessingDrawing" xmlns:w10="urn:schemas-microsoft-com:office:word" xmlns:w="http://schemas.openxmlformats.org/wordprocessingml/2006/main" xmlns:w14="http://schemas.microsoft.com/office/word/2010/wordml" xmlns:w15="http://schemas.microsoft.com/office/word/2012/wordml" xmlns:wpg="http://schemas.microsoft.com/office/word/2010/wordprocessingGroup" xmlns:wpi="http://schemas.microsoft.com/office/word/2010/wordprocessingInk" xmlns:wne="http://schemas.microsoft.com/office/word/2006/wordml" xmlns:wps="http://schemas.microsoft.com/office/word/2010/wordprocessingShape" mc:Ignorable="w14 w15 wp14">
+<w:document xmlns:wpc="http://schemas.microsoft.com/office/word/2010/wordprocessingCanvas" xmlns:cx="http://schemas.microsoft.com/office/drawing/2014/chartex" xmlns:cx1="http://schemas.microsoft.com/office/drawing/2015/9/8/chartex" xmlns:cx2="http://schemas.microsoft.com/office/drawing/2015/10/21/chartex" xmlns:cx3="http://schemas.microsoft.com/office/drawing/2016/5/9/chartex" xmlns:cx4="http://schemas.microsoft.com/office/drawing/2016/5/10/chartex" xmlns:cx5="http://schemas.microsoft.com/office/drawing/2016/5/11/chartex" xmlns:cx6="http://schemas.microsoft.com/office/drawing/2016/5/12/chartex" xmlns:cx7="http://schemas.microsoft.com/office/drawing/2016/5/13/chartex" xmlns:cx8="http://schemas.microsoft.com/office/drawing/2016/5/14/chartex" xmlns:mc="http://schemas.openxmlformats.org/markup-compatibility/2006" xmlns:aink="http://schemas.microsoft.com/office/drawing/2016/ink" xmlns:am3d="http://schemas.microsoft.com/office/drawing/2017/model3d" xmlns:o="urn:schemas-microsoft-com:office:office" xmlns:r="http://schemas.openxmlformats.org/officeDocument/2006/relationships" xmlns:m="http://schemas.openxmlformats.org/officeDocument/2006/math" xmlns:v="urn:schemas-microsoft-com:vml" xmlns:wp14="http://schemas.microsoft.com/office/word/2010/wordprocessingDrawing" xmlns:wp="http://schemas.openxmlformats.org/drawingml/2006/wordprocessingDrawing" xmlns:w10="urn:schemas-microsoft-com:office:word" xmlns:w="http://schemas.openxmlformats.org/wordprocessingml/2006/main" xmlns:w14="http://schemas.microsoft.com/office/word/2010/wordml" xmlns:w15="http://schemas.microsoft.com/office/word/2012/wordml" xmlns:w16cex="http://schemas.microsoft.com/office/word/2018/wordml/cex" xmlns:w16cid="http://schemas.microsoft.com/office/word/2016/wordml/cid" xmlns:w16="http://schemas.microsoft.com/office/word/2018/wordml" xmlns:w16se="http://schemas.microsoft.com/office/word/2015/wordml/symex" xmlns:wpg="http://schemas.microsoft.com/office/word/2010/wordprocessingGroup" xmlns:wpi="http://schemas.microsoft.com/office/word/2010/wordprocessingInk" xmlns:wne="http://schemas.microsoft.com/office/word/2006/wordml" xmlns:wps="http://schemas.microsoft.com/office/word/2010/wordprocessingShape" mc:Ignorable="w14 w15 w16se w16cid w16 w16cex wp14">
   <w:body>
     <w:p>
       <w:pPr>
@@ -272,19 +272,7 @@
           <w:highlight w:val="yellow"/>
           <w:lang w:val="en-US"/>
         </w:rPr>
-        <w:t xml:space="preserve">G6: Fallback situation #2: Stores handing out “tickets” on the spot should prevent the lining out people at the inside and </w:t>
-      </w:r>
-      <w:bookmarkStart w:id="0" w:name="_GoBack"/>
-      <w:bookmarkEnd w:id="0"/>
-      <w:r>
-        <w:rPr>
-          <w:rFonts w:ascii="Times New Roman" w:hAnsi="Times New Roman" w:cs="Times New Roman"/>
-          <w:sz w:val="24"/>
-          <w:szCs w:val="24"/>
-          <w:highlight w:val="yellow"/>
-          <w:lang w:val="en-US"/>
-        </w:rPr>
-        <w:t>the outside</w:t>
+        <w:t>G6: Fallback situation #2: Stores handing out “tickets” on the spot should prevent the lining out people at the inside and the outside</w:t>
       </w:r>
       <w:r>
         <w:rPr>
@@ -372,7 +360,7 @@
     </w:p>
     <w:p>
       <w:pPr>
-        <w:pStyle w:val="a3"/>
+        <w:pStyle w:val="ListParagraph"/>
         <w:numPr>
           <w:ilvl w:val="0"/>
           <w:numId w:val="1"/>
@@ -407,7 +395,7 @@
     </w:p>
     <w:p>
       <w:pPr>
-        <w:pStyle w:val="a3"/>
+        <w:pStyle w:val="ListParagraph"/>
         <w:numPr>
           <w:ilvl w:val="0"/>
           <w:numId w:val="1"/>
@@ -433,7 +421,7 @@
     </w:p>
     <w:p>
       <w:pPr>
-        <w:pStyle w:val="a3"/>
+        <w:pStyle w:val="ListParagraph"/>
         <w:numPr>
           <w:ilvl w:val="0"/>
           <w:numId w:val="1"/>
@@ -478,7 +466,7 @@
     </w:p>
     <w:p>
       <w:pPr>
-        <w:pStyle w:val="a3"/>
+        <w:pStyle w:val="ListParagraph"/>
         <w:numPr>
           <w:ilvl w:val="0"/>
           <w:numId w:val="1"/>
@@ -549,15 +537,55 @@
           <w:szCs w:val="24"/>
           <w:lang w:val="en-US"/>
         </w:rPr>
-        <w:t xml:space="preserve"> - REFORMULATE, maybe we can include in this phenomena the case of “long-term” customers. Who knows?</w:t>
-      </w:r>
-    </w:p>
-    <w:p>
-      <w:pPr>
-        <w:pStyle w:val="a3"/>
+        <w:t xml:space="preserve"> - REFORMULATE, maybe we can include in this</w:t>
+      </w:r>
+      <w:r>
+        <w:rPr>
+          <w:rFonts w:ascii="Times New Roman" w:hAnsi="Times New Roman" w:cs="Times New Roman"/>
+          <w:sz w:val="24"/>
+          <w:szCs w:val="24"/>
+          <w:lang w:val="en-US"/>
+        </w:rPr>
+        <w:t xml:space="preserve"> </w:t>
+      </w:r>
+      <w:r>
+        <w:rPr>
+          <w:rFonts w:ascii="Times New Roman" w:hAnsi="Times New Roman" w:cs="Times New Roman"/>
+          <w:sz w:val="24"/>
+          <w:szCs w:val="24"/>
+          <w:lang w:val="en-US"/>
+        </w:rPr>
+        <w:t>phenomena the case of “long-term” customers. Who knows?</w:t>
+      </w:r>
+    </w:p>
+    <w:p>
+      <w:pPr>
+        <w:spacing w:after="0" w:line="360" w:lineRule="auto"/>
+        <w:ind w:left="708"/>
+        <w:jc w:val="both"/>
+        <w:rPr>
+          <w:rFonts w:ascii="Times New Roman" w:hAnsi="Times New Roman" w:cs="Times New Roman"/>
+          <w:sz w:val="24"/>
+          <w:szCs w:val="24"/>
+          <w:lang w:val="en-US"/>
+        </w:rPr>
+      </w:pPr>
+      <w:r>
+        <w:rPr>
+          <w:rFonts w:ascii="Times New Roman" w:hAnsi="Times New Roman" w:cs="Times New Roman"/>
+          <w:sz w:val="24"/>
+          <w:szCs w:val="24"/>
+          <w:lang w:val="en-US"/>
+        </w:rPr>
+        <w:t>The machine:</w:t>
+      </w:r>
+    </w:p>
+    <w:p>
+      <w:pPr>
+        <w:pStyle w:val="ListParagraph"/>
         <w:numPr>
           <w:ilvl w:val="0"/>
-          <w:numId w:val="1"/>
+          <w:numId w:val="2"/>
         </w:numPr>
         <w:spacing w:after="0" w:line="360" w:lineRule="auto"/>
         <w:jc w:val="both"/>
@@ -575,12 +603,305 @@
           <w:szCs w:val="24"/>
           <w:lang w:val="en-US"/>
         </w:rPr>
-        <w:t>list of items the customer intending to buy.</w:t>
-      </w:r>
-    </w:p>
-    <w:p>
-      <w:pPr>
-        <w:pStyle w:val="a3"/>
+        <w:t xml:space="preserve">calculating a number </w:t>
+      </w:r>
+      <w:r>
+        <w:rPr>
+          <w:rFonts w:ascii="Times New Roman" w:hAnsi="Times New Roman" w:cs="Times New Roman"/>
+          <w:sz w:val="24"/>
+          <w:szCs w:val="24"/>
+          <w:lang w:val="en-US"/>
+        </w:rPr>
+        <w:t>that gives position in the queue</w:t>
+      </w:r>
+    </w:p>
+    <w:p>
+      <w:pPr>
+        <w:pStyle w:val="ListParagraph"/>
+        <w:numPr>
+          <w:ilvl w:val="0"/>
+          <w:numId w:val="2"/>
+        </w:numPr>
+        <w:spacing w:after="0" w:line="360" w:lineRule="auto"/>
+        <w:jc w:val="both"/>
+        <w:rPr>
+          <w:rFonts w:ascii="Times New Roman" w:hAnsi="Times New Roman" w:cs="Times New Roman"/>
+          <w:sz w:val="24"/>
+          <w:szCs w:val="24"/>
+          <w:lang w:val="en-US"/>
+        </w:rPr>
+      </w:pPr>
+      <w:r>
+        <w:rPr>
+          <w:rFonts w:ascii="Times New Roman" w:hAnsi="Times New Roman" w:cs="Times New Roman"/>
+          <w:sz w:val="24"/>
+          <w:szCs w:val="24"/>
+          <w:lang w:val="en-US"/>
+        </w:rPr>
+        <w:t>precise estimation of the waiting time</w:t>
+      </w:r>
+    </w:p>
+    <w:p>
+      <w:pPr>
+        <w:pStyle w:val="ListParagraph"/>
+        <w:numPr>
+          <w:ilvl w:val="0"/>
+          <w:numId w:val="2"/>
+        </w:numPr>
+        <w:spacing w:after="0" w:line="360" w:lineRule="auto"/>
+        <w:jc w:val="both"/>
+        <w:rPr>
+          <w:rFonts w:ascii="Times New Roman" w:hAnsi="Times New Roman" w:cs="Times New Roman"/>
+          <w:sz w:val="24"/>
+          <w:szCs w:val="24"/>
+          <w:lang w:val="en-US"/>
+        </w:rPr>
+      </w:pPr>
+      <w:r>
+        <w:rPr>
+          <w:rFonts w:ascii="Times New Roman" w:hAnsi="Times New Roman" w:cs="Times New Roman"/>
+          <w:sz w:val="24"/>
+          <w:szCs w:val="24"/>
+          <w:lang w:val="en-US"/>
+        </w:rPr>
+        <w:t>suggestion of alternative slots (in the same</w:t>
+      </w:r>
+      <w:r>
+        <w:rPr>
+          <w:rFonts w:ascii="Times New Roman" w:hAnsi="Times New Roman" w:cs="Times New Roman"/>
+          <w:sz w:val="24"/>
+          <w:szCs w:val="24"/>
+          <w:lang w:val="en-US"/>
+        </w:rPr>
+        <w:t xml:space="preserve"> </w:t>
+      </w:r>
+      <w:r>
+        <w:rPr>
+          <w:rFonts w:ascii="Times New Roman" w:hAnsi="Times New Roman" w:cs="Times New Roman"/>
+          <w:sz w:val="24"/>
+          <w:szCs w:val="24"/>
+          <w:lang w:val="en-US"/>
+        </w:rPr>
+        <w:t>day, or in different days)</w:t>
+      </w:r>
+    </w:p>
+    <w:p>
+      <w:pPr>
+        <w:pStyle w:val="ListParagraph"/>
+        <w:numPr>
+          <w:ilvl w:val="0"/>
+          <w:numId w:val="2"/>
+        </w:numPr>
+        <w:spacing w:after="0" w:line="360" w:lineRule="auto"/>
+        <w:jc w:val="both"/>
+        <w:rPr>
+          <w:rFonts w:ascii="Times New Roman" w:hAnsi="Times New Roman" w:cs="Times New Roman"/>
+          <w:sz w:val="24"/>
+          <w:szCs w:val="24"/>
+          <w:lang w:val="en-US"/>
+        </w:rPr>
+      </w:pPr>
+      <w:r>
+        <w:rPr>
+          <w:rFonts w:ascii="Times New Roman" w:hAnsi="Times New Roman" w:cs="Times New Roman"/>
+          <w:sz w:val="24"/>
+          <w:szCs w:val="24"/>
+          <w:lang w:val="en-US"/>
+        </w:rPr>
+        <w:t>generat</w:t>
+      </w:r>
+      <w:r>
+        <w:rPr>
+          <w:rFonts w:ascii="Times New Roman" w:hAnsi="Times New Roman" w:cs="Times New Roman"/>
+          <w:sz w:val="24"/>
+          <w:szCs w:val="24"/>
+          <w:lang w:val="en-US"/>
+        </w:rPr>
+        <w:t>ing</w:t>
+      </w:r>
+      <w:r>
+        <w:rPr>
+          <w:rFonts w:ascii="Times New Roman" w:hAnsi="Times New Roman" w:cs="Times New Roman"/>
+          <w:sz w:val="24"/>
+          <w:szCs w:val="24"/>
+          <w:lang w:val="en-US"/>
+        </w:rPr>
+        <w:t xml:space="preserve"> QR codes that would be scanned upon entering the store</w:t>
+      </w:r>
+    </w:p>
+    <w:p>
+      <w:pPr>
+        <w:spacing w:after="0" w:line="360" w:lineRule="auto"/>
+        <w:ind w:left="708"/>
+        <w:jc w:val="both"/>
+        <w:rPr>
+          <w:rFonts w:ascii="Times New Roman" w:hAnsi="Times New Roman" w:cs="Times New Roman"/>
+          <w:sz w:val="24"/>
+          <w:szCs w:val="24"/>
+          <w:lang w:val="en-US"/>
+        </w:rPr>
+      </w:pPr>
+      <w:r>
+        <w:rPr>
+          <w:rFonts w:ascii="Times New Roman" w:hAnsi="Times New Roman" w:cs="Times New Roman"/>
+          <w:sz w:val="24"/>
+          <w:szCs w:val="24"/>
+        </w:rPr>
+        <w:t>Shared phenomena</w:t>
+      </w:r>
+      <w:r>
+        <w:rPr>
+          <w:rFonts w:ascii="Times New Roman" w:hAnsi="Times New Roman" w:cs="Times New Roman"/>
+          <w:sz w:val="24"/>
+          <w:szCs w:val="24"/>
+          <w:lang w:val="en-US"/>
+        </w:rPr>
+        <w:t>:</w:t>
+      </w:r>
+    </w:p>
+    <w:p>
+      <w:pPr>
+        <w:pStyle w:val="ListParagraph"/>
+        <w:numPr>
+          <w:ilvl w:val="0"/>
+          <w:numId w:val="4"/>
+        </w:numPr>
+        <w:spacing w:after="0" w:line="360" w:lineRule="auto"/>
+        <w:jc w:val="both"/>
+        <w:rPr>
+          <w:rFonts w:ascii="Times New Roman" w:hAnsi="Times New Roman" w:cs="Times New Roman"/>
+          <w:sz w:val="24"/>
+          <w:szCs w:val="24"/>
+          <w:lang w:val="en-US"/>
+        </w:rPr>
+      </w:pPr>
+      <w:r>
+        <w:rPr>
+          <w:rFonts w:ascii="Times New Roman" w:hAnsi="Times New Roman" w:cs="Times New Roman"/>
+          <w:lang w:val="en-US"/>
+        </w:rPr>
+        <w:t>alerting people taking into account the time they need to get to the shop from the place they currently are</w:t>
+      </w:r>
+    </w:p>
+    <w:p>
+      <w:pPr>
+        <w:pStyle w:val="ListParagraph"/>
+        <w:numPr>
+          <w:ilvl w:val="0"/>
+          <w:numId w:val="4"/>
+        </w:numPr>
+        <w:spacing w:after="0" w:line="360" w:lineRule="auto"/>
+        <w:jc w:val="both"/>
+        <w:rPr>
+          <w:rFonts w:ascii="Times New Roman" w:hAnsi="Times New Roman" w:cs="Times New Roman"/>
+          <w:sz w:val="24"/>
+          <w:szCs w:val="24"/>
+          <w:lang w:val="en-US"/>
+        </w:rPr>
+      </w:pPr>
+      <w:r>
+        <w:rPr>
+          <w:rFonts w:ascii="Times New Roman" w:hAnsi="Times New Roman" w:cs="Times New Roman"/>
+          <w:lang w:val="en-US"/>
+        </w:rPr>
+        <w:t>availability of fallback options for people who do not have access to the required technology</w:t>
+      </w:r>
+    </w:p>
+    <w:p>
+      <w:pPr>
+        <w:pStyle w:val="ListParagraph"/>
+        <w:numPr>
+          <w:ilvl w:val="0"/>
+          <w:numId w:val="4"/>
+        </w:numPr>
+        <w:spacing w:after="0" w:line="360" w:lineRule="auto"/>
+        <w:jc w:val="both"/>
+        <w:rPr>
+          <w:rFonts w:ascii="Times New Roman" w:hAnsi="Times New Roman" w:cs="Times New Roman"/>
+          <w:sz w:val="24"/>
+          <w:szCs w:val="24"/>
+          <w:lang w:val="en-US"/>
+        </w:rPr>
+      </w:pPr>
+      <w:r>
+        <w:rPr>
+          <w:rFonts w:ascii="Times New Roman" w:hAnsi="Times New Roman" w:cs="Times New Roman"/>
+          <w:lang w:val="en-US"/>
+        </w:rPr>
+        <w:t>booking a visit, a customer might indicate also the approximate expected duration of the visit</w:t>
+      </w:r>
+    </w:p>
+    <w:p>
+      <w:pPr>
+        <w:pStyle w:val="ListParagraph"/>
+        <w:numPr>
+          <w:ilvl w:val="0"/>
+          <w:numId w:val="4"/>
+        </w:numPr>
+        <w:spacing w:after="0" w:line="360" w:lineRule="auto"/>
+        <w:jc w:val="both"/>
+        <w:rPr>
+          <w:rFonts w:ascii="Times New Roman" w:hAnsi="Times New Roman" w:cs="Times New Roman"/>
+          <w:sz w:val="24"/>
+          <w:szCs w:val="24"/>
+          <w:lang w:val="en-US"/>
+        </w:rPr>
+      </w:pPr>
+      <w:r>
+        <w:rPr>
+          <w:rFonts w:ascii="Times New Roman" w:hAnsi="Times New Roman" w:cs="Times New Roman"/>
+          <w:sz w:val="24"/>
+          <w:szCs w:val="24"/>
+          <w:lang w:val="en-US"/>
+        </w:rPr>
+        <w:t>allow</w:t>
+      </w:r>
+      <w:r>
+        <w:rPr>
+          <w:rFonts w:ascii="Times New Roman" w:hAnsi="Times New Roman" w:cs="Times New Roman"/>
+          <w:sz w:val="24"/>
+          <w:szCs w:val="24"/>
+          <w:lang w:val="en-US"/>
+        </w:rPr>
+        <w:t>ing</w:t>
+      </w:r>
+      <w:r>
+        <w:rPr>
+          <w:rFonts w:ascii="Times New Roman" w:hAnsi="Times New Roman" w:cs="Times New Roman"/>
+          <w:sz w:val="24"/>
+          <w:szCs w:val="24"/>
+          <w:lang w:val="en-US"/>
+        </w:rPr>
+        <w:t xml:space="preserve"> users to indicate a list of items, categories that they intend to purchase</w:t>
+      </w:r>
+    </w:p>
+    <w:p>
+      <w:pPr>
+        <w:spacing w:after="0" w:line="360" w:lineRule="auto"/>
+        <w:jc w:val="both"/>
+        <w:rPr>
+          <w:rFonts w:ascii="Times New Roman" w:hAnsi="Times New Roman" w:cs="Times New Roman"/>
+          <w:sz w:val="24"/>
+          <w:szCs w:val="24"/>
+          <w:lang w:val="en-US"/>
+        </w:rPr>
+      </w:pPr>
+    </w:p>
+    <w:p>
+      <w:pPr>
+        <w:spacing w:after="0" w:line="360" w:lineRule="auto"/>
+        <w:jc w:val="both"/>
+        <w:rPr>
+          <w:rFonts w:ascii="Times New Roman" w:hAnsi="Times New Roman" w:cs="Times New Roman"/>
+          <w:sz w:val="24"/>
+          <w:szCs w:val="24"/>
+          <w:lang w:val="en-US"/>
+        </w:rPr>
+      </w:pPr>
+    </w:p>
+    <w:p>
+      <w:pPr>
+        <w:pStyle w:val="ListParagraph"/>
         <w:spacing w:after="0" w:line="360" w:lineRule="auto"/>
         <w:ind w:left="0" w:firstLine="709"/>
         <w:jc w:val="both"/>
@@ -607,7 +928,7 @@
 </file>
 
 <file path=word/numbering.xml><?xml version="1.0" encoding="utf-8"?>
-<w:numbering xmlns:wpc="http://schemas.microsoft.com/office/word/2010/wordprocessingCanvas" xmlns:mc="http://schemas.openxmlformats.org/markup-compatibility/2006" xmlns:o="urn:schemas-microsoft-com:office:office" xmlns:r="http://schemas.openxmlformats.org/officeDocument/2006/relationships" xmlns:m="http://schemas.openxmlformats.org/officeDocument/2006/math" xmlns:v="urn:schemas-microsoft-com:vml" xmlns:wp14="http://schemas.microsoft.com/office/word/2010/wordprocessingDrawing" xmlns:wp="http://schemas.openxmlformats.org/drawingml/2006/wordprocessingDrawing" xmlns:w10="urn:schemas-microsoft-com:office:word" xmlns:w="http://schemas.openxmlformats.org/wordprocessingml/2006/main" xmlns:w14="http://schemas.microsoft.com/office/word/2010/wordml" xmlns:w15="http://schemas.microsoft.com/office/word/2012/wordml" xmlns:wpg="http://schemas.microsoft.com/office/word/2010/wordprocessingGroup" xmlns:wpi="http://schemas.microsoft.com/office/word/2010/wordprocessingInk" xmlns:wne="http://schemas.microsoft.com/office/word/2006/wordml" xmlns:wps="http://schemas.microsoft.com/office/word/2010/wordprocessingShape" mc:Ignorable="w14 w15 wp14">
+<w:numbering xmlns:wpc="http://schemas.microsoft.com/office/word/2010/wordprocessingCanvas" xmlns:cx="http://schemas.microsoft.com/office/drawing/2014/chartex" xmlns:cx1="http://schemas.microsoft.com/office/drawing/2015/9/8/chartex" xmlns:cx2="http://schemas.microsoft.com/office/drawing/2015/10/21/chartex" xmlns:cx3="http://schemas.microsoft.com/office/drawing/2016/5/9/chartex" xmlns:cx4="http://schemas.microsoft.com/office/drawing/2016/5/10/chartex" xmlns:cx5="http://schemas.microsoft.com/office/drawing/2016/5/11/chartex" xmlns:cx6="http://schemas.microsoft.com/office/drawing/2016/5/12/chartex" xmlns:cx7="http://schemas.microsoft.com/office/drawing/2016/5/13/chartex" xmlns:cx8="http://schemas.microsoft.com/office/drawing/2016/5/14/chartex" xmlns:mc="http://schemas.openxmlformats.org/markup-compatibility/2006" xmlns:aink="http://schemas.microsoft.com/office/drawing/2016/ink" xmlns:am3d="http://schemas.microsoft.com/office/drawing/2017/model3d" xmlns:o="urn:schemas-microsoft-com:office:office" xmlns:r="http://schemas.openxmlformats.org/officeDocument/2006/relationships" xmlns:m="http://schemas.openxmlformats.org/officeDocument/2006/math" xmlns:v="urn:schemas-microsoft-com:vml" xmlns:wp14="http://schemas.microsoft.com/office/word/2010/wordprocessingDrawing" xmlns:wp="http://schemas.openxmlformats.org/drawingml/2006/wordprocessingDrawing" xmlns:w10="urn:schemas-microsoft-com:office:word" xmlns:w="http://schemas.openxmlformats.org/wordprocessingml/2006/main" xmlns:w14="http://schemas.microsoft.com/office/word/2010/wordml" xmlns:w15="http://schemas.microsoft.com/office/word/2012/wordml" xmlns:w16cex="http://schemas.microsoft.com/office/word/2018/wordml/cex" xmlns:w16cid="http://schemas.microsoft.com/office/word/2016/wordml/cid" xmlns:w16="http://schemas.microsoft.com/office/word/2018/wordml" xmlns:w16se="http://schemas.microsoft.com/office/word/2015/wordml/symex" xmlns:wpg="http://schemas.microsoft.com/office/word/2010/wordprocessingGroup" xmlns:wpi="http://schemas.microsoft.com/office/word/2010/wordprocessingInk" xmlns:wne="http://schemas.microsoft.com/office/word/2006/wordml" xmlns:wps="http://schemas.microsoft.com/office/word/2010/wordprocessingShape" mc:Ignorable="w14 w15 w16se w16cid w16 w16cex wp14">
   <w:abstractNum w:abstractNumId="0" w15:restartNumberingAfterBreak="0">
     <w:nsid w:val="0A1C0D5A"/>
     <w:multiLevelType w:val="hybridMultilevel"/>
@@ -721,14 +1042,362 @@
       </w:rPr>
     </w:lvl>
   </w:abstractNum>
+  <w:abstractNum w:abstractNumId="1" w15:restartNumberingAfterBreak="0">
+    <w:nsid w:val="33864BE0"/>
+    <w:multiLevelType w:val="hybridMultilevel"/>
+    <w:tmpl w:val="0AB8B84C"/>
+    <w:lvl w:ilvl="0" w:tplc="04090001">
+      <w:start w:val="1"/>
+      <w:numFmt w:val="bullet"/>
+      <w:lvlText w:val=""/>
+      <w:lvlJc w:val="left"/>
+      <w:pPr>
+        <w:ind w:left="1430" w:hanging="360"/>
+      </w:pPr>
+      <w:rPr>
+        <w:rFonts w:ascii="Symbol" w:hAnsi="Symbol" w:hint="default"/>
+      </w:rPr>
+    </w:lvl>
+    <w:lvl w:ilvl="1" w:tplc="04090003" w:tentative="1">
+      <w:start w:val="1"/>
+      <w:numFmt w:val="bullet"/>
+      <w:lvlText w:val="o"/>
+      <w:lvlJc w:val="left"/>
+      <w:pPr>
+        <w:ind w:left="2150" w:hanging="360"/>
+      </w:pPr>
+      <w:rPr>
+        <w:rFonts w:ascii="Courier New" w:hAnsi="Courier New" w:cs="Courier New" w:hint="default"/>
+      </w:rPr>
+    </w:lvl>
+    <w:lvl w:ilvl="2" w:tplc="04090005" w:tentative="1">
+      <w:start w:val="1"/>
+      <w:numFmt w:val="bullet"/>
+      <w:lvlText w:val=""/>
+      <w:lvlJc w:val="left"/>
+      <w:pPr>
+        <w:ind w:left="2870" w:hanging="360"/>
+      </w:pPr>
+      <w:rPr>
+        <w:rFonts w:ascii="Wingdings" w:hAnsi="Wingdings" w:hint="default"/>
+      </w:rPr>
+    </w:lvl>
+    <w:lvl w:ilvl="3" w:tplc="04090001" w:tentative="1">
+      <w:start w:val="1"/>
+      <w:numFmt w:val="bullet"/>
+      <w:lvlText w:val=""/>
+      <w:lvlJc w:val="left"/>
+      <w:pPr>
+        <w:ind w:left="3590" w:hanging="360"/>
+      </w:pPr>
+      <w:rPr>
+        <w:rFonts w:ascii="Symbol" w:hAnsi="Symbol" w:hint="default"/>
+      </w:rPr>
+    </w:lvl>
+    <w:lvl w:ilvl="4" w:tplc="04090003" w:tentative="1">
+      <w:start w:val="1"/>
+      <w:numFmt w:val="bullet"/>
+      <w:lvlText w:val="o"/>
+      <w:lvlJc w:val="left"/>
+      <w:pPr>
+        <w:ind w:left="4310" w:hanging="360"/>
+      </w:pPr>
+      <w:rPr>
+        <w:rFonts w:ascii="Courier New" w:hAnsi="Courier New" w:cs="Courier New" w:hint="default"/>
+      </w:rPr>
+    </w:lvl>
+    <w:lvl w:ilvl="5" w:tplc="04090005" w:tentative="1">
+      <w:start w:val="1"/>
+      <w:numFmt w:val="bullet"/>
+      <w:lvlText w:val=""/>
+      <w:lvlJc w:val="left"/>
+      <w:pPr>
+        <w:ind w:left="5030" w:hanging="360"/>
+      </w:pPr>
+      <w:rPr>
+        <w:rFonts w:ascii="Wingdings" w:hAnsi="Wingdings" w:hint="default"/>
+      </w:rPr>
+    </w:lvl>
+    <w:lvl w:ilvl="6" w:tplc="04090001" w:tentative="1">
+      <w:start w:val="1"/>
+      <w:numFmt w:val="bullet"/>
+      <w:lvlText w:val=""/>
+      <w:lvlJc w:val="left"/>
+      <w:pPr>
+        <w:ind w:left="5750" w:hanging="360"/>
+      </w:pPr>
+      <w:rPr>
+        <w:rFonts w:ascii="Symbol" w:hAnsi="Symbol" w:hint="default"/>
+      </w:rPr>
+    </w:lvl>
+    <w:lvl w:ilvl="7" w:tplc="04090003" w:tentative="1">
+      <w:start w:val="1"/>
+      <w:numFmt w:val="bullet"/>
+      <w:lvlText w:val="o"/>
+      <w:lvlJc w:val="left"/>
+      <w:pPr>
+        <w:ind w:left="6470" w:hanging="360"/>
+      </w:pPr>
+      <w:rPr>
+        <w:rFonts w:ascii="Courier New" w:hAnsi="Courier New" w:cs="Courier New" w:hint="default"/>
+      </w:rPr>
+    </w:lvl>
+    <w:lvl w:ilvl="8" w:tplc="04090005" w:tentative="1">
+      <w:start w:val="1"/>
+      <w:numFmt w:val="bullet"/>
+      <w:lvlText w:val=""/>
+      <w:lvlJc w:val="left"/>
+      <w:pPr>
+        <w:ind w:left="7190" w:hanging="360"/>
+      </w:pPr>
+      <w:rPr>
+        <w:rFonts w:ascii="Wingdings" w:hAnsi="Wingdings" w:hint="default"/>
+      </w:rPr>
+    </w:lvl>
+  </w:abstractNum>
+  <w:abstractNum w:abstractNumId="2" w15:restartNumberingAfterBreak="0">
+    <w:nsid w:val="589A56F4"/>
+    <w:multiLevelType w:val="hybridMultilevel"/>
+    <w:tmpl w:val="1494B942"/>
+    <w:lvl w:ilvl="0" w:tplc="04090001">
+      <w:start w:val="1"/>
+      <w:numFmt w:val="bullet"/>
+      <w:lvlText w:val=""/>
+      <w:lvlJc w:val="left"/>
+      <w:pPr>
+        <w:ind w:left="1428" w:hanging="360"/>
+      </w:pPr>
+      <w:rPr>
+        <w:rFonts w:ascii="Symbol" w:hAnsi="Symbol" w:hint="default"/>
+      </w:rPr>
+    </w:lvl>
+    <w:lvl w:ilvl="1" w:tplc="04090003" w:tentative="1">
+      <w:start w:val="1"/>
+      <w:numFmt w:val="bullet"/>
+      <w:lvlText w:val="o"/>
+      <w:lvlJc w:val="left"/>
+      <w:pPr>
+        <w:ind w:left="2148" w:hanging="360"/>
+      </w:pPr>
+      <w:rPr>
+        <w:rFonts w:ascii="Courier New" w:hAnsi="Courier New" w:cs="Courier New" w:hint="default"/>
+      </w:rPr>
+    </w:lvl>
+    <w:lvl w:ilvl="2" w:tplc="04090005" w:tentative="1">
+      <w:start w:val="1"/>
+      <w:numFmt w:val="bullet"/>
+      <w:lvlText w:val=""/>
+      <w:lvlJc w:val="left"/>
+      <w:pPr>
+        <w:ind w:left="2868" w:hanging="360"/>
+      </w:pPr>
+      <w:rPr>
+        <w:rFonts w:ascii="Wingdings" w:hAnsi="Wingdings" w:hint="default"/>
+      </w:rPr>
+    </w:lvl>
+    <w:lvl w:ilvl="3" w:tplc="04090001" w:tentative="1">
+      <w:start w:val="1"/>
+      <w:numFmt w:val="bullet"/>
+      <w:lvlText w:val=""/>
+      <w:lvlJc w:val="left"/>
+      <w:pPr>
+        <w:ind w:left="3588" w:hanging="360"/>
+      </w:pPr>
+      <w:rPr>
+        <w:rFonts w:ascii="Symbol" w:hAnsi="Symbol" w:hint="default"/>
+      </w:rPr>
+    </w:lvl>
+    <w:lvl w:ilvl="4" w:tplc="04090003" w:tentative="1">
+      <w:start w:val="1"/>
+      <w:numFmt w:val="bullet"/>
+      <w:lvlText w:val="o"/>
+      <w:lvlJc w:val="left"/>
+      <w:pPr>
+        <w:ind w:left="4308" w:hanging="360"/>
+      </w:pPr>
+      <w:rPr>
+        <w:rFonts w:ascii="Courier New" w:hAnsi="Courier New" w:cs="Courier New" w:hint="default"/>
+      </w:rPr>
+    </w:lvl>
+    <w:lvl w:ilvl="5" w:tplc="04090005" w:tentative="1">
+      <w:start w:val="1"/>
+      <w:numFmt w:val="bullet"/>
+      <w:lvlText w:val=""/>
+      <w:lvlJc w:val="left"/>
+      <w:pPr>
+        <w:ind w:left="5028" w:hanging="360"/>
+      </w:pPr>
+      <w:rPr>
+        <w:rFonts w:ascii="Wingdings" w:hAnsi="Wingdings" w:hint="default"/>
+      </w:rPr>
+    </w:lvl>
+    <w:lvl w:ilvl="6" w:tplc="04090001" w:tentative="1">
+      <w:start w:val="1"/>
+      <w:numFmt w:val="bullet"/>
+      <w:lvlText w:val=""/>
+      <w:lvlJc w:val="left"/>
+      <w:pPr>
+        <w:ind w:left="5748" w:hanging="360"/>
+      </w:pPr>
+      <w:rPr>
+        <w:rFonts w:ascii="Symbol" w:hAnsi="Symbol" w:hint="default"/>
+      </w:rPr>
+    </w:lvl>
+    <w:lvl w:ilvl="7" w:tplc="04090003" w:tentative="1">
+      <w:start w:val="1"/>
+      <w:numFmt w:val="bullet"/>
+      <w:lvlText w:val="o"/>
+      <w:lvlJc w:val="left"/>
+      <w:pPr>
+        <w:ind w:left="6468" w:hanging="360"/>
+      </w:pPr>
+      <w:rPr>
+        <w:rFonts w:ascii="Courier New" w:hAnsi="Courier New" w:cs="Courier New" w:hint="default"/>
+      </w:rPr>
+    </w:lvl>
+    <w:lvl w:ilvl="8" w:tplc="04090005" w:tentative="1">
+      <w:start w:val="1"/>
+      <w:numFmt w:val="bullet"/>
+      <w:lvlText w:val=""/>
+      <w:lvlJc w:val="left"/>
+      <w:pPr>
+        <w:ind w:left="7188" w:hanging="360"/>
+      </w:pPr>
+      <w:rPr>
+        <w:rFonts w:ascii="Wingdings" w:hAnsi="Wingdings" w:hint="default"/>
+      </w:rPr>
+    </w:lvl>
+  </w:abstractNum>
+  <w:abstractNum w:abstractNumId="3" w15:restartNumberingAfterBreak="0">
+    <w:nsid w:val="7C58128C"/>
+    <w:multiLevelType w:val="hybridMultilevel"/>
+    <w:tmpl w:val="5D420076"/>
+    <w:lvl w:ilvl="0" w:tplc="04090001">
+      <w:start w:val="1"/>
+      <w:numFmt w:val="bullet"/>
+      <w:lvlText w:val=""/>
+      <w:lvlJc w:val="left"/>
+      <w:pPr>
+        <w:ind w:left="2140" w:hanging="360"/>
+      </w:pPr>
+      <w:rPr>
+        <w:rFonts w:ascii="Symbol" w:hAnsi="Symbol" w:hint="default"/>
+      </w:rPr>
+    </w:lvl>
+    <w:lvl w:ilvl="1" w:tplc="04090003" w:tentative="1">
+      <w:start w:val="1"/>
+      <w:numFmt w:val="bullet"/>
+      <w:lvlText w:val="o"/>
+      <w:lvlJc w:val="left"/>
+      <w:pPr>
+        <w:ind w:left="2860" w:hanging="360"/>
+      </w:pPr>
+      <w:rPr>
+        <w:rFonts w:ascii="Courier New" w:hAnsi="Courier New" w:cs="Courier New" w:hint="default"/>
+      </w:rPr>
+    </w:lvl>
+    <w:lvl w:ilvl="2" w:tplc="04090005" w:tentative="1">
+      <w:start w:val="1"/>
+      <w:numFmt w:val="bullet"/>
+      <w:lvlText w:val=""/>
+      <w:lvlJc w:val="left"/>
+      <w:pPr>
+        <w:ind w:left="3580" w:hanging="360"/>
+      </w:pPr>
+      <w:rPr>
+        <w:rFonts w:ascii="Wingdings" w:hAnsi="Wingdings" w:hint="default"/>
+      </w:rPr>
+    </w:lvl>
+    <w:lvl w:ilvl="3" w:tplc="04090001" w:tentative="1">
+      <w:start w:val="1"/>
+      <w:numFmt w:val="bullet"/>
+      <w:lvlText w:val=""/>
+      <w:lvlJc w:val="left"/>
+      <w:pPr>
+        <w:ind w:left="4300" w:hanging="360"/>
+      </w:pPr>
+      <w:rPr>
+        <w:rFonts w:ascii="Symbol" w:hAnsi="Symbol" w:hint="default"/>
+      </w:rPr>
+    </w:lvl>
+    <w:lvl w:ilvl="4" w:tplc="04090003" w:tentative="1">
+      <w:start w:val="1"/>
+      <w:numFmt w:val="bullet"/>
+      <w:lvlText w:val="o"/>
+      <w:lvlJc w:val="left"/>
+      <w:pPr>
+        <w:ind w:left="5020" w:hanging="360"/>
+      </w:pPr>
+      <w:rPr>
+        <w:rFonts w:ascii="Courier New" w:hAnsi="Courier New" w:cs="Courier New" w:hint="default"/>
+      </w:rPr>
+    </w:lvl>
+    <w:lvl w:ilvl="5" w:tplc="04090005" w:tentative="1">
+      <w:start w:val="1"/>
+      <w:numFmt w:val="bullet"/>
+      <w:lvlText w:val=""/>
+      <w:lvlJc w:val="left"/>
+      <w:pPr>
+        <w:ind w:left="5740" w:hanging="360"/>
+      </w:pPr>
+      <w:rPr>
+        <w:rFonts w:ascii="Wingdings" w:hAnsi="Wingdings" w:hint="default"/>
+      </w:rPr>
+    </w:lvl>
+    <w:lvl w:ilvl="6" w:tplc="04090001" w:tentative="1">
+      <w:start w:val="1"/>
+      <w:numFmt w:val="bullet"/>
+      <w:lvlText w:val=""/>
+      <w:lvlJc w:val="left"/>
+      <w:pPr>
+        <w:ind w:left="6460" w:hanging="360"/>
+      </w:pPr>
+      <w:rPr>
+        <w:rFonts w:ascii="Symbol" w:hAnsi="Symbol" w:hint="default"/>
+      </w:rPr>
+    </w:lvl>
+    <w:lvl w:ilvl="7" w:tplc="04090003" w:tentative="1">
+      <w:start w:val="1"/>
+      <w:numFmt w:val="bullet"/>
+      <w:lvlText w:val="o"/>
+      <w:lvlJc w:val="left"/>
+      <w:pPr>
+        <w:ind w:left="7180" w:hanging="360"/>
+      </w:pPr>
+      <w:rPr>
+        <w:rFonts w:ascii="Courier New" w:hAnsi="Courier New" w:cs="Courier New" w:hint="default"/>
+      </w:rPr>
+    </w:lvl>
+    <w:lvl w:ilvl="8" w:tplc="04090005" w:tentative="1">
+      <w:start w:val="1"/>
+      <w:numFmt w:val="bullet"/>
+      <w:lvlText w:val=""/>
+      <w:lvlJc w:val="left"/>
+      <w:pPr>
+        <w:ind w:left="7900" w:hanging="360"/>
+      </w:pPr>
+      <w:rPr>
+        <w:rFonts w:ascii="Wingdings" w:hAnsi="Wingdings" w:hint="default"/>
+      </w:rPr>
+    </w:lvl>
+  </w:abstractNum>
   <w:num w:numId="1">
     <w:abstractNumId w:val="0"/>
+  </w:num>
+  <w:num w:numId="2">
+    <w:abstractNumId w:val="2"/>
+  </w:num>
+  <w:num w:numId="3">
+    <w:abstractNumId w:val="3"/>
+  </w:num>
+  <w:num w:numId="4">
+    <w:abstractNumId w:val="1"/>
   </w:num>
 </w:numbering>
 </file>
 
 <file path=word/styles.xml><?xml version="1.0" encoding="utf-8"?>
-<w:styles xmlns:mc="http://schemas.openxmlformats.org/markup-compatibility/2006" xmlns:r="http://schemas.openxmlformats.org/officeDocument/2006/relationships" xmlns:w="http://schemas.openxmlformats.org/wordprocessingml/2006/main" xmlns:w14="http://schemas.microsoft.com/office/word/2010/wordml" xmlns:w15="http://schemas.microsoft.com/office/word/2012/wordml" mc:Ignorable="w14 w15">
+<w:styles xmlns:mc="http://schemas.openxmlformats.org/markup-compatibility/2006" xmlns:r="http://schemas.openxmlformats.org/officeDocument/2006/relationships" xmlns:w="http://schemas.openxmlformats.org/wordprocessingml/2006/main" xmlns:w14="http://schemas.microsoft.com/office/word/2010/wordml" xmlns:w15="http://schemas.microsoft.com/office/word/2012/wordml" xmlns:w16cex="http://schemas.microsoft.com/office/word/2018/wordml/cex" xmlns:w16cid="http://schemas.microsoft.com/office/word/2016/wordml/cid" xmlns:w16="http://schemas.microsoft.com/office/word/2018/wordml" xmlns:w16se="http://schemas.microsoft.com/office/word/2015/wordml/symex" mc:Ignorable="w14 w15 w16se w16cid w16 w16cex">
   <w:docDefaults>
     <w:rPrDefault>
       <w:rPr>
@@ -744,7 +1413,7 @@
       </w:pPr>
     </w:pPrDefault>
   </w:docDefaults>
-  <w:latentStyles w:defLockedState="0" w:defUIPriority="99" w:defSemiHidden="0" w:defUnhideWhenUsed="0" w:defQFormat="0" w:count="371">
+  <w:latentStyles w:defLockedState="0" w:defUIPriority="99" w:defSemiHidden="0" w:defUnhideWhenUsed="0" w:defQFormat="0" w:count="376">
     <w:lsdException w:name="Normal" w:uiPriority="0" w:qFormat="1"/>
     <w:lsdException w:name="heading 1" w:uiPriority="9" w:qFormat="1"/>
     <w:lsdException w:name="heading 2" w:semiHidden="1" w:uiPriority="9" w:unhideWhenUsed="1" w:qFormat="1"/>
@@ -1116,18 +1785,23 @@
     <w:lsdException w:name="List Table 5 Dark Accent 6" w:uiPriority="50"/>
     <w:lsdException w:name="List Table 6 Colorful Accent 6" w:uiPriority="51"/>
     <w:lsdException w:name="List Table 7 Colorful Accent 6" w:uiPriority="52"/>
+    <w:lsdException w:name="Mention" w:semiHidden="1" w:unhideWhenUsed="1"/>
+    <w:lsdException w:name="Smart Hyperlink" w:semiHidden="1" w:unhideWhenUsed="1"/>
+    <w:lsdException w:name="Hashtag" w:semiHidden="1" w:unhideWhenUsed="1"/>
+    <w:lsdException w:name="Unresolved Mention" w:semiHidden="1" w:unhideWhenUsed="1"/>
+    <w:lsdException w:name="Smart Link" w:semiHidden="1" w:unhideWhenUsed="1"/>
   </w:latentStyles>
-  <w:style w:type="paragraph" w:default="1" w:styleId="a">
+  <w:style w:type="paragraph" w:default="1" w:styleId="Normal">
     <w:name w:val="Normal"/>
     <w:qFormat/>
   </w:style>
-  <w:style w:type="character" w:default="1" w:styleId="a0">
+  <w:style w:type="character" w:default="1" w:styleId="DefaultParagraphFont">
     <w:name w:val="Default Paragraph Font"/>
     <w:uiPriority w:val="1"/>
     <w:semiHidden/>
     <w:unhideWhenUsed/>
   </w:style>
-  <w:style w:type="table" w:default="1" w:styleId="a1">
+  <w:style w:type="table" w:default="1" w:styleId="TableNormal">
     <w:name w:val="Normal Table"/>
     <w:uiPriority w:val="99"/>
     <w:semiHidden/>
@@ -1142,15 +1816,15 @@
       </w:tblCellMar>
     </w:tblPr>
   </w:style>
-  <w:style w:type="numbering" w:default="1" w:styleId="a2">
+  <w:style w:type="numbering" w:default="1" w:styleId="NoList">
     <w:name w:val="No List"/>
     <w:uiPriority w:val="99"/>
     <w:semiHidden/>
     <w:unhideWhenUsed/>
   </w:style>
-  <w:style w:type="paragraph" w:styleId="a3">
+  <w:style w:type="paragraph" w:styleId="ListParagraph">
     <w:name w:val="List Paragraph"/>
-    <w:basedOn w:val="a"/>
+    <w:basedOn w:val="Normal"/>
     <w:uiPriority w:val="34"/>
     <w:qFormat/>
     <w:rsid w:val="00FE3CCF"/>

</xml_diff>

<commit_message>
World got the new heir! Another editings of world phenomena
</commit_message>
<xml_diff>
--- a/R&DD/01. Introduction.docx
+++ b/R&DD/01. Introduction.docx
@@ -1,6 +1,6 @@
 
 <file path=word/document.xml><?xml version="1.0" encoding="utf-8"?>
-<w:document xmlns:wpc="http://schemas.microsoft.com/office/word/2010/wordprocessingCanvas" xmlns:cx="http://schemas.microsoft.com/office/drawing/2014/chartex" xmlns:cx1="http://schemas.microsoft.com/office/drawing/2015/9/8/chartex" xmlns:cx2="http://schemas.microsoft.com/office/drawing/2015/10/21/chartex" xmlns:cx3="http://schemas.microsoft.com/office/drawing/2016/5/9/chartex" xmlns:cx4="http://schemas.microsoft.com/office/drawing/2016/5/10/chartex" xmlns:cx5="http://schemas.microsoft.com/office/drawing/2016/5/11/chartex" xmlns:cx6="http://schemas.microsoft.com/office/drawing/2016/5/12/chartex" xmlns:cx7="http://schemas.microsoft.com/office/drawing/2016/5/13/chartex" xmlns:cx8="http://schemas.microsoft.com/office/drawing/2016/5/14/chartex" xmlns:mc="http://schemas.openxmlformats.org/markup-compatibility/2006" xmlns:aink="http://schemas.microsoft.com/office/drawing/2016/ink" xmlns:am3d="http://schemas.microsoft.com/office/drawing/2017/model3d" xmlns:o="urn:schemas-microsoft-com:office:office" xmlns:r="http://schemas.openxmlformats.org/officeDocument/2006/relationships" xmlns:m="http://schemas.openxmlformats.org/officeDocument/2006/math" xmlns:v="urn:schemas-microsoft-com:vml" xmlns:wp14="http://schemas.microsoft.com/office/word/2010/wordprocessingDrawing" xmlns:wp="http://schemas.openxmlformats.org/drawingml/2006/wordprocessingDrawing" xmlns:w10="urn:schemas-microsoft-com:office:word" xmlns:w="http://schemas.openxmlformats.org/wordprocessingml/2006/main" xmlns:w14="http://schemas.microsoft.com/office/word/2010/wordml" xmlns:w15="http://schemas.microsoft.com/office/word/2012/wordml" xmlns:w16cex="http://schemas.microsoft.com/office/word/2018/wordml/cex" xmlns:w16cid="http://schemas.microsoft.com/office/word/2016/wordml/cid" xmlns:w16="http://schemas.microsoft.com/office/word/2018/wordml" xmlns:w16se="http://schemas.microsoft.com/office/word/2015/wordml/symex" xmlns:wpg="http://schemas.microsoft.com/office/word/2010/wordprocessingGroup" xmlns:wpi="http://schemas.microsoft.com/office/word/2010/wordprocessingInk" xmlns:wne="http://schemas.microsoft.com/office/word/2006/wordml" xmlns:wps="http://schemas.microsoft.com/office/word/2010/wordprocessingShape" mc:Ignorable="w14 w15 w16se w16cid w16 w16cex wp14">
+<w:document xmlns:wpc="http://schemas.microsoft.com/office/word/2010/wordprocessingCanvas" xmlns:mc="http://schemas.openxmlformats.org/markup-compatibility/2006" xmlns:o="urn:schemas-microsoft-com:office:office" xmlns:r="http://schemas.openxmlformats.org/officeDocument/2006/relationships" xmlns:m="http://schemas.openxmlformats.org/officeDocument/2006/math" xmlns:v="urn:schemas-microsoft-com:vml" xmlns:wp14="http://schemas.microsoft.com/office/word/2010/wordprocessingDrawing" xmlns:wp="http://schemas.openxmlformats.org/drawingml/2006/wordprocessingDrawing" xmlns:w10="urn:schemas-microsoft-com:office:word" xmlns:w="http://schemas.openxmlformats.org/wordprocessingml/2006/main" xmlns:w14="http://schemas.microsoft.com/office/word/2010/wordml" xmlns:w15="http://schemas.microsoft.com/office/word/2012/wordml" xmlns:wpg="http://schemas.microsoft.com/office/word/2010/wordprocessingGroup" xmlns:wpi="http://schemas.microsoft.com/office/word/2010/wordprocessingInk" xmlns:wne="http://schemas.microsoft.com/office/word/2006/wordml" xmlns:wps="http://schemas.microsoft.com/office/word/2010/wordprocessingShape" mc:Ignorable="w14 w15 wp14">
   <w:body>
     <w:p>
       <w:pPr>
@@ -360,7 +360,7 @@
     </w:p>
     <w:p>
       <w:pPr>
-        <w:pStyle w:val="ListParagraph"/>
+        <w:pStyle w:val="a3"/>
         <w:numPr>
           <w:ilvl w:val="0"/>
           <w:numId w:val="1"/>
@@ -371,31 +371,43 @@
           <w:rFonts w:ascii="Times New Roman" w:hAnsi="Times New Roman" w:cs="Times New Roman"/>
           <w:sz w:val="24"/>
           <w:szCs w:val="24"/>
-          <w:lang w:val="en-US"/>
-        </w:rPr>
-      </w:pPr>
-      <w:r>
-        <w:rPr>
-          <w:rFonts w:ascii="Times New Roman" w:hAnsi="Times New Roman" w:cs="Times New Roman"/>
-          <w:sz w:val="24"/>
-          <w:szCs w:val="24"/>
-          <w:lang w:val="en-US"/>
-        </w:rPr>
-        <w:t>occurrences of bookings</w:t>
-      </w:r>
-      <w:r>
-        <w:rPr>
-          <w:rFonts w:ascii="Times New Roman" w:hAnsi="Times New Roman" w:cs="Times New Roman"/>
-          <w:sz w:val="24"/>
-          <w:szCs w:val="24"/>
-          <w:lang w:val="en-US"/>
-        </w:rPr>
-        <w:t>,</w:t>
-      </w:r>
-    </w:p>
-    <w:p>
-      <w:pPr>
-        <w:pStyle w:val="ListParagraph"/>
+          <w:highlight w:val="yellow"/>
+          <w:lang w:val="en-US"/>
+        </w:rPr>
+      </w:pPr>
+      <w:r>
+        <w:rPr>
+          <w:rFonts w:ascii="Times New Roman" w:hAnsi="Times New Roman" w:cs="Times New Roman"/>
+          <w:sz w:val="24"/>
+          <w:szCs w:val="24"/>
+          <w:highlight w:val="yellow"/>
+          <w:lang w:val="en-US"/>
+        </w:rPr>
+        <w:t>When the person have booked from home, this person would arrive at the shop in the precise time range w.r.t. person’s location at the beginning of movement towards the store;</w:t>
+      </w:r>
+      <w:r>
+        <w:rPr>
+          <w:rFonts w:ascii="Times New Roman" w:hAnsi="Times New Roman" w:cs="Times New Roman"/>
+          <w:sz w:val="24"/>
+          <w:szCs w:val="24"/>
+          <w:highlight w:val="yellow"/>
+          <w:lang w:val="en-US"/>
+        </w:rPr>
+        <w:t xml:space="preserve"> - </w:t>
+      </w:r>
+      <w:r>
+        <w:rPr>
+          <w:rFonts w:ascii="Times New Roman" w:hAnsi="Times New Roman" w:cs="Times New Roman"/>
+          <w:sz w:val="24"/>
+          <w:szCs w:val="24"/>
+          <w:lang w:val="en-US"/>
+        </w:rPr>
+        <w:t>reformulate. It is awful</w:t>
+      </w:r>
+    </w:p>
+    <w:p>
+      <w:pPr>
+        <w:pStyle w:val="a3"/>
         <w:numPr>
           <w:ilvl w:val="0"/>
           <w:numId w:val="1"/>
@@ -416,12 +428,21 @@
           <w:szCs w:val="24"/>
           <w:lang w:val="en-US"/>
         </w:rPr>
-        <w:t>the location of this bookings (at home or at place),</w:t>
-      </w:r>
-    </w:p>
-    <w:p>
-      <w:pPr>
-        <w:pStyle w:val="ListParagraph"/>
+        <w:t>occurrences of bookings</w:t>
+      </w:r>
+      <w:r>
+        <w:rPr>
+          <w:rFonts w:ascii="Times New Roman" w:hAnsi="Times New Roman" w:cs="Times New Roman"/>
+          <w:sz w:val="24"/>
+          <w:szCs w:val="24"/>
+          <w:lang w:val="en-US"/>
+        </w:rPr>
+        <w:t>,</w:t>
+      </w:r>
+    </w:p>
+    <w:p>
+      <w:pPr>
+        <w:pStyle w:val="a3"/>
         <w:numPr>
           <w:ilvl w:val="0"/>
           <w:numId w:val="1"/>
@@ -440,33 +461,14 @@
           <w:rFonts w:ascii="Times New Roman" w:hAnsi="Times New Roman" w:cs="Times New Roman"/>
           <w:sz w:val="24"/>
           <w:szCs w:val="24"/>
-          <w:highlight w:val="cyan"/>
-          <w:lang w:val="en-US"/>
-        </w:rPr>
-        <w:t xml:space="preserve">keeping the social distance (at least one meter) – </w:t>
-      </w:r>
-      <w:r>
-        <w:rPr>
-          <w:rFonts w:ascii="Times New Roman" w:hAnsi="Times New Roman" w:cs="Times New Roman"/>
-          <w:sz w:val="24"/>
-          <w:szCs w:val="24"/>
-          <w:lang w:val="en-US"/>
-        </w:rPr>
-        <w:t>Is it even the world criterion?</w:t>
-      </w:r>
-      <w:r>
-        <w:rPr>
-          <w:rFonts w:ascii="Times New Roman" w:hAnsi="Times New Roman" w:cs="Times New Roman"/>
-          <w:sz w:val="24"/>
-          <w:szCs w:val="24"/>
-          <w:lang w:val="en-US"/>
-        </w:rPr>
-        <w:t xml:space="preserve"> In some cases it is. But is it,</w:t>
-      </w:r>
-    </w:p>
-    <w:p>
-      <w:pPr>
-        <w:pStyle w:val="ListParagraph"/>
+          <w:lang w:val="en-US"/>
+        </w:rPr>
+        <w:t>the location of this bookings (at home or at place),</w:t>
+      </w:r>
+    </w:p>
+    <w:p>
+      <w:pPr>
+        <w:pStyle w:val="a3"/>
         <w:numPr>
           <w:ilvl w:val="0"/>
           <w:numId w:val="1"/>
@@ -485,107 +487,36 @@
           <w:rFonts w:ascii="Times New Roman" w:hAnsi="Times New Roman" w:cs="Times New Roman"/>
           <w:sz w:val="24"/>
           <w:szCs w:val="24"/>
-          <w:highlight w:val="yellow"/>
-          <w:lang w:val="en-US"/>
-        </w:rPr>
-        <w:t>the</w:t>
-      </w:r>
-      <w:r>
-        <w:rPr>
-          <w:rFonts w:ascii="Times New Roman" w:hAnsi="Times New Roman" w:cs="Times New Roman"/>
-          <w:sz w:val="24"/>
-          <w:szCs w:val="24"/>
-          <w:highlight w:val="yellow"/>
-          <w:lang w:val="en-US"/>
-        </w:rPr>
-        <w:t xml:space="preserve"> </w:t>
-      </w:r>
-      <w:r>
-        <w:rPr>
-          <w:rFonts w:ascii="Times New Roman" w:hAnsi="Times New Roman" w:cs="Times New Roman"/>
-          <w:sz w:val="24"/>
-          <w:szCs w:val="24"/>
-          <w:highlight w:val="yellow"/>
-          <w:lang w:val="en-US"/>
-        </w:rPr>
-        <w:t>arrival of the customer</w:t>
-      </w:r>
-      <w:r>
-        <w:rPr>
-          <w:rFonts w:ascii="Times New Roman" w:hAnsi="Times New Roman" w:cs="Times New Roman"/>
-          <w:sz w:val="24"/>
-          <w:szCs w:val="24"/>
-          <w:highlight w:val="yellow"/>
-          <w:lang w:val="en-US"/>
-        </w:rPr>
-        <w:t xml:space="preserve"> and expected duration of the visit in the grocery shop</w:t>
-      </w:r>
-      <w:r>
-        <w:rPr>
-          <w:rFonts w:ascii="Times New Roman" w:hAnsi="Times New Roman" w:cs="Times New Roman"/>
-          <w:sz w:val="24"/>
-          <w:szCs w:val="24"/>
-          <w:highlight w:val="yellow"/>
-          <w:lang w:val="en-US"/>
-        </w:rPr>
-        <w:t>,</w:t>
-      </w:r>
-      <w:r>
-        <w:rPr>
-          <w:rFonts w:ascii="Times New Roman" w:hAnsi="Times New Roman" w:cs="Times New Roman"/>
-          <w:sz w:val="24"/>
-          <w:szCs w:val="24"/>
-          <w:lang w:val="en-US"/>
-        </w:rPr>
-        <w:t xml:space="preserve"> - REFORMULATE, maybe we can include in this</w:t>
-      </w:r>
-      <w:r>
-        <w:rPr>
-          <w:rFonts w:ascii="Times New Roman" w:hAnsi="Times New Roman" w:cs="Times New Roman"/>
-          <w:sz w:val="24"/>
-          <w:szCs w:val="24"/>
-          <w:lang w:val="en-US"/>
-        </w:rPr>
-        <w:t xml:space="preserve"> </w:t>
-      </w:r>
-      <w:r>
-        <w:rPr>
-          <w:rFonts w:ascii="Times New Roman" w:hAnsi="Times New Roman" w:cs="Times New Roman"/>
-          <w:sz w:val="24"/>
-          <w:szCs w:val="24"/>
-          <w:lang w:val="en-US"/>
-        </w:rPr>
-        <w:t>phenomena the case of “long-term” customers. Who knows?</w:t>
-      </w:r>
-    </w:p>
-    <w:p>
-      <w:pPr>
-        <w:spacing w:after="0" w:line="360" w:lineRule="auto"/>
-        <w:ind w:left="708"/>
-        <w:jc w:val="both"/>
-        <w:rPr>
-          <w:rFonts w:ascii="Times New Roman" w:hAnsi="Times New Roman" w:cs="Times New Roman"/>
-          <w:sz w:val="24"/>
-          <w:szCs w:val="24"/>
-          <w:lang w:val="en-US"/>
-        </w:rPr>
-      </w:pPr>
-      <w:r>
-        <w:rPr>
-          <w:rFonts w:ascii="Times New Roman" w:hAnsi="Times New Roman" w:cs="Times New Roman"/>
-          <w:sz w:val="24"/>
-          <w:szCs w:val="24"/>
-          <w:lang w:val="en-US"/>
-        </w:rPr>
-        <w:t>The machine:</w:t>
-      </w:r>
-    </w:p>
-    <w:p>
-      <w:pPr>
-        <w:pStyle w:val="ListParagraph"/>
+          <w:highlight w:val="cyan"/>
+          <w:lang w:val="en-US"/>
+        </w:rPr>
+        <w:t xml:space="preserve">keeping the social distance (at least one meter) – </w:t>
+      </w:r>
+      <w:r>
+        <w:rPr>
+          <w:rFonts w:ascii="Times New Roman" w:hAnsi="Times New Roman" w:cs="Times New Roman"/>
+          <w:sz w:val="24"/>
+          <w:szCs w:val="24"/>
+          <w:lang w:val="en-US"/>
+        </w:rPr>
+        <w:t>Is it even the world criterion?</w:t>
+      </w:r>
+      <w:r>
+        <w:rPr>
+          <w:rFonts w:ascii="Times New Roman" w:hAnsi="Times New Roman" w:cs="Times New Roman"/>
+          <w:sz w:val="24"/>
+          <w:szCs w:val="24"/>
+          <w:lang w:val="en-US"/>
+        </w:rPr>
+        <w:t xml:space="preserve"> In some cases it is. But is it,</w:t>
+      </w:r>
+    </w:p>
+    <w:p>
+      <w:pPr>
+        <w:pStyle w:val="a3"/>
         <w:numPr>
           <w:ilvl w:val="0"/>
-          <w:numId w:val="2"/>
+          <w:numId w:val="1"/>
         </w:numPr>
         <w:spacing w:after="0" w:line="360" w:lineRule="auto"/>
         <w:jc w:val="both"/>
@@ -601,76 +532,17 @@
           <w:rFonts w:ascii="Times New Roman" w:hAnsi="Times New Roman" w:cs="Times New Roman"/>
           <w:sz w:val="24"/>
           <w:szCs w:val="24"/>
-          <w:lang w:val="en-US"/>
-        </w:rPr>
-        <w:t xml:space="preserve">calculating a number </w:t>
-      </w:r>
-      <w:r>
-        <w:rPr>
-          <w:rFonts w:ascii="Times New Roman" w:hAnsi="Times New Roman" w:cs="Times New Roman"/>
-          <w:sz w:val="24"/>
-          <w:szCs w:val="24"/>
-          <w:lang w:val="en-US"/>
-        </w:rPr>
-        <w:t>that gives position in the queue</w:t>
-      </w:r>
-    </w:p>
-    <w:p>
-      <w:pPr>
-        <w:pStyle w:val="ListParagraph"/>
-        <w:numPr>
-          <w:ilvl w:val="0"/>
-          <w:numId w:val="2"/>
-        </w:numPr>
-        <w:spacing w:after="0" w:line="360" w:lineRule="auto"/>
-        <w:jc w:val="both"/>
-        <w:rPr>
-          <w:rFonts w:ascii="Times New Roman" w:hAnsi="Times New Roman" w:cs="Times New Roman"/>
-          <w:sz w:val="24"/>
-          <w:szCs w:val="24"/>
-          <w:lang w:val="en-US"/>
-        </w:rPr>
-      </w:pPr>
-      <w:r>
-        <w:rPr>
-          <w:rFonts w:ascii="Times New Roman" w:hAnsi="Times New Roman" w:cs="Times New Roman"/>
-          <w:sz w:val="24"/>
-          <w:szCs w:val="24"/>
-          <w:lang w:val="en-US"/>
-        </w:rPr>
-        <w:t>precise estimation of the waiting time</w:t>
-      </w:r>
-    </w:p>
-    <w:p>
-      <w:pPr>
-        <w:pStyle w:val="ListParagraph"/>
-        <w:numPr>
-          <w:ilvl w:val="0"/>
-          <w:numId w:val="2"/>
-        </w:numPr>
-        <w:spacing w:after="0" w:line="360" w:lineRule="auto"/>
-        <w:jc w:val="both"/>
-        <w:rPr>
-          <w:rFonts w:ascii="Times New Roman" w:hAnsi="Times New Roman" w:cs="Times New Roman"/>
-          <w:sz w:val="24"/>
-          <w:szCs w:val="24"/>
-          <w:lang w:val="en-US"/>
-        </w:rPr>
-      </w:pPr>
-      <w:r>
-        <w:rPr>
-          <w:rFonts w:ascii="Times New Roman" w:hAnsi="Times New Roman" w:cs="Times New Roman"/>
-          <w:sz w:val="24"/>
-          <w:szCs w:val="24"/>
-          <w:lang w:val="en-US"/>
-        </w:rPr>
-        <w:t>suggestion of alternative slots (in the same</w:t>
-      </w:r>
-      <w:r>
-        <w:rPr>
-          <w:rFonts w:ascii="Times New Roman" w:hAnsi="Times New Roman" w:cs="Times New Roman"/>
-          <w:sz w:val="24"/>
-          <w:szCs w:val="24"/>
+          <w:highlight w:val="yellow"/>
+          <w:lang w:val="en-US"/>
+        </w:rPr>
+        <w:t>the</w:t>
+      </w:r>
+      <w:r>
+        <w:rPr>
+          <w:rFonts w:ascii="Times New Roman" w:hAnsi="Times New Roman" w:cs="Times New Roman"/>
+          <w:sz w:val="24"/>
+          <w:szCs w:val="24"/>
+          <w:highlight w:val="yellow"/>
           <w:lang w:val="en-US"/>
         </w:rPr>
         <w:t xml:space="preserve"> </w:t>
@@ -680,53 +552,57 @@
           <w:rFonts w:ascii="Times New Roman" w:hAnsi="Times New Roman" w:cs="Times New Roman"/>
           <w:sz w:val="24"/>
           <w:szCs w:val="24"/>
-          <w:lang w:val="en-US"/>
-        </w:rPr>
-        <w:t>day, or in different days)</w:t>
-      </w:r>
-    </w:p>
-    <w:p>
-      <w:pPr>
-        <w:pStyle w:val="ListParagraph"/>
-        <w:numPr>
-          <w:ilvl w:val="0"/>
-          <w:numId w:val="2"/>
-        </w:numPr>
-        <w:spacing w:after="0" w:line="360" w:lineRule="auto"/>
-        <w:jc w:val="both"/>
-        <w:rPr>
-          <w:rFonts w:ascii="Times New Roman" w:hAnsi="Times New Roman" w:cs="Times New Roman"/>
-          <w:sz w:val="24"/>
-          <w:szCs w:val="24"/>
-          <w:lang w:val="en-US"/>
-        </w:rPr>
-      </w:pPr>
-      <w:r>
-        <w:rPr>
-          <w:rFonts w:ascii="Times New Roman" w:hAnsi="Times New Roman" w:cs="Times New Roman"/>
-          <w:sz w:val="24"/>
-          <w:szCs w:val="24"/>
-          <w:lang w:val="en-US"/>
-        </w:rPr>
-        <w:t>generat</w:t>
-      </w:r>
-      <w:r>
-        <w:rPr>
-          <w:rFonts w:ascii="Times New Roman" w:hAnsi="Times New Roman" w:cs="Times New Roman"/>
-          <w:sz w:val="24"/>
-          <w:szCs w:val="24"/>
-          <w:lang w:val="en-US"/>
-        </w:rPr>
-        <w:t>ing</w:t>
-      </w:r>
-      <w:r>
-        <w:rPr>
-          <w:rFonts w:ascii="Times New Roman" w:hAnsi="Times New Roman" w:cs="Times New Roman"/>
-          <w:sz w:val="24"/>
-          <w:szCs w:val="24"/>
-          <w:lang w:val="en-US"/>
-        </w:rPr>
-        <w:t xml:space="preserve"> QR codes that would be scanned upon entering the store</w:t>
+          <w:highlight w:val="yellow"/>
+          <w:lang w:val="en-US"/>
+        </w:rPr>
+        <w:t>arrival of the customer</w:t>
+      </w:r>
+      <w:r>
+        <w:rPr>
+          <w:rFonts w:ascii="Times New Roman" w:hAnsi="Times New Roman" w:cs="Times New Roman"/>
+          <w:sz w:val="24"/>
+          <w:szCs w:val="24"/>
+          <w:highlight w:val="yellow"/>
+          <w:lang w:val="en-US"/>
+        </w:rPr>
+        <w:t xml:space="preserve"> and expected duration of the visit in the grocery shop</w:t>
+      </w:r>
+      <w:r>
+        <w:rPr>
+          <w:rFonts w:ascii="Times New Roman" w:hAnsi="Times New Roman" w:cs="Times New Roman"/>
+          <w:sz w:val="24"/>
+          <w:szCs w:val="24"/>
+          <w:highlight w:val="yellow"/>
+          <w:lang w:val="en-US"/>
+        </w:rPr>
+        <w:t>,</w:t>
+      </w:r>
+      <w:r>
+        <w:rPr>
+          <w:rFonts w:ascii="Times New Roman" w:hAnsi="Times New Roman" w:cs="Times New Roman"/>
+          <w:sz w:val="24"/>
+          <w:szCs w:val="24"/>
+          <w:lang w:val="en-US"/>
+        </w:rPr>
+        <w:t xml:space="preserve"> - REFORMULATE, maybe we can include in this</w:t>
+      </w:r>
+      <w:r>
+        <w:rPr>
+          <w:rFonts w:ascii="Times New Roman" w:hAnsi="Times New Roman" w:cs="Times New Roman"/>
+          <w:sz w:val="24"/>
+          <w:szCs w:val="24"/>
+          <w:lang w:val="en-US"/>
+        </w:rPr>
+        <w:t xml:space="preserve"> </w:t>
+      </w:r>
+      <w:r>
+        <w:rPr>
+          <w:rFonts w:ascii="Times New Roman" w:hAnsi="Times New Roman" w:cs="Times New Roman"/>
+          <w:sz w:val="24"/>
+          <w:szCs w:val="24"/>
+          <w:lang w:val="en-US"/>
+        </w:rPr>
+        <w:t>phenomena the case of “long-term” customers. Who knows?</w:t>
       </w:r>
     </w:p>
     <w:p>
@@ -738,22 +614,47 @@
           <w:rFonts w:ascii="Times New Roman" w:hAnsi="Times New Roman" w:cs="Times New Roman"/>
           <w:sz w:val="24"/>
           <w:szCs w:val="24"/>
-          <w:lang w:val="en-US"/>
-        </w:rPr>
-      </w:pPr>
-      <w:r>
-        <w:rPr>
-          <w:rFonts w:ascii="Times New Roman" w:hAnsi="Times New Roman" w:cs="Times New Roman"/>
-          <w:sz w:val="24"/>
-          <w:szCs w:val="24"/>
-        </w:rPr>
-        <w:t>Shared phenomena</w:t>
-      </w:r>
-      <w:r>
-        <w:rPr>
-          <w:rFonts w:ascii="Times New Roman" w:hAnsi="Times New Roman" w:cs="Times New Roman"/>
-          <w:sz w:val="24"/>
-          <w:szCs w:val="24"/>
+          <w:highlight w:val="yellow"/>
+          <w:lang w:val="en-US"/>
+        </w:rPr>
+      </w:pPr>
+      <w:proofErr w:type="spellStart"/>
+      <w:r>
+        <w:rPr>
+          <w:rFonts w:ascii="Times New Roman" w:hAnsi="Times New Roman" w:cs="Times New Roman"/>
+          <w:sz w:val="24"/>
+          <w:szCs w:val="24"/>
+          <w:highlight w:val="yellow"/>
+        </w:rPr>
+        <w:t>Shared</w:t>
+      </w:r>
+      <w:proofErr w:type="spellEnd"/>
+      <w:r>
+        <w:rPr>
+          <w:rFonts w:ascii="Times New Roman" w:hAnsi="Times New Roman" w:cs="Times New Roman"/>
+          <w:sz w:val="24"/>
+          <w:szCs w:val="24"/>
+          <w:highlight w:val="yellow"/>
+        </w:rPr>
+        <w:t xml:space="preserve"> </w:t>
+      </w:r>
+      <w:proofErr w:type="spellStart"/>
+      <w:r>
+        <w:rPr>
+          <w:rFonts w:ascii="Times New Roman" w:hAnsi="Times New Roman" w:cs="Times New Roman"/>
+          <w:sz w:val="24"/>
+          <w:szCs w:val="24"/>
+          <w:highlight w:val="yellow"/>
+        </w:rPr>
+        <w:t>phenomena</w:t>
+      </w:r>
+      <w:proofErr w:type="spellEnd"/>
+      <w:r>
+        <w:rPr>
+          <w:rFonts w:ascii="Times New Roman" w:hAnsi="Times New Roman" w:cs="Times New Roman"/>
+          <w:sz w:val="24"/>
+          <w:szCs w:val="24"/>
+          <w:highlight w:val="yellow"/>
           <w:lang w:val="en-US"/>
         </w:rPr>
         <w:t>:</w:t>
@@ -761,7 +662,7 @@
     </w:p>
     <w:p>
       <w:pPr>
-        <w:pStyle w:val="ListParagraph"/>
+        <w:pStyle w:val="a3"/>
         <w:numPr>
           <w:ilvl w:val="0"/>
           <w:numId w:val="4"/>
@@ -772,12 +673,14 @@
           <w:rFonts w:ascii="Times New Roman" w:hAnsi="Times New Roman" w:cs="Times New Roman"/>
           <w:sz w:val="24"/>
           <w:szCs w:val="24"/>
-          <w:lang w:val="en-US"/>
-        </w:rPr>
-      </w:pPr>
-      <w:r>
-        <w:rPr>
-          <w:rFonts w:ascii="Times New Roman" w:hAnsi="Times New Roman" w:cs="Times New Roman"/>
+          <w:highlight w:val="yellow"/>
+          <w:lang w:val="en-US"/>
+        </w:rPr>
+      </w:pPr>
+      <w:r>
+        <w:rPr>
+          <w:rFonts w:ascii="Times New Roman" w:hAnsi="Times New Roman" w:cs="Times New Roman"/>
+          <w:highlight w:val="yellow"/>
           <w:lang w:val="en-US"/>
         </w:rPr>
         <w:t>alerting people taking into account the time they need to get to the shop from the place they currently are</w:t>
@@ -785,7 +688,7 @@
     </w:p>
     <w:p>
       <w:pPr>
-        <w:pStyle w:val="ListParagraph"/>
+        <w:pStyle w:val="a3"/>
         <w:numPr>
           <w:ilvl w:val="0"/>
           <w:numId w:val="4"/>
@@ -796,12 +699,14 @@
           <w:rFonts w:ascii="Times New Roman" w:hAnsi="Times New Roman" w:cs="Times New Roman"/>
           <w:sz w:val="24"/>
           <w:szCs w:val="24"/>
-          <w:lang w:val="en-US"/>
-        </w:rPr>
-      </w:pPr>
-      <w:r>
-        <w:rPr>
-          <w:rFonts w:ascii="Times New Roman" w:hAnsi="Times New Roman" w:cs="Times New Roman"/>
+          <w:highlight w:val="cyan"/>
+          <w:lang w:val="en-US"/>
+        </w:rPr>
+      </w:pPr>
+      <w:r>
+        <w:rPr>
+          <w:rFonts w:ascii="Times New Roman" w:hAnsi="Times New Roman" w:cs="Times New Roman"/>
+          <w:highlight w:val="cyan"/>
           <w:lang w:val="en-US"/>
         </w:rPr>
         <w:t>availability of fallback options for people who do not have access to the required technology</w:t>
@@ -809,7 +714,7 @@
     </w:p>
     <w:p>
       <w:pPr>
-        <w:pStyle w:val="ListParagraph"/>
+        <w:pStyle w:val="a3"/>
         <w:numPr>
           <w:ilvl w:val="0"/>
           <w:numId w:val="4"/>
@@ -820,12 +725,14 @@
           <w:rFonts w:ascii="Times New Roman" w:hAnsi="Times New Roman" w:cs="Times New Roman"/>
           <w:sz w:val="24"/>
           <w:szCs w:val="24"/>
-          <w:lang w:val="en-US"/>
-        </w:rPr>
-      </w:pPr>
-      <w:r>
-        <w:rPr>
-          <w:rFonts w:ascii="Times New Roman" w:hAnsi="Times New Roman" w:cs="Times New Roman"/>
+          <w:highlight w:val="cyan"/>
+          <w:lang w:val="en-US"/>
+        </w:rPr>
+      </w:pPr>
+      <w:r>
+        <w:rPr>
+          <w:rFonts w:ascii="Times New Roman" w:hAnsi="Times New Roman" w:cs="Times New Roman"/>
+          <w:highlight w:val="cyan"/>
           <w:lang w:val="en-US"/>
         </w:rPr>
         <w:t>booking a visit, a customer might indicate also the approximate expected duration of the visit</w:t>
@@ -833,7 +740,7 @@
     </w:p>
     <w:p>
       <w:pPr>
-        <w:pStyle w:val="ListParagraph"/>
+        <w:pStyle w:val="a3"/>
         <w:numPr>
           <w:ilvl w:val="0"/>
           <w:numId w:val="4"/>
@@ -844,64 +751,48 @@
           <w:rFonts w:ascii="Times New Roman" w:hAnsi="Times New Roman" w:cs="Times New Roman"/>
           <w:sz w:val="24"/>
           <w:szCs w:val="24"/>
-          <w:lang w:val="en-US"/>
-        </w:rPr>
-      </w:pPr>
-      <w:r>
-        <w:rPr>
-          <w:rFonts w:ascii="Times New Roman" w:hAnsi="Times New Roman" w:cs="Times New Roman"/>
-          <w:sz w:val="24"/>
-          <w:szCs w:val="24"/>
-          <w:lang w:val="en-US"/>
-        </w:rPr>
-        <w:t>allow</w:t>
-      </w:r>
-      <w:r>
-        <w:rPr>
-          <w:rFonts w:ascii="Times New Roman" w:hAnsi="Times New Roman" w:cs="Times New Roman"/>
-          <w:sz w:val="24"/>
-          <w:szCs w:val="24"/>
-          <w:lang w:val="en-US"/>
-        </w:rPr>
-        <w:t>ing</w:t>
-      </w:r>
-      <w:r>
-        <w:rPr>
-          <w:rFonts w:ascii="Times New Roman" w:hAnsi="Times New Roman" w:cs="Times New Roman"/>
-          <w:sz w:val="24"/>
-          <w:szCs w:val="24"/>
-          <w:lang w:val="en-US"/>
-        </w:rPr>
-        <w:t xml:space="preserve"> users to indicate a list of items, categories that they intend to purchase</w:t>
-      </w:r>
-    </w:p>
-    <w:p>
-      <w:pPr>
-        <w:spacing w:after="0" w:line="360" w:lineRule="auto"/>
-        <w:jc w:val="both"/>
-        <w:rPr>
-          <w:rFonts w:ascii="Times New Roman" w:hAnsi="Times New Roman" w:cs="Times New Roman"/>
-          <w:sz w:val="24"/>
-          <w:szCs w:val="24"/>
-          <w:lang w:val="en-US"/>
-        </w:rPr>
-      </w:pPr>
-    </w:p>
-    <w:p>
-      <w:pPr>
-        <w:spacing w:after="0" w:line="360" w:lineRule="auto"/>
-        <w:jc w:val="both"/>
-        <w:rPr>
-          <w:rFonts w:ascii="Times New Roman" w:hAnsi="Times New Roman" w:cs="Times New Roman"/>
-          <w:sz w:val="24"/>
-          <w:szCs w:val="24"/>
-          <w:lang w:val="en-US"/>
-        </w:rPr>
-      </w:pPr>
-    </w:p>
-    <w:p>
-      <w:pPr>
-        <w:pStyle w:val="ListParagraph"/>
+          <w:highlight w:val="cyan"/>
+          <w:lang w:val="en-US"/>
+        </w:rPr>
+      </w:pPr>
+      <w:r>
+        <w:rPr>
+          <w:rFonts w:ascii="Times New Roman" w:hAnsi="Times New Roman" w:cs="Times New Roman"/>
+          <w:sz w:val="24"/>
+          <w:szCs w:val="24"/>
+          <w:highlight w:val="cyan"/>
+          <w:lang w:val="en-US"/>
+        </w:rPr>
+        <w:t>allowing users to indicate a list of items, categories that they intend to purchase</w:t>
+      </w:r>
+    </w:p>
+    <w:p>
+      <w:pPr>
+        <w:spacing w:after="0" w:line="360" w:lineRule="auto"/>
+        <w:jc w:val="both"/>
+        <w:rPr>
+          <w:rFonts w:ascii="Times New Roman" w:hAnsi="Times New Roman" w:cs="Times New Roman"/>
+          <w:sz w:val="24"/>
+          <w:szCs w:val="24"/>
+          <w:lang w:val="en-US"/>
+        </w:rPr>
+      </w:pPr>
+    </w:p>
+    <w:p>
+      <w:pPr>
+        <w:spacing w:after="0" w:line="360" w:lineRule="auto"/>
+        <w:jc w:val="both"/>
+        <w:rPr>
+          <w:rFonts w:ascii="Times New Roman" w:hAnsi="Times New Roman" w:cs="Times New Roman"/>
+          <w:sz w:val="24"/>
+          <w:szCs w:val="24"/>
+          <w:lang w:val="en-US"/>
+        </w:rPr>
+      </w:pPr>
+    </w:p>
+    <w:p>
+      <w:pPr>
+        <w:pStyle w:val="a3"/>
         <w:spacing w:after="0" w:line="360" w:lineRule="auto"/>
         <w:ind w:left="0" w:firstLine="709"/>
         <w:jc w:val="both"/>
@@ -912,6 +803,8 @@
           <w:lang w:val="en-US"/>
         </w:rPr>
       </w:pPr>
+      <w:bookmarkStart w:id="0" w:name="_GoBack"/>
+      <w:bookmarkEnd w:id="0"/>
     </w:p>
     <w:sectPr>
       <w:type w:val="continuous"/>
@@ -927,8 +820,58 @@
 </w:document>
 </file>
 
+<file path=word/endnotes.xml><?xml version="1.0" encoding="utf-8"?>
+<w:endnotes xmlns:wpc="http://schemas.microsoft.com/office/word/2010/wordprocessingCanvas" xmlns:mc="http://schemas.openxmlformats.org/markup-compatibility/2006" xmlns:o="urn:schemas-microsoft-com:office:office" xmlns:r="http://schemas.openxmlformats.org/officeDocument/2006/relationships" xmlns:m="http://schemas.openxmlformats.org/officeDocument/2006/math" xmlns:v="urn:schemas-microsoft-com:vml" xmlns:wp14="http://schemas.microsoft.com/office/word/2010/wordprocessingDrawing" xmlns:wp="http://schemas.openxmlformats.org/drawingml/2006/wordprocessingDrawing" xmlns:w10="urn:schemas-microsoft-com:office:word" xmlns:w="http://schemas.openxmlformats.org/wordprocessingml/2006/main" xmlns:w14="http://schemas.microsoft.com/office/word/2010/wordml" xmlns:w15="http://schemas.microsoft.com/office/word/2012/wordml" xmlns:wpg="http://schemas.microsoft.com/office/word/2010/wordprocessingGroup" xmlns:wpi="http://schemas.microsoft.com/office/word/2010/wordprocessingInk" xmlns:wne="http://schemas.microsoft.com/office/word/2006/wordml" xmlns:wps="http://schemas.microsoft.com/office/word/2010/wordprocessingShape" mc:Ignorable="w14 w15 wp14">
+  <w:endnote w:type="separator" w:id="-1">
+    <w:p>
+      <w:pPr>
+        <w:spacing w:after="0" w:line="240" w:lineRule="auto"/>
+      </w:pPr>
+      <w:r>
+        <w:separator/>
+      </w:r>
+    </w:p>
+  </w:endnote>
+  <w:endnote w:type="continuationSeparator" w:id="0">
+    <w:p>
+      <w:pPr>
+        <w:spacing w:after="0" w:line="240" w:lineRule="auto"/>
+      </w:pPr>
+      <w:r>
+        <w:continuationSeparator/>
+      </w:r>
+    </w:p>
+  </w:endnote>
+</w:endnotes>
+</file>
+
+<file path=word/footnotes.xml><?xml version="1.0" encoding="utf-8"?>
+<w:footnotes xmlns:wpc="http://schemas.microsoft.com/office/word/2010/wordprocessingCanvas" xmlns:mc="http://schemas.openxmlformats.org/markup-compatibility/2006" xmlns:o="urn:schemas-microsoft-com:office:office" xmlns:r="http://schemas.openxmlformats.org/officeDocument/2006/relationships" xmlns:m="http://schemas.openxmlformats.org/officeDocument/2006/math" xmlns:v="urn:schemas-microsoft-com:vml" xmlns:wp14="http://schemas.microsoft.com/office/word/2010/wordprocessingDrawing" xmlns:wp="http://schemas.openxmlformats.org/drawingml/2006/wordprocessingDrawing" xmlns:w10="urn:schemas-microsoft-com:office:word" xmlns:w="http://schemas.openxmlformats.org/wordprocessingml/2006/main" xmlns:w14="http://schemas.microsoft.com/office/word/2010/wordml" xmlns:w15="http://schemas.microsoft.com/office/word/2012/wordml" xmlns:wpg="http://schemas.microsoft.com/office/word/2010/wordprocessingGroup" xmlns:wpi="http://schemas.microsoft.com/office/word/2010/wordprocessingInk" xmlns:wne="http://schemas.microsoft.com/office/word/2006/wordml" xmlns:wps="http://schemas.microsoft.com/office/word/2010/wordprocessingShape" mc:Ignorable="w14 w15 wp14">
+  <w:footnote w:type="separator" w:id="-1">
+    <w:p>
+      <w:pPr>
+        <w:spacing w:after="0" w:line="240" w:lineRule="auto"/>
+      </w:pPr>
+      <w:r>
+        <w:separator/>
+      </w:r>
+    </w:p>
+  </w:footnote>
+  <w:footnote w:type="continuationSeparator" w:id="0">
+    <w:p>
+      <w:pPr>
+        <w:spacing w:after="0" w:line="240" w:lineRule="auto"/>
+      </w:pPr>
+      <w:r>
+        <w:continuationSeparator/>
+      </w:r>
+    </w:p>
+  </w:footnote>
+</w:footnotes>
+</file>
+
 <file path=word/numbering.xml><?xml version="1.0" encoding="utf-8"?>
-<w:numbering xmlns:wpc="http://schemas.microsoft.com/office/word/2010/wordprocessingCanvas" xmlns:cx="http://schemas.microsoft.com/office/drawing/2014/chartex" xmlns:cx1="http://schemas.microsoft.com/office/drawing/2015/9/8/chartex" xmlns:cx2="http://schemas.microsoft.com/office/drawing/2015/10/21/chartex" xmlns:cx3="http://schemas.microsoft.com/office/drawing/2016/5/9/chartex" xmlns:cx4="http://schemas.microsoft.com/office/drawing/2016/5/10/chartex" xmlns:cx5="http://schemas.microsoft.com/office/drawing/2016/5/11/chartex" xmlns:cx6="http://schemas.microsoft.com/office/drawing/2016/5/12/chartex" xmlns:cx7="http://schemas.microsoft.com/office/drawing/2016/5/13/chartex" xmlns:cx8="http://schemas.microsoft.com/office/drawing/2016/5/14/chartex" xmlns:mc="http://schemas.openxmlformats.org/markup-compatibility/2006" xmlns:aink="http://schemas.microsoft.com/office/drawing/2016/ink" xmlns:am3d="http://schemas.microsoft.com/office/drawing/2017/model3d" xmlns:o="urn:schemas-microsoft-com:office:office" xmlns:r="http://schemas.openxmlformats.org/officeDocument/2006/relationships" xmlns:m="http://schemas.openxmlformats.org/officeDocument/2006/math" xmlns:v="urn:schemas-microsoft-com:vml" xmlns:wp14="http://schemas.microsoft.com/office/word/2010/wordprocessingDrawing" xmlns:wp="http://schemas.openxmlformats.org/drawingml/2006/wordprocessingDrawing" xmlns:w10="urn:schemas-microsoft-com:office:word" xmlns:w="http://schemas.openxmlformats.org/wordprocessingml/2006/main" xmlns:w14="http://schemas.microsoft.com/office/word/2010/wordml" xmlns:w15="http://schemas.microsoft.com/office/word/2012/wordml" xmlns:w16cex="http://schemas.microsoft.com/office/word/2018/wordml/cex" xmlns:w16cid="http://schemas.microsoft.com/office/word/2016/wordml/cid" xmlns:w16="http://schemas.microsoft.com/office/word/2018/wordml" xmlns:w16se="http://schemas.microsoft.com/office/word/2015/wordml/symex" xmlns:wpg="http://schemas.microsoft.com/office/word/2010/wordprocessingGroup" xmlns:wpi="http://schemas.microsoft.com/office/word/2010/wordprocessingInk" xmlns:wne="http://schemas.microsoft.com/office/word/2006/wordml" xmlns:wps="http://schemas.microsoft.com/office/word/2010/wordprocessingShape" mc:Ignorable="w14 w15 w16se w16cid w16 w16cex wp14">
+<w:numbering xmlns:wpc="http://schemas.microsoft.com/office/word/2010/wordprocessingCanvas" xmlns:mc="http://schemas.openxmlformats.org/markup-compatibility/2006" xmlns:o="urn:schemas-microsoft-com:office:office" xmlns:r="http://schemas.openxmlformats.org/officeDocument/2006/relationships" xmlns:m="http://schemas.openxmlformats.org/officeDocument/2006/math" xmlns:v="urn:schemas-microsoft-com:vml" xmlns:wp14="http://schemas.microsoft.com/office/word/2010/wordprocessingDrawing" xmlns:wp="http://schemas.openxmlformats.org/drawingml/2006/wordprocessingDrawing" xmlns:w10="urn:schemas-microsoft-com:office:word" xmlns:w="http://schemas.openxmlformats.org/wordprocessingml/2006/main" xmlns:w14="http://schemas.microsoft.com/office/word/2010/wordml" xmlns:w15="http://schemas.microsoft.com/office/word/2012/wordml" xmlns:wpg="http://schemas.microsoft.com/office/word/2010/wordprocessingGroup" xmlns:wpi="http://schemas.microsoft.com/office/word/2010/wordprocessingInk" xmlns:wne="http://schemas.microsoft.com/office/word/2006/wordml" xmlns:wps="http://schemas.microsoft.com/office/word/2010/wordprocessingShape" mc:Ignorable="w14 w15 wp14">
   <w:abstractNum w:abstractNumId="0" w15:restartNumberingAfterBreak="0">
     <w:nsid w:val="0A1C0D5A"/>
     <w:multiLevelType w:val="hybridMultilevel"/>
@@ -1397,7 +1340,7 @@
 </file>
 
 <file path=word/styles.xml><?xml version="1.0" encoding="utf-8"?>
-<w:styles xmlns:mc="http://schemas.openxmlformats.org/markup-compatibility/2006" xmlns:r="http://schemas.openxmlformats.org/officeDocument/2006/relationships" xmlns:w="http://schemas.openxmlformats.org/wordprocessingml/2006/main" xmlns:w14="http://schemas.microsoft.com/office/word/2010/wordml" xmlns:w15="http://schemas.microsoft.com/office/word/2012/wordml" xmlns:w16cex="http://schemas.microsoft.com/office/word/2018/wordml/cex" xmlns:w16cid="http://schemas.microsoft.com/office/word/2016/wordml/cid" xmlns:w16="http://schemas.microsoft.com/office/word/2018/wordml" xmlns:w16se="http://schemas.microsoft.com/office/word/2015/wordml/symex" mc:Ignorable="w14 w15 w16se w16cid w16 w16cex">
+<w:styles xmlns:mc="http://schemas.openxmlformats.org/markup-compatibility/2006" xmlns:r="http://schemas.openxmlformats.org/officeDocument/2006/relationships" xmlns:w="http://schemas.openxmlformats.org/wordprocessingml/2006/main" xmlns:w14="http://schemas.microsoft.com/office/word/2010/wordml" xmlns:w15="http://schemas.microsoft.com/office/word/2012/wordml" mc:Ignorable="w14 w15">
   <w:docDefaults>
     <w:rPrDefault>
       <w:rPr>
@@ -1413,7 +1356,7 @@
       </w:pPr>
     </w:pPrDefault>
   </w:docDefaults>
-  <w:latentStyles w:defLockedState="0" w:defUIPriority="99" w:defSemiHidden="0" w:defUnhideWhenUsed="0" w:defQFormat="0" w:count="376">
+  <w:latentStyles w:defLockedState="0" w:defUIPriority="99" w:defSemiHidden="0" w:defUnhideWhenUsed="0" w:defQFormat="0" w:count="371">
     <w:lsdException w:name="Normal" w:uiPriority="0" w:qFormat="1"/>
     <w:lsdException w:name="heading 1" w:uiPriority="9" w:qFormat="1"/>
     <w:lsdException w:name="heading 2" w:semiHidden="1" w:uiPriority="9" w:unhideWhenUsed="1" w:qFormat="1"/>
@@ -1785,23 +1728,18 @@
     <w:lsdException w:name="List Table 5 Dark Accent 6" w:uiPriority="50"/>
     <w:lsdException w:name="List Table 6 Colorful Accent 6" w:uiPriority="51"/>
     <w:lsdException w:name="List Table 7 Colorful Accent 6" w:uiPriority="52"/>
-    <w:lsdException w:name="Mention" w:semiHidden="1" w:unhideWhenUsed="1"/>
-    <w:lsdException w:name="Smart Hyperlink" w:semiHidden="1" w:unhideWhenUsed="1"/>
-    <w:lsdException w:name="Hashtag" w:semiHidden="1" w:unhideWhenUsed="1"/>
-    <w:lsdException w:name="Unresolved Mention" w:semiHidden="1" w:unhideWhenUsed="1"/>
-    <w:lsdException w:name="Smart Link" w:semiHidden="1" w:unhideWhenUsed="1"/>
   </w:latentStyles>
-  <w:style w:type="paragraph" w:default="1" w:styleId="Normal">
+  <w:style w:type="paragraph" w:default="1" w:styleId="a">
     <w:name w:val="Normal"/>
     <w:qFormat/>
   </w:style>
-  <w:style w:type="character" w:default="1" w:styleId="DefaultParagraphFont">
+  <w:style w:type="character" w:default="1" w:styleId="a0">
     <w:name w:val="Default Paragraph Font"/>
     <w:uiPriority w:val="1"/>
     <w:semiHidden/>
     <w:unhideWhenUsed/>
   </w:style>
-  <w:style w:type="table" w:default="1" w:styleId="TableNormal">
+  <w:style w:type="table" w:default="1" w:styleId="a1">
     <w:name w:val="Normal Table"/>
     <w:uiPriority w:val="99"/>
     <w:semiHidden/>
@@ -1816,15 +1754,15 @@
       </w:tblCellMar>
     </w:tblPr>
   </w:style>
-  <w:style w:type="numbering" w:default="1" w:styleId="NoList">
+  <w:style w:type="numbering" w:default="1" w:styleId="a2">
     <w:name w:val="No List"/>
     <w:uiPriority w:val="99"/>
     <w:semiHidden/>
     <w:unhideWhenUsed/>
   </w:style>
-  <w:style w:type="paragraph" w:styleId="ListParagraph">
+  <w:style w:type="paragraph" w:styleId="a3">
     <w:name w:val="List Paragraph"/>
-    <w:basedOn w:val="Normal"/>
+    <w:basedOn w:val="a"/>
     <w:uiPriority w:val="34"/>
     <w:qFormat/>
     <w:rsid w:val="00FE3CCF"/>
@@ -1832,6 +1770,50 @@
       <w:ind w:left="720"/>
       <w:contextualSpacing/>
     </w:pPr>
+  </w:style>
+  <w:style w:type="paragraph" w:styleId="a4">
+    <w:name w:val="header"/>
+    <w:basedOn w:val="a"/>
+    <w:link w:val="a5"/>
+    <w:uiPriority w:val="99"/>
+    <w:unhideWhenUsed/>
+    <w:rsid w:val="00A10878"/>
+    <w:pPr>
+      <w:tabs>
+        <w:tab w:val="center" w:pos="4677"/>
+        <w:tab w:val="right" w:pos="9355"/>
+      </w:tabs>
+      <w:spacing w:after="0" w:line="240" w:lineRule="auto"/>
+    </w:pPr>
+  </w:style>
+  <w:style w:type="character" w:customStyle="1" w:styleId="a5">
+    <w:name w:val="Верхний колонтитул Знак"/>
+    <w:basedOn w:val="a0"/>
+    <w:link w:val="a4"/>
+    <w:uiPriority w:val="99"/>
+    <w:rsid w:val="00A10878"/>
+  </w:style>
+  <w:style w:type="paragraph" w:styleId="a6">
+    <w:name w:val="footer"/>
+    <w:basedOn w:val="a"/>
+    <w:link w:val="a7"/>
+    <w:uiPriority w:val="99"/>
+    <w:unhideWhenUsed/>
+    <w:rsid w:val="00A10878"/>
+    <w:pPr>
+      <w:tabs>
+        <w:tab w:val="center" w:pos="4677"/>
+        <w:tab w:val="right" w:pos="9355"/>
+      </w:tabs>
+      <w:spacing w:after="0" w:line="240" w:lineRule="auto"/>
+    </w:pPr>
+  </w:style>
+  <w:style w:type="character" w:customStyle="1" w:styleId="a7">
+    <w:name w:val="Нижний колонтитул Знак"/>
+    <w:basedOn w:val="a0"/>
+    <w:link w:val="a6"/>
+    <w:uiPriority w:val="99"/>
+    <w:rsid w:val="00A10878"/>
   </w:style>
 </w:styles>
 </file>

</xml_diff>

<commit_message>
Totaly rewrite the world phenomena. Add shared phenomena. Add a new goal
</commit_message>
<xml_diff>
--- a/R&DD/01. Introduction.docx
+++ b/R&DD/01. Introduction.docx
@@ -93,27 +93,7 @@
           <w:highlight w:val="yellow"/>
           <w:lang w:val="en-US"/>
         </w:rPr>
-        <w:t>G2: Fallback situation</w:t>
-      </w:r>
-      <w:r>
-        <w:rPr>
-          <w:rFonts w:ascii="Times New Roman" w:hAnsi="Times New Roman" w:cs="Times New Roman"/>
-          <w:sz w:val="24"/>
-          <w:szCs w:val="24"/>
-          <w:highlight w:val="yellow"/>
-          <w:lang w:val="en-US"/>
-        </w:rPr>
-        <w:t xml:space="preserve"> #1</w:t>
-      </w:r>
-      <w:r>
-        <w:rPr>
-          <w:rFonts w:ascii="Times New Roman" w:hAnsi="Times New Roman" w:cs="Times New Roman"/>
-          <w:sz w:val="24"/>
-          <w:szCs w:val="24"/>
-          <w:highlight w:val="yellow"/>
-          <w:lang w:val="en-US"/>
-        </w:rPr>
-        <w:t>: Stores should have the possibility to hand out “tickets” on the spot.</w:t>
+        <w:t>G2: Fallback situation #1: Stores should have the possibility to hand out “tickets” on the spot.</w:t>
       </w:r>
     </w:p>
     <w:p>
@@ -137,17 +117,7 @@
           <w:highlight w:val="yellow"/>
           <w:lang w:val="en-US"/>
         </w:rPr>
-        <w:t xml:space="preserve">G3: </w:t>
-      </w:r>
-      <w:r>
-        <w:rPr>
-          <w:rFonts w:ascii="Times New Roman" w:hAnsi="Times New Roman" w:cs="Times New Roman"/>
-          <w:sz w:val="24"/>
-          <w:szCs w:val="24"/>
-          <w:highlight w:val="yellow"/>
-          <w:lang w:val="en-US"/>
-        </w:rPr>
-        <w:t>The system should allow customers to book a visit to the supermarket based on given input data.</w:t>
+        <w:t>G3: The system should allow customers to book a visit to the supermarket based on given input data.</w:t>
       </w:r>
     </w:p>
     <w:p>
@@ -168,10 +138,46 @@
           <w:rFonts w:ascii="Times New Roman" w:hAnsi="Times New Roman" w:cs="Times New Roman"/>
           <w:sz w:val="24"/>
           <w:szCs w:val="24"/>
-          <w:highlight w:val="yellow"/>
-          <w:lang w:val="en-US"/>
-        </w:rPr>
-        <w:t>G4: The application should plan the visits such that people could keep enough distance between them inside the store (at least one meter).</w:t>
+          <w:highlight w:val="cyan"/>
+          <w:lang w:val="en-US"/>
+        </w:rPr>
+        <w:t xml:space="preserve">G4: The application should plan the visits such that people could keep enough distance between them inside the store (at least one meter). </w:t>
+      </w:r>
+      <w:r>
+        <w:rPr>
+          <w:rFonts w:ascii="Times New Roman" w:hAnsi="Times New Roman" w:cs="Times New Roman"/>
+          <w:sz w:val="24"/>
+          <w:szCs w:val="24"/>
+          <w:lang w:val="en-US"/>
+        </w:rPr>
+        <w:t>– Maybe, it’</w:t>
+      </w:r>
+      <w:r>
+        <w:rPr>
+          <w:rFonts w:ascii="Times New Roman" w:hAnsi="Times New Roman" w:cs="Times New Roman"/>
+          <w:sz w:val="24"/>
+          <w:szCs w:val="24"/>
+          <w:lang w:val="en-US"/>
+        </w:rPr>
+        <w:t>s not a</w:t>
+      </w:r>
+      <w:r>
+        <w:rPr>
+          <w:rFonts w:ascii="Times New Roman" w:hAnsi="Times New Roman" w:cs="Times New Roman"/>
+          <w:sz w:val="24"/>
+          <w:szCs w:val="24"/>
+          <w:lang w:val="en-US"/>
+        </w:rPr>
+        <w:t xml:space="preserve"> domain assumption </w:t>
+      </w:r>
+      <w:r>
+        <w:rPr>
+          <w:rFonts w:ascii="Times New Roman" w:hAnsi="Times New Roman" w:cs="Times New Roman"/>
+          <w:sz w:val="24"/>
+          <w:szCs w:val="24"/>
+          <w:lang w:val="en-US"/>
+        </w:rPr>
+        <w:t>neither the goals, don’t get it?</w:t>
       </w:r>
     </w:p>
     <w:p>
@@ -207,49 +213,47 @@
           <w:rFonts w:ascii="Times New Roman" w:hAnsi="Times New Roman" w:cs="Times New Roman"/>
           <w:sz w:val="24"/>
           <w:szCs w:val="24"/>
-          <w:highlight w:val="yellow"/>
-          <w:lang w:val="en-US"/>
-        </w:rPr>
-      </w:pPr>
-      <w:r>
-        <w:rPr>
-          <w:rFonts w:ascii="Times New Roman" w:hAnsi="Times New Roman" w:cs="Times New Roman"/>
-          <w:sz w:val="24"/>
-          <w:szCs w:val="24"/>
-          <w:highlight w:val="yellow"/>
-          <w:lang w:val="en-US"/>
-        </w:rPr>
-        <w:t xml:space="preserve">G5: The </w:t>
-      </w:r>
-      <w:r>
-        <w:rPr>
-          <w:rFonts w:ascii="Times New Roman" w:hAnsi="Times New Roman" w:cs="Times New Roman"/>
-          <w:sz w:val="24"/>
-          <w:szCs w:val="24"/>
-          <w:highlight w:val="yellow"/>
-          <w:lang w:val="en-US"/>
-        </w:rPr>
-        <w:t xml:space="preserve">system (application and “tickets” on the spot) </w:t>
-      </w:r>
-      <w:r>
-        <w:rPr>
-          <w:rFonts w:ascii="Times New Roman" w:hAnsi="Times New Roman" w:cs="Times New Roman"/>
-          <w:sz w:val="24"/>
-          <w:szCs w:val="24"/>
-          <w:highlight w:val="yellow"/>
-          <w:lang w:val="en-US"/>
-        </w:rPr>
-        <w:t>should include alternative slots</w:t>
-      </w:r>
-      <w:r>
-        <w:rPr>
-          <w:rFonts w:ascii="Times New Roman" w:hAnsi="Times New Roman" w:cs="Times New Roman"/>
-          <w:sz w:val="24"/>
-          <w:szCs w:val="24"/>
-          <w:highlight w:val="yellow"/>
-          <w:lang w:val="en-US"/>
-        </w:rPr>
-        <w:t xml:space="preserve"> (for another day), suggest to the customer the location of the nearest “safe” store based on his location.</w:t>
+          <w:highlight w:val="cyan"/>
+          <w:lang w:val="en-US"/>
+        </w:rPr>
+      </w:pPr>
+      <w:r>
+        <w:rPr>
+          <w:rFonts w:ascii="Times New Roman" w:hAnsi="Times New Roman" w:cs="Times New Roman"/>
+          <w:sz w:val="24"/>
+          <w:szCs w:val="24"/>
+          <w:highlight w:val="cyan"/>
+          <w:lang w:val="en-US"/>
+        </w:rPr>
+        <w:t>G5: The system (application and “tickets” on the spot) should include alternative slots (for another day), suggest to the customer the location of the nearest “safe” store based on his location.</w:t>
+      </w:r>
+      <w:r>
+        <w:rPr>
+          <w:rFonts w:ascii="Times New Roman" w:hAnsi="Times New Roman" w:cs="Times New Roman"/>
+          <w:sz w:val="24"/>
+          <w:szCs w:val="24"/>
+          <w:highlight w:val="cyan"/>
+          <w:lang w:val="en-US"/>
+        </w:rPr>
+        <w:t xml:space="preserve"> </w:t>
+      </w:r>
+      <w:r>
+        <w:rPr>
+          <w:rFonts w:ascii="Times New Roman" w:hAnsi="Times New Roman" w:cs="Times New Roman"/>
+          <w:sz w:val="24"/>
+          <w:szCs w:val="24"/>
+          <w:lang w:val="en-US"/>
+        </w:rPr>
+        <w:t xml:space="preserve">– </w:t>
+      </w:r>
+      <w:r>
+        <w:rPr>
+          <w:rFonts w:ascii="Times New Roman" w:hAnsi="Times New Roman" w:cs="Times New Roman"/>
+          <w:sz w:val="24"/>
+          <w:szCs w:val="24"/>
+          <w:lang w:val="en-US"/>
+        </w:rPr>
+        <w:t>Think it is the domain assumption.</w:t>
       </w:r>
     </w:p>
     <w:p>
@@ -272,35 +276,7 @@
           <w:highlight w:val="yellow"/>
           <w:lang w:val="en-US"/>
         </w:rPr>
-        <w:t>G6: Fallback situation #2: Stores handing out “tickets” on the spot should prevent the lining out people at the inside and the outside</w:t>
-      </w:r>
-      <w:r>
-        <w:rPr>
-          <w:rFonts w:ascii="Times New Roman" w:hAnsi="Times New Roman" w:cs="Times New Roman"/>
-          <w:sz w:val="24"/>
-          <w:szCs w:val="24"/>
-          <w:highlight w:val="yellow"/>
-          <w:lang w:val="en-US"/>
-        </w:rPr>
-        <w:t>.</w:t>
-      </w:r>
-      <w:r>
-        <w:rPr>
-          <w:rFonts w:ascii="Times New Roman" w:hAnsi="Times New Roman" w:cs="Times New Roman"/>
-          <w:sz w:val="24"/>
-          <w:szCs w:val="24"/>
-          <w:lang w:val="en-US"/>
-        </w:rPr>
-        <w:t xml:space="preserve">– </w:t>
-      </w:r>
-      <w:r>
-        <w:rPr>
-          <w:rFonts w:ascii="Times New Roman" w:hAnsi="Times New Roman" w:cs="Times New Roman"/>
-          <w:sz w:val="24"/>
-          <w:szCs w:val="24"/>
-          <w:lang w:val="en-US"/>
-        </w:rPr>
-        <w:t>Reformulate, guys. Check it. It’s a new goals. I think it better suits the standards.</w:t>
+        <w:t>G6: Fallback situation #2: Stores handing out “tickets” on the spot should prevent the lining out people at the inside and the outside.</w:t>
       </w:r>
     </w:p>
     <w:p>
@@ -310,6 +286,38 @@
         <w:jc w:val="both"/>
         <w:rPr>
           <w:rFonts w:ascii="Times New Roman" w:hAnsi="Times New Roman" w:cs="Times New Roman"/>
+          <w:sz w:val="24"/>
+          <w:szCs w:val="24"/>
+          <w:lang w:val="en-US"/>
+        </w:rPr>
+      </w:pPr>
+      <w:r>
+        <w:rPr>
+          <w:rFonts w:ascii="Times New Roman" w:hAnsi="Times New Roman" w:cs="Times New Roman"/>
+          <w:sz w:val="24"/>
+          <w:szCs w:val="24"/>
+          <w:highlight w:val="yellow"/>
+          <w:lang w:val="en-US"/>
+        </w:rPr>
+        <w:t>G7: Availability of masks in the store for the customers without it</w:t>
+      </w:r>
+      <w:r>
+        <w:rPr>
+          <w:rFonts w:ascii="Times New Roman" w:hAnsi="Times New Roman" w:cs="Times New Roman"/>
+          <w:sz w:val="24"/>
+          <w:szCs w:val="24"/>
+          <w:lang w:val="en-US"/>
+        </w:rPr>
+        <w:t xml:space="preserve"> – Reformulate, guys. Check it. It’s a new goals. I think it better suits the standards.</w:t>
+      </w:r>
+    </w:p>
+    <w:p>
+      <w:pPr>
+        <w:spacing w:after="0" w:line="360" w:lineRule="auto"/>
+        <w:ind w:firstLine="709"/>
+        <w:jc w:val="both"/>
+        <w:rPr>
+          <w:rFonts w:ascii="Times New Roman" w:hAnsi="Times New Roman" w:cs="Times New Roman"/>
           <w:b/>
           <w:sz w:val="24"/>
           <w:szCs w:val="24"/>
@@ -346,16 +354,7 @@
           <w:szCs w:val="24"/>
           <w:lang w:val="en-US"/>
         </w:rPr>
-        <w:t>The world</w:t>
-      </w:r>
-      <w:r>
-        <w:rPr>
-          <w:rFonts w:ascii="Times New Roman" w:hAnsi="Times New Roman" w:cs="Times New Roman"/>
-          <w:sz w:val="24"/>
-          <w:szCs w:val="24"/>
-          <w:lang w:val="en-US"/>
-        </w:rPr>
-        <w:t xml:space="preserve">: </w:t>
+        <w:t xml:space="preserve">The world: </w:t>
       </w:r>
     </w:p>
     <w:p>
@@ -371,38 +370,17 @@
           <w:rFonts w:ascii="Times New Roman" w:hAnsi="Times New Roman" w:cs="Times New Roman"/>
           <w:sz w:val="24"/>
           <w:szCs w:val="24"/>
-          <w:highlight w:val="yellow"/>
-          <w:lang w:val="en-US"/>
-        </w:rPr>
-      </w:pPr>
-      <w:r>
-        <w:rPr>
-          <w:rFonts w:ascii="Times New Roman" w:hAnsi="Times New Roman" w:cs="Times New Roman"/>
-          <w:sz w:val="24"/>
-          <w:szCs w:val="24"/>
-          <w:highlight w:val="yellow"/>
-          <w:lang w:val="en-US"/>
-        </w:rPr>
-        <w:t>When the person have booked from home, this person would arrive at the shop in the precise time range w.r.t. person’s location at the beginning of movement towards the store;</w:t>
-      </w:r>
-      <w:r>
-        <w:rPr>
-          <w:rFonts w:ascii="Times New Roman" w:hAnsi="Times New Roman" w:cs="Times New Roman"/>
-          <w:sz w:val="24"/>
-          <w:szCs w:val="24"/>
-          <w:highlight w:val="yellow"/>
-          <w:lang w:val="en-US"/>
-        </w:rPr>
-        <w:t xml:space="preserve"> - </w:t>
-      </w:r>
-      <w:r>
-        <w:rPr>
-          <w:rFonts w:ascii="Times New Roman" w:hAnsi="Times New Roman" w:cs="Times New Roman"/>
-          <w:sz w:val="24"/>
-          <w:szCs w:val="24"/>
-          <w:lang w:val="en-US"/>
-        </w:rPr>
-        <w:t>reformulate. It is awful</w:t>
+          <w:lang w:val="en-US"/>
+        </w:rPr>
+      </w:pPr>
+      <w:r>
+        <w:rPr>
+          <w:rFonts w:ascii="Times New Roman" w:hAnsi="Times New Roman" w:cs="Times New Roman"/>
+          <w:sz w:val="24"/>
+          <w:szCs w:val="24"/>
+          <w:lang w:val="en-US"/>
+        </w:rPr>
+        <w:t>booking,</w:t>
       </w:r>
     </w:p>
     <w:p>
@@ -426,18 +404,59 @@
           <w:rFonts w:ascii="Times New Roman" w:hAnsi="Times New Roman" w:cs="Times New Roman"/>
           <w:sz w:val="24"/>
           <w:szCs w:val="24"/>
-          <w:lang w:val="en-US"/>
-        </w:rPr>
-        <w:t>occurrences of bookings</w:t>
-      </w:r>
-      <w:r>
-        <w:rPr>
-          <w:rFonts w:ascii="Times New Roman" w:hAnsi="Times New Roman" w:cs="Times New Roman"/>
-          <w:sz w:val="24"/>
-          <w:szCs w:val="24"/>
+          <w:highlight w:val="yellow"/>
+          <w:lang w:val="en-US"/>
+        </w:rPr>
+        <w:t>the</w:t>
+      </w:r>
+      <w:r>
+        <w:rPr>
+          <w:rFonts w:ascii="Times New Roman" w:hAnsi="Times New Roman" w:cs="Times New Roman"/>
+          <w:sz w:val="24"/>
+          <w:szCs w:val="24"/>
+          <w:highlight w:val="yellow"/>
+          <w:lang w:val="en-US"/>
+        </w:rPr>
+        <w:t xml:space="preserve"> </w:t>
+      </w:r>
+      <w:r>
+        <w:rPr>
+          <w:rFonts w:ascii="Times New Roman" w:hAnsi="Times New Roman" w:cs="Times New Roman"/>
+          <w:sz w:val="24"/>
+          <w:szCs w:val="24"/>
+          <w:highlight w:val="yellow"/>
+          <w:lang w:val="en-US"/>
+        </w:rPr>
+        <w:t>arrival of the customer</w:t>
+      </w:r>
+      <w:r>
+        <w:rPr>
+          <w:rFonts w:ascii="Times New Roman" w:hAnsi="Times New Roman" w:cs="Times New Roman"/>
+          <w:sz w:val="24"/>
+          <w:szCs w:val="24"/>
+          <w:highlight w:val="yellow"/>
+          <w:lang w:val="en-US"/>
+        </w:rPr>
+        <w:t xml:space="preserve"> and expected duration of the visit in the grocery shop</w:t>
+      </w:r>
+      <w:r>
+        <w:rPr>
+          <w:rFonts w:ascii="Times New Roman" w:hAnsi="Times New Roman" w:cs="Times New Roman"/>
+          <w:sz w:val="24"/>
+          <w:szCs w:val="24"/>
+          <w:highlight w:val="yellow"/>
           <w:lang w:val="en-US"/>
         </w:rPr>
         <w:t>,</w:t>
+      </w:r>
+      <w:r>
+        <w:rPr>
+          <w:rFonts w:ascii="Times New Roman" w:hAnsi="Times New Roman" w:cs="Times New Roman"/>
+          <w:sz w:val="24"/>
+          <w:szCs w:val="24"/>
+          <w:lang w:val="en-US"/>
+        </w:rPr>
+        <w:t xml:space="preserve"> - REFORMULATE</w:t>
       </w:r>
     </w:p>
     <w:p>
@@ -453,17 +472,29 @@
           <w:rFonts w:ascii="Times New Roman" w:hAnsi="Times New Roman" w:cs="Times New Roman"/>
           <w:sz w:val="24"/>
           <w:szCs w:val="24"/>
-          <w:lang w:val="en-US"/>
-        </w:rPr>
-      </w:pPr>
-      <w:r>
-        <w:rPr>
-          <w:rFonts w:ascii="Times New Roman" w:hAnsi="Times New Roman" w:cs="Times New Roman"/>
-          <w:sz w:val="24"/>
-          <w:szCs w:val="24"/>
-          <w:lang w:val="en-US"/>
-        </w:rPr>
-        <w:t>the location of this bookings (at home or at place),</w:t>
+          <w:highlight w:val="yellow"/>
+          <w:lang w:val="en-US"/>
+        </w:rPr>
+      </w:pPr>
+      <w:r>
+        <w:rPr>
+          <w:rFonts w:ascii="Times New Roman" w:hAnsi="Times New Roman" w:cs="Times New Roman"/>
+          <w:sz w:val="24"/>
+          <w:szCs w:val="24"/>
+          <w:highlight w:val="yellow"/>
+          <w:lang w:val="en-US"/>
+        </w:rPr>
+        <w:t>people movement</w:t>
+      </w:r>
+      <w:r>
+        <w:rPr>
+          <w:rFonts w:ascii="Times New Roman" w:hAnsi="Times New Roman" w:cs="Times New Roman"/>
+          <w:sz w:val="24"/>
+          <w:szCs w:val="24"/>
+          <w:highlight w:val="yellow"/>
+          <w:lang w:val="en-US"/>
+        </w:rPr>
+        <w:t>,</w:t>
       </w:r>
     </w:p>
     <w:p>
@@ -479,36 +510,19 @@
           <w:rFonts w:ascii="Times New Roman" w:hAnsi="Times New Roman" w:cs="Times New Roman"/>
           <w:sz w:val="24"/>
           <w:szCs w:val="24"/>
-          <w:lang w:val="en-US"/>
-        </w:rPr>
-      </w:pPr>
-      <w:r>
-        <w:rPr>
-          <w:rFonts w:ascii="Times New Roman" w:hAnsi="Times New Roman" w:cs="Times New Roman"/>
-          <w:sz w:val="24"/>
-          <w:szCs w:val="24"/>
-          <w:highlight w:val="cyan"/>
-          <w:lang w:val="en-US"/>
-        </w:rPr>
-        <w:t xml:space="preserve">keeping the social distance (at least one meter) – </w:t>
-      </w:r>
-      <w:r>
-        <w:rPr>
-          <w:rFonts w:ascii="Times New Roman" w:hAnsi="Times New Roman" w:cs="Times New Roman"/>
-          <w:sz w:val="24"/>
-          <w:szCs w:val="24"/>
-          <w:lang w:val="en-US"/>
-        </w:rPr>
-        <w:t>Is it even the world criterion?</w:t>
-      </w:r>
-      <w:r>
-        <w:rPr>
-          <w:rFonts w:ascii="Times New Roman" w:hAnsi="Times New Roman" w:cs="Times New Roman"/>
-          <w:sz w:val="24"/>
-          <w:szCs w:val="24"/>
-          <w:lang w:val="en-US"/>
-        </w:rPr>
-        <w:t xml:space="preserve"> In some cases it is. But is it,</w:t>
+          <w:highlight w:val="yellow"/>
+          <w:lang w:val="en-US"/>
+        </w:rPr>
+      </w:pPr>
+      <w:r>
+        <w:rPr>
+          <w:rFonts w:ascii="Times New Roman" w:hAnsi="Times New Roman" w:cs="Times New Roman"/>
+          <w:sz w:val="24"/>
+          <w:szCs w:val="24"/>
+          <w:highlight w:val="yellow"/>
+          <w:lang w:val="en-US"/>
+        </w:rPr>
+        <w:t>products buying by the customer,</w:t>
       </w:r>
     </w:p>
     <w:p>
@@ -524,25 +538,26 @@
           <w:rFonts w:ascii="Times New Roman" w:hAnsi="Times New Roman" w:cs="Times New Roman"/>
           <w:sz w:val="24"/>
           <w:szCs w:val="24"/>
-          <w:lang w:val="en-US"/>
-        </w:rPr>
-      </w:pPr>
-      <w:r>
-        <w:rPr>
-          <w:rFonts w:ascii="Times New Roman" w:hAnsi="Times New Roman" w:cs="Times New Roman"/>
-          <w:sz w:val="24"/>
-          <w:szCs w:val="24"/>
-          <w:highlight w:val="yellow"/>
-          <w:lang w:val="en-US"/>
-        </w:rPr>
-        <w:t>the</w:t>
-      </w:r>
-      <w:r>
-        <w:rPr>
-          <w:rFonts w:ascii="Times New Roman" w:hAnsi="Times New Roman" w:cs="Times New Roman"/>
-          <w:sz w:val="24"/>
-          <w:szCs w:val="24"/>
-          <w:highlight w:val="yellow"/>
+          <w:highlight w:val="cyan"/>
+          <w:lang w:val="en-US"/>
+        </w:rPr>
+      </w:pPr>
+      <w:r>
+        <w:rPr>
+          <w:rFonts w:ascii="Times New Roman" w:hAnsi="Times New Roman" w:cs="Times New Roman"/>
+          <w:sz w:val="24"/>
+          <w:szCs w:val="24"/>
+          <w:highlight w:val="cyan"/>
+          <w:lang w:val="en-US"/>
+        </w:rPr>
+        <w:t>the distance inside and outside of the store</w:t>
+      </w:r>
+      <w:r>
+        <w:rPr>
+          <w:rFonts w:ascii="Times New Roman" w:hAnsi="Times New Roman" w:cs="Times New Roman"/>
+          <w:sz w:val="24"/>
+          <w:szCs w:val="24"/>
+          <w:highlight w:val="cyan"/>
           <w:lang w:val="en-US"/>
         </w:rPr>
         <w:t xml:space="preserve"> </w:t>
@@ -552,112 +567,18 @@
           <w:rFonts w:ascii="Times New Roman" w:hAnsi="Times New Roman" w:cs="Times New Roman"/>
           <w:sz w:val="24"/>
           <w:szCs w:val="24"/>
-          <w:highlight w:val="yellow"/>
-          <w:lang w:val="en-US"/>
-        </w:rPr>
-        <w:t>arrival of the customer</w:t>
-      </w:r>
-      <w:r>
-        <w:rPr>
-          <w:rFonts w:ascii="Times New Roman" w:hAnsi="Times New Roman" w:cs="Times New Roman"/>
-          <w:sz w:val="24"/>
-          <w:szCs w:val="24"/>
-          <w:highlight w:val="yellow"/>
-          <w:lang w:val="en-US"/>
-        </w:rPr>
-        <w:t xml:space="preserve"> and expected duration of the visit in the grocery shop</w:t>
-      </w:r>
-      <w:r>
-        <w:rPr>
-          <w:rFonts w:ascii="Times New Roman" w:hAnsi="Times New Roman" w:cs="Times New Roman"/>
-          <w:sz w:val="24"/>
-          <w:szCs w:val="24"/>
-          <w:highlight w:val="yellow"/>
+          <w:lang w:val="en-US"/>
+        </w:rPr>
+        <w:t>– not sure if this the case</w:t>
+      </w:r>
+      <w:r>
+        <w:rPr>
+          <w:rFonts w:ascii="Times New Roman" w:hAnsi="Times New Roman" w:cs="Times New Roman"/>
+          <w:sz w:val="24"/>
+          <w:szCs w:val="24"/>
           <w:lang w:val="en-US"/>
         </w:rPr>
         <w:t>,</w:t>
-      </w:r>
-      <w:r>
-        <w:rPr>
-          <w:rFonts w:ascii="Times New Roman" w:hAnsi="Times New Roman" w:cs="Times New Roman"/>
-          <w:sz w:val="24"/>
-          <w:szCs w:val="24"/>
-          <w:lang w:val="en-US"/>
-        </w:rPr>
-        <w:t xml:space="preserve"> - REFORMULATE, maybe we can include in this</w:t>
-      </w:r>
-      <w:r>
-        <w:rPr>
-          <w:rFonts w:ascii="Times New Roman" w:hAnsi="Times New Roman" w:cs="Times New Roman"/>
-          <w:sz w:val="24"/>
-          <w:szCs w:val="24"/>
-          <w:lang w:val="en-US"/>
-        </w:rPr>
-        <w:t xml:space="preserve"> </w:t>
-      </w:r>
-      <w:r>
-        <w:rPr>
-          <w:rFonts w:ascii="Times New Roman" w:hAnsi="Times New Roman" w:cs="Times New Roman"/>
-          <w:sz w:val="24"/>
-          <w:szCs w:val="24"/>
-          <w:lang w:val="en-US"/>
-        </w:rPr>
-        <w:t>phenomena the case of “long-term” customers. Who knows?</w:t>
-      </w:r>
-    </w:p>
-    <w:p>
-      <w:pPr>
-        <w:spacing w:after="0" w:line="360" w:lineRule="auto"/>
-        <w:ind w:left="708"/>
-        <w:jc w:val="both"/>
-        <w:rPr>
-          <w:rFonts w:ascii="Times New Roman" w:hAnsi="Times New Roman" w:cs="Times New Roman"/>
-          <w:sz w:val="24"/>
-          <w:szCs w:val="24"/>
-          <w:highlight w:val="yellow"/>
-          <w:lang w:val="en-US"/>
-        </w:rPr>
-      </w:pPr>
-      <w:proofErr w:type="spellStart"/>
-      <w:r>
-        <w:rPr>
-          <w:rFonts w:ascii="Times New Roman" w:hAnsi="Times New Roman" w:cs="Times New Roman"/>
-          <w:sz w:val="24"/>
-          <w:szCs w:val="24"/>
-          <w:highlight w:val="yellow"/>
-        </w:rPr>
-        <w:t>Shared</w:t>
-      </w:r>
-      <w:proofErr w:type="spellEnd"/>
-      <w:r>
-        <w:rPr>
-          <w:rFonts w:ascii="Times New Roman" w:hAnsi="Times New Roman" w:cs="Times New Roman"/>
-          <w:sz w:val="24"/>
-          <w:szCs w:val="24"/>
-          <w:highlight w:val="yellow"/>
-        </w:rPr>
-        <w:t xml:space="preserve"> </w:t>
-      </w:r>
-      <w:proofErr w:type="spellStart"/>
-      <w:r>
-        <w:rPr>
-          <w:rFonts w:ascii="Times New Roman" w:hAnsi="Times New Roman" w:cs="Times New Roman"/>
-          <w:sz w:val="24"/>
-          <w:szCs w:val="24"/>
-          <w:highlight w:val="yellow"/>
-        </w:rPr>
-        <w:t>phenomena</w:t>
-      </w:r>
-      <w:proofErr w:type="spellEnd"/>
-      <w:r>
-        <w:rPr>
-          <w:rFonts w:ascii="Times New Roman" w:hAnsi="Times New Roman" w:cs="Times New Roman"/>
-          <w:sz w:val="24"/>
-          <w:szCs w:val="24"/>
-          <w:highlight w:val="yellow"/>
-          <w:lang w:val="en-US"/>
-        </w:rPr>
-        <w:t>:</w:t>
       </w:r>
     </w:p>
     <w:p>
@@ -665,7 +586,7 @@
         <w:pStyle w:val="a3"/>
         <w:numPr>
           <w:ilvl w:val="0"/>
-          <w:numId w:val="4"/>
+          <w:numId w:val="1"/>
         </w:numPr>
         <w:spacing w:after="0" w:line="360" w:lineRule="auto"/>
         <w:jc w:val="both"/>
@@ -680,10 +601,32 @@
       <w:r>
         <w:rPr>
           <w:rFonts w:ascii="Times New Roman" w:hAnsi="Times New Roman" w:cs="Times New Roman"/>
-          <w:highlight w:val="yellow"/>
-          <w:lang w:val="en-US"/>
-        </w:rPr>
-        <w:t>alerting people taking into account the time they need to get to the shop from the place they currently are</w:t>
+          <w:sz w:val="24"/>
+          <w:szCs w:val="24"/>
+          <w:highlight w:val="yellow"/>
+          <w:lang w:val="en-US"/>
+        </w:rPr>
+        <w:t>the person arrival</w:t>
+      </w:r>
+      <w:r>
+        <w:rPr>
+          <w:rFonts w:ascii="Times New Roman" w:hAnsi="Times New Roman" w:cs="Times New Roman"/>
+          <w:sz w:val="24"/>
+          <w:szCs w:val="24"/>
+          <w:highlight w:val="yellow"/>
+          <w:lang w:val="en-US"/>
+        </w:rPr>
+        <w:t>/departure</w:t>
+      </w:r>
+      <w:r>
+        <w:rPr>
+          <w:rFonts w:ascii="Times New Roman" w:hAnsi="Times New Roman" w:cs="Times New Roman"/>
+          <w:sz w:val="24"/>
+          <w:szCs w:val="24"/>
+          <w:highlight w:val="yellow"/>
+          <w:lang w:val="en-US"/>
+        </w:rPr>
+        <w:t xml:space="preserve"> fact</w:t>
       </w:r>
     </w:p>
     <w:p>
@@ -691,7 +634,7 @@
         <w:pStyle w:val="a3"/>
         <w:numPr>
           <w:ilvl w:val="0"/>
-          <w:numId w:val="4"/>
+          <w:numId w:val="1"/>
         </w:numPr>
         <w:spacing w:after="0" w:line="360" w:lineRule="auto"/>
         <w:jc w:val="both"/>
@@ -699,17 +642,49 @@
           <w:rFonts w:ascii="Times New Roman" w:hAnsi="Times New Roman" w:cs="Times New Roman"/>
           <w:sz w:val="24"/>
           <w:szCs w:val="24"/>
-          <w:highlight w:val="cyan"/>
-          <w:lang w:val="en-US"/>
-        </w:rPr>
-      </w:pPr>
-      <w:r>
-        <w:rPr>
-          <w:rFonts w:ascii="Times New Roman" w:hAnsi="Times New Roman" w:cs="Times New Roman"/>
-          <w:highlight w:val="cyan"/>
-          <w:lang w:val="en-US"/>
-        </w:rPr>
-        <w:t>availability of fallback options for people who do not have access to the required technology</w:t>
+          <w:highlight w:val="yellow"/>
+          <w:lang w:val="en-US"/>
+        </w:rPr>
+      </w:pPr>
+      <w:r>
+        <w:rPr>
+          <w:rFonts w:ascii="Times New Roman" w:hAnsi="Times New Roman" w:cs="Times New Roman"/>
+          <w:sz w:val="24"/>
+          <w:szCs w:val="24"/>
+          <w:highlight w:val="yellow"/>
+          <w:lang w:val="en-US"/>
+        </w:rPr>
+        <w:t>the mask wearing fact,</w:t>
+      </w:r>
+    </w:p>
+    <w:p>
+      <w:pPr>
+        <w:spacing w:after="0" w:line="360" w:lineRule="auto"/>
+        <w:ind w:left="708"/>
+        <w:jc w:val="both"/>
+        <w:rPr>
+          <w:rFonts w:ascii="Times New Roman" w:hAnsi="Times New Roman" w:cs="Times New Roman"/>
+          <w:sz w:val="24"/>
+          <w:szCs w:val="24"/>
+          <w:lang w:val="en-US"/>
+        </w:rPr>
+      </w:pPr>
+      <w:r>
+        <w:rPr>
+          <w:rFonts w:ascii="Times New Roman" w:hAnsi="Times New Roman" w:cs="Times New Roman"/>
+          <w:sz w:val="24"/>
+          <w:szCs w:val="24"/>
+        </w:rPr>
+        <w:t>Shared phenomena</w:t>
+      </w:r>
+      <w:r>
+        <w:rPr>
+          <w:rFonts w:ascii="Times New Roman" w:hAnsi="Times New Roman" w:cs="Times New Roman"/>
+          <w:sz w:val="24"/>
+          <w:szCs w:val="24"/>
+          <w:lang w:val="en-US"/>
+        </w:rPr>
+        <w:t>:</w:t>
       </w:r>
     </w:p>
     <w:p>
@@ -717,7 +692,7 @@
         <w:pStyle w:val="a3"/>
         <w:numPr>
           <w:ilvl w:val="0"/>
-          <w:numId w:val="4"/>
+          <w:numId w:val="5"/>
         </w:numPr>
         <w:spacing w:after="0" w:line="360" w:lineRule="auto"/>
         <w:jc w:val="both"/>
@@ -725,17 +700,17 @@
           <w:rFonts w:ascii="Times New Roman" w:hAnsi="Times New Roman" w:cs="Times New Roman"/>
           <w:sz w:val="24"/>
           <w:szCs w:val="24"/>
-          <w:highlight w:val="cyan"/>
-          <w:lang w:val="en-US"/>
-        </w:rPr>
-      </w:pPr>
-      <w:r>
-        <w:rPr>
-          <w:rFonts w:ascii="Times New Roman" w:hAnsi="Times New Roman" w:cs="Times New Roman"/>
-          <w:highlight w:val="cyan"/>
-          <w:lang w:val="en-US"/>
-        </w:rPr>
-        <w:t>booking a visit, a customer might indicate also the approximate expected duration of the visit</w:t>
+          <w:lang w:val="en-US"/>
+        </w:rPr>
+      </w:pPr>
+      <w:r>
+        <w:rPr>
+          <w:rFonts w:ascii="Times New Roman" w:hAnsi="Times New Roman" w:cs="Times New Roman"/>
+          <w:sz w:val="24"/>
+          <w:szCs w:val="24"/>
+          <w:lang w:val="en-US"/>
+        </w:rPr>
+        <w:t>booking encodings,</w:t>
       </w:r>
     </w:p>
     <w:p>
@@ -743,7 +718,7 @@
         <w:pStyle w:val="a3"/>
         <w:numPr>
           <w:ilvl w:val="0"/>
-          <w:numId w:val="4"/>
+          <w:numId w:val="5"/>
         </w:numPr>
         <w:spacing w:after="0" w:line="360" w:lineRule="auto"/>
         <w:jc w:val="both"/>
@@ -751,69 +726,354 @@
           <w:rFonts w:ascii="Times New Roman" w:hAnsi="Times New Roman" w:cs="Times New Roman"/>
           <w:sz w:val="24"/>
           <w:szCs w:val="24"/>
-          <w:highlight w:val="cyan"/>
-          <w:lang w:val="en-US"/>
-        </w:rPr>
-      </w:pPr>
-      <w:r>
-        <w:rPr>
-          <w:rFonts w:ascii="Times New Roman" w:hAnsi="Times New Roman" w:cs="Times New Roman"/>
-          <w:sz w:val="24"/>
-          <w:szCs w:val="24"/>
-          <w:highlight w:val="cyan"/>
-          <w:lang w:val="en-US"/>
-        </w:rPr>
-        <w:t>allowing users to indicate a list of items, categories that they intend to purchase</w:t>
-      </w:r>
-    </w:p>
-    <w:p>
-      <w:pPr>
-        <w:spacing w:after="0" w:line="360" w:lineRule="auto"/>
-        <w:jc w:val="both"/>
-        <w:rPr>
-          <w:rFonts w:ascii="Times New Roman" w:hAnsi="Times New Roman" w:cs="Times New Roman"/>
-          <w:sz w:val="24"/>
-          <w:szCs w:val="24"/>
-          <w:lang w:val="en-US"/>
-        </w:rPr>
-      </w:pPr>
-    </w:p>
-    <w:p>
-      <w:pPr>
-        <w:spacing w:after="0" w:line="360" w:lineRule="auto"/>
-        <w:jc w:val="both"/>
-        <w:rPr>
-          <w:rFonts w:ascii="Times New Roman" w:hAnsi="Times New Roman" w:cs="Times New Roman"/>
-          <w:sz w:val="24"/>
-          <w:szCs w:val="24"/>
-          <w:lang w:val="en-US"/>
-        </w:rPr>
-      </w:pPr>
+          <w:lang w:val="en-US"/>
+        </w:rPr>
+      </w:pPr>
+      <w:r>
+        <w:rPr>
+          <w:rFonts w:ascii="Times New Roman" w:hAnsi="Times New Roman" w:cs="Times New Roman"/>
+          <w:sz w:val="24"/>
+          <w:szCs w:val="24"/>
+          <w:lang w:val="en-US"/>
+        </w:rPr>
+        <w:t>the allocation of these bookings,</w:t>
+      </w:r>
     </w:p>
     <w:p>
       <w:pPr>
         <w:pStyle w:val="a3"/>
-        <w:spacing w:after="0" w:line="360" w:lineRule="auto"/>
-        <w:ind w:left="0" w:firstLine="709"/>
-        <w:jc w:val="both"/>
-        <w:rPr>
-          <w:rFonts w:ascii="Times New Roman" w:hAnsi="Times New Roman" w:cs="Times New Roman"/>
-          <w:sz w:val="24"/>
-          <w:szCs w:val="24"/>
-          <w:lang w:val="en-US"/>
-        </w:rPr>
-      </w:pPr>
+        <w:numPr>
+          <w:ilvl w:val="0"/>
+          <w:numId w:val="5"/>
+        </w:numPr>
+        <w:spacing w:after="0" w:line="360" w:lineRule="auto"/>
+        <w:jc w:val="both"/>
+        <w:rPr>
+          <w:rFonts w:ascii="Times New Roman" w:hAnsi="Times New Roman" w:cs="Times New Roman"/>
+          <w:sz w:val="24"/>
+          <w:szCs w:val="24"/>
+          <w:lang w:val="en-US"/>
+        </w:rPr>
+      </w:pPr>
+      <w:r>
+        <w:rPr>
+          <w:rFonts w:ascii="Times New Roman" w:hAnsi="Times New Roman" w:cs="Times New Roman"/>
+          <w:sz w:val="24"/>
+          <w:szCs w:val="24"/>
+          <w:lang w:val="en-US"/>
+        </w:rPr>
+        <w:t xml:space="preserve">encode the </w:t>
+      </w:r>
+      <w:r>
+        <w:rPr>
+          <w:rFonts w:ascii="Times New Roman" w:hAnsi="Times New Roman" w:cs="Times New Roman"/>
+          <w:sz w:val="24"/>
+          <w:szCs w:val="24"/>
+          <w:lang w:val="en-US"/>
+        </w:rPr>
+        <w:t>fact of person arrival/departur</w:t>
+      </w:r>
+      <w:r>
+        <w:rPr>
+          <w:rFonts w:ascii="Times New Roman" w:hAnsi="Times New Roman" w:cs="Times New Roman"/>
+          <w:sz w:val="24"/>
+          <w:szCs w:val="24"/>
+          <w:lang w:val="en-US"/>
+        </w:rPr>
+        <w:t>e</w:t>
+      </w:r>
+      <w:r>
+        <w:rPr>
+          <w:rFonts w:ascii="Times New Roman" w:hAnsi="Times New Roman" w:cs="Times New Roman"/>
+          <w:sz w:val="24"/>
+          <w:szCs w:val="24"/>
+          <w:lang w:val="en-US"/>
+        </w:rPr>
+        <w:t>,</w:t>
+      </w:r>
+    </w:p>
+    <w:p>
+      <w:pPr>
+        <w:pStyle w:val="a3"/>
+        <w:numPr>
+          <w:ilvl w:val="0"/>
+          <w:numId w:val="5"/>
+        </w:numPr>
+        <w:spacing w:after="0" w:line="360" w:lineRule="auto"/>
+        <w:jc w:val="both"/>
+        <w:rPr>
+          <w:rFonts w:ascii="Times New Roman" w:hAnsi="Times New Roman" w:cs="Times New Roman"/>
+          <w:sz w:val="24"/>
+          <w:szCs w:val="24"/>
+          <w:lang w:val="en-US"/>
+        </w:rPr>
+      </w:pPr>
+      <w:r>
+        <w:rPr>
+          <w:rFonts w:ascii="Times New Roman" w:hAnsi="Times New Roman" w:cs="Times New Roman"/>
+          <w:sz w:val="24"/>
+          <w:szCs w:val="24"/>
+          <w:lang w:val="en-US"/>
+        </w:rPr>
+        <w:lastRenderedPageBreak/>
+        <w:t>encode the fact of spending a mask,</w:t>
+      </w:r>
+    </w:p>
+    <w:p>
+      <w:pPr>
+        <w:pStyle w:val="a3"/>
+        <w:numPr>
+          <w:ilvl w:val="0"/>
+          <w:numId w:val="5"/>
+        </w:numPr>
+        <w:spacing w:after="0" w:line="360" w:lineRule="auto"/>
+        <w:jc w:val="both"/>
+        <w:rPr>
+          <w:rFonts w:ascii="Times New Roman" w:hAnsi="Times New Roman" w:cs="Times New Roman"/>
+          <w:sz w:val="24"/>
+          <w:szCs w:val="24"/>
+          <w:lang w:val="en-US"/>
+        </w:rPr>
+      </w:pPr>
+      <w:r>
+        <w:rPr>
+          <w:rFonts w:ascii="Times New Roman" w:hAnsi="Times New Roman" w:cs="Times New Roman"/>
+          <w:sz w:val="24"/>
+          <w:szCs w:val="24"/>
+          <w:lang w:val="en-US"/>
+        </w:rPr>
+        <w:t>the list of products encoding,</w:t>
+      </w:r>
+    </w:p>
+    <w:p>
+      <w:pPr>
+        <w:pStyle w:val="a3"/>
+        <w:numPr>
+          <w:ilvl w:val="0"/>
+          <w:numId w:val="5"/>
+        </w:numPr>
+        <w:spacing w:after="0" w:line="360" w:lineRule="auto"/>
+        <w:jc w:val="both"/>
+        <w:rPr>
+          <w:rFonts w:ascii="Times New Roman" w:hAnsi="Times New Roman" w:cs="Times New Roman"/>
+          <w:sz w:val="24"/>
+          <w:szCs w:val="24"/>
+          <w:lang w:val="en-US"/>
+        </w:rPr>
+      </w:pPr>
+      <w:r>
+        <w:rPr>
+          <w:rFonts w:ascii="Times New Roman" w:hAnsi="Times New Roman" w:cs="Times New Roman"/>
+          <w:sz w:val="24"/>
+          <w:szCs w:val="24"/>
+          <w:lang w:val="en-US"/>
+        </w:rPr>
+        <w:t>the person location update inside/outside the store</w:t>
+      </w:r>
       <w:bookmarkStart w:id="0" w:name="_GoBack"/>
       <w:bookmarkEnd w:id="0"/>
     </w:p>
+    <w:p>
+      <w:pPr>
+        <w:spacing w:after="0" w:line="360" w:lineRule="auto"/>
+        <w:jc w:val="both"/>
+        <w:rPr>
+          <w:rFonts w:ascii="Times New Roman" w:hAnsi="Times New Roman" w:cs="Times New Roman"/>
+          <w:sz w:val="24"/>
+          <w:szCs w:val="24"/>
+          <w:lang w:val="en-US"/>
+        </w:rPr>
+        <w:sectPr>
+          <w:type w:val="continuous"/>
+          <w:pgSz w:w="11910" w:h="16840" w:code="9"/>
+          <w:pgMar w:top="1134" w:right="850" w:bottom="1134" w:left="1701" w:header="720" w:footer="720" w:gutter="0"/>
+          <w:cols w:space="720"/>
+          <w:docGrid w:linePitch="299"/>
+        </w:sectPr>
+      </w:pPr>
+    </w:p>
+    <w:p>
+      <w:pPr>
+        <w:pStyle w:val="a3"/>
+        <w:spacing w:after="0" w:line="360" w:lineRule="auto"/>
+        <w:ind w:left="0" w:firstLine="709"/>
+        <w:jc w:val="both"/>
+        <w:rPr>
+          <w:rFonts w:ascii="Times New Roman" w:hAnsi="Times New Roman" w:cs="Times New Roman"/>
+          <w:b/>
+          <w:sz w:val="24"/>
+          <w:szCs w:val="24"/>
+          <w:lang w:val="en-US"/>
+        </w:rPr>
+      </w:pPr>
+      <w:r>
+        <w:rPr>
+          <w:rFonts w:ascii="Times New Roman" w:hAnsi="Times New Roman" w:cs="Times New Roman"/>
+          <w:b/>
+          <w:sz w:val="24"/>
+          <w:szCs w:val="24"/>
+          <w:lang w:val="en-US"/>
+        </w:rPr>
+        <w:t>C: Definitions, Acronyms, Abbreviations</w:t>
+      </w:r>
+    </w:p>
+    <w:p>
+      <w:pPr>
+        <w:pStyle w:val="a3"/>
+        <w:spacing w:after="0" w:line="360" w:lineRule="auto"/>
+        <w:ind w:left="0" w:firstLine="709"/>
+        <w:jc w:val="both"/>
+        <w:rPr>
+          <w:rFonts w:ascii="Times New Roman" w:hAnsi="Times New Roman" w:cs="Times New Roman"/>
+          <w:sz w:val="24"/>
+          <w:szCs w:val="24"/>
+          <w:lang w:val="en-US"/>
+        </w:rPr>
+      </w:pPr>
+      <w:r>
+        <w:rPr>
+          <w:rFonts w:ascii="Times New Roman" w:hAnsi="Times New Roman" w:cs="Times New Roman"/>
+          <w:b/>
+          <w:sz w:val="24"/>
+          <w:szCs w:val="24"/>
+          <w:lang w:val="en-US"/>
+        </w:rPr>
+        <w:t>UML</w:t>
+      </w:r>
+      <w:r>
+        <w:rPr>
+          <w:rFonts w:ascii="Times New Roman" w:hAnsi="Times New Roman" w:cs="Times New Roman"/>
+          <w:sz w:val="24"/>
+          <w:szCs w:val="24"/>
+          <w:lang w:val="en-US"/>
+        </w:rPr>
+        <w:t xml:space="preserve"> – Unified Modeling Language.</w:t>
+      </w:r>
+    </w:p>
+    <w:p>
+      <w:pPr>
+        <w:pStyle w:val="a3"/>
+        <w:spacing w:after="0" w:line="360" w:lineRule="auto"/>
+        <w:ind w:left="0" w:firstLine="709"/>
+        <w:jc w:val="both"/>
+        <w:rPr>
+          <w:rFonts w:ascii="Times New Roman" w:hAnsi="Times New Roman" w:cs="Times New Roman"/>
+          <w:sz w:val="24"/>
+          <w:szCs w:val="24"/>
+          <w:lang w:val="en-US"/>
+        </w:rPr>
+      </w:pPr>
+    </w:p>
+    <w:p>
+      <w:pPr>
+        <w:pStyle w:val="a3"/>
+        <w:spacing w:after="0" w:line="360" w:lineRule="auto"/>
+        <w:ind w:left="0" w:firstLine="709"/>
+        <w:jc w:val="both"/>
+        <w:rPr>
+          <w:rFonts w:ascii="Times New Roman" w:hAnsi="Times New Roman" w:cs="Times New Roman"/>
+          <w:b/>
+          <w:sz w:val="24"/>
+          <w:szCs w:val="24"/>
+          <w:lang w:val="en-US"/>
+        </w:rPr>
+      </w:pPr>
+      <w:r>
+        <w:rPr>
+          <w:rFonts w:ascii="Times New Roman" w:hAnsi="Times New Roman" w:cs="Times New Roman"/>
+          <w:b/>
+          <w:sz w:val="24"/>
+          <w:szCs w:val="24"/>
+          <w:lang w:val="en-US"/>
+        </w:rPr>
+        <w:t>D: Revision History</w:t>
+      </w:r>
+    </w:p>
+    <w:p>
+      <w:pPr>
+        <w:pStyle w:val="a3"/>
+        <w:spacing w:after="0" w:line="360" w:lineRule="auto"/>
+        <w:ind w:left="0" w:firstLine="709"/>
+        <w:jc w:val="both"/>
+        <w:rPr>
+          <w:rFonts w:ascii="Times New Roman" w:hAnsi="Times New Roman" w:cs="Times New Roman"/>
+          <w:b/>
+          <w:sz w:val="24"/>
+          <w:szCs w:val="24"/>
+          <w:lang w:val="en-US"/>
+        </w:rPr>
+      </w:pPr>
+    </w:p>
+    <w:p>
+      <w:pPr>
+        <w:pStyle w:val="a3"/>
+        <w:spacing w:after="0" w:line="360" w:lineRule="auto"/>
+        <w:ind w:left="0" w:firstLine="709"/>
+        <w:jc w:val="both"/>
+        <w:rPr>
+          <w:rFonts w:ascii="Times New Roman" w:hAnsi="Times New Roman" w:cs="Times New Roman"/>
+          <w:b/>
+          <w:sz w:val="24"/>
+          <w:szCs w:val="24"/>
+          <w:lang w:val="en-US"/>
+        </w:rPr>
+      </w:pPr>
+      <w:r>
+        <w:rPr>
+          <w:rFonts w:ascii="Times New Roman" w:hAnsi="Times New Roman" w:cs="Times New Roman"/>
+          <w:b/>
+          <w:sz w:val="24"/>
+          <w:szCs w:val="24"/>
+          <w:lang w:val="en-US"/>
+        </w:rPr>
+        <w:t>E: Reference Documents</w:t>
+      </w:r>
+    </w:p>
+    <w:p>
+      <w:pPr>
+        <w:pStyle w:val="a3"/>
+        <w:spacing w:after="0" w:line="360" w:lineRule="auto"/>
+        <w:ind w:left="0" w:firstLine="709"/>
+        <w:jc w:val="both"/>
+        <w:rPr>
+          <w:rFonts w:ascii="Times New Roman" w:hAnsi="Times New Roman" w:cs="Times New Roman"/>
+          <w:b/>
+          <w:sz w:val="24"/>
+          <w:szCs w:val="24"/>
+          <w:lang w:val="en-US"/>
+        </w:rPr>
+      </w:pPr>
+    </w:p>
+    <w:p>
+      <w:pPr>
+        <w:pStyle w:val="a3"/>
+        <w:spacing w:after="0" w:line="360" w:lineRule="auto"/>
+        <w:ind w:left="0" w:firstLine="709"/>
+        <w:jc w:val="both"/>
+        <w:rPr>
+          <w:rFonts w:ascii="Times New Roman" w:hAnsi="Times New Roman" w:cs="Times New Roman"/>
+          <w:b/>
+          <w:sz w:val="24"/>
+          <w:szCs w:val="24"/>
+          <w:lang w:val="en-US"/>
+        </w:rPr>
+      </w:pPr>
+      <w:r>
+        <w:rPr>
+          <w:rFonts w:ascii="Times New Roman" w:hAnsi="Times New Roman" w:cs="Times New Roman"/>
+          <w:b/>
+          <w:sz w:val="24"/>
+          <w:szCs w:val="24"/>
+          <w:lang w:val="en-US"/>
+        </w:rPr>
+        <w:t>F: Document Structure</w:t>
+      </w:r>
+    </w:p>
     <w:sectPr>
       <w:type w:val="continuous"/>
-      <w:pgSz w:w="11910" w:h="16840"/>
-      <w:pgMar w:top="1180" w:right="220" w:bottom="280" w:left="620" w:header="720" w:footer="720" w:gutter="0"/>
-      <w:cols w:num="2" w:space="720" w:equalWidth="0">
-        <w:col w:w="9689" w:space="-1"/>
-        <w:col w:w="-1"/>
-      </w:cols>
+      <w:pgSz w:w="11910" w:h="16840" w:code="9"/>
+      <w:pgMar w:top="1134" w:right="850" w:bottom="1134" w:left="1701" w:header="720" w:footer="720" w:gutter="0"/>
+      <w:cols w:space="720"/>
       <w:docGrid w:linePitch="299"/>
     </w:sectPr>
   </w:body>
@@ -1212,6 +1472,119 @@
     </w:lvl>
   </w:abstractNum>
   <w:abstractNum w:abstractNumId="3" w15:restartNumberingAfterBreak="0">
+    <w:nsid w:val="6FE26F48"/>
+    <w:multiLevelType w:val="hybridMultilevel"/>
+    <w:tmpl w:val="BE242690"/>
+    <w:lvl w:ilvl="0" w:tplc="04190001">
+      <w:start w:val="1"/>
+      <w:numFmt w:val="bullet"/>
+      <w:lvlText w:val=""/>
+      <w:lvlJc w:val="left"/>
+      <w:pPr>
+        <w:ind w:left="1428" w:hanging="360"/>
+      </w:pPr>
+      <w:rPr>
+        <w:rFonts w:ascii="Symbol" w:hAnsi="Symbol" w:hint="default"/>
+      </w:rPr>
+    </w:lvl>
+    <w:lvl w:ilvl="1" w:tplc="04190003" w:tentative="1">
+      <w:start w:val="1"/>
+      <w:numFmt w:val="bullet"/>
+      <w:lvlText w:val="o"/>
+      <w:lvlJc w:val="left"/>
+      <w:pPr>
+        <w:ind w:left="2148" w:hanging="360"/>
+      </w:pPr>
+      <w:rPr>
+        <w:rFonts w:ascii="Courier New" w:hAnsi="Courier New" w:cs="Courier New" w:hint="default"/>
+      </w:rPr>
+    </w:lvl>
+    <w:lvl w:ilvl="2" w:tplc="04190005" w:tentative="1">
+      <w:start w:val="1"/>
+      <w:numFmt w:val="bullet"/>
+      <w:lvlText w:val=""/>
+      <w:lvlJc w:val="left"/>
+      <w:pPr>
+        <w:ind w:left="2868" w:hanging="360"/>
+      </w:pPr>
+      <w:rPr>
+        <w:rFonts w:ascii="Wingdings" w:hAnsi="Wingdings" w:hint="default"/>
+      </w:rPr>
+    </w:lvl>
+    <w:lvl w:ilvl="3" w:tplc="04190001" w:tentative="1">
+      <w:start w:val="1"/>
+      <w:numFmt w:val="bullet"/>
+      <w:lvlText w:val=""/>
+      <w:lvlJc w:val="left"/>
+      <w:pPr>
+        <w:ind w:left="3588" w:hanging="360"/>
+      </w:pPr>
+      <w:rPr>
+        <w:rFonts w:ascii="Symbol" w:hAnsi="Symbol" w:hint="default"/>
+      </w:rPr>
+    </w:lvl>
+    <w:lvl w:ilvl="4" w:tplc="04190003" w:tentative="1">
+      <w:start w:val="1"/>
+      <w:numFmt w:val="bullet"/>
+      <w:lvlText w:val="o"/>
+      <w:lvlJc w:val="left"/>
+      <w:pPr>
+        <w:ind w:left="4308" w:hanging="360"/>
+      </w:pPr>
+      <w:rPr>
+        <w:rFonts w:ascii="Courier New" w:hAnsi="Courier New" w:cs="Courier New" w:hint="default"/>
+      </w:rPr>
+    </w:lvl>
+    <w:lvl w:ilvl="5" w:tplc="04190005" w:tentative="1">
+      <w:start w:val="1"/>
+      <w:numFmt w:val="bullet"/>
+      <w:lvlText w:val=""/>
+      <w:lvlJc w:val="left"/>
+      <w:pPr>
+        <w:ind w:left="5028" w:hanging="360"/>
+      </w:pPr>
+      <w:rPr>
+        <w:rFonts w:ascii="Wingdings" w:hAnsi="Wingdings" w:hint="default"/>
+      </w:rPr>
+    </w:lvl>
+    <w:lvl w:ilvl="6" w:tplc="04190001" w:tentative="1">
+      <w:start w:val="1"/>
+      <w:numFmt w:val="bullet"/>
+      <w:lvlText w:val=""/>
+      <w:lvlJc w:val="left"/>
+      <w:pPr>
+        <w:ind w:left="5748" w:hanging="360"/>
+      </w:pPr>
+      <w:rPr>
+        <w:rFonts w:ascii="Symbol" w:hAnsi="Symbol" w:hint="default"/>
+      </w:rPr>
+    </w:lvl>
+    <w:lvl w:ilvl="7" w:tplc="04190003" w:tentative="1">
+      <w:start w:val="1"/>
+      <w:numFmt w:val="bullet"/>
+      <w:lvlText w:val="o"/>
+      <w:lvlJc w:val="left"/>
+      <w:pPr>
+        <w:ind w:left="6468" w:hanging="360"/>
+      </w:pPr>
+      <w:rPr>
+        <w:rFonts w:ascii="Courier New" w:hAnsi="Courier New" w:cs="Courier New" w:hint="default"/>
+      </w:rPr>
+    </w:lvl>
+    <w:lvl w:ilvl="8" w:tplc="04190005" w:tentative="1">
+      <w:start w:val="1"/>
+      <w:numFmt w:val="bullet"/>
+      <w:lvlText w:val=""/>
+      <w:lvlJc w:val="left"/>
+      <w:pPr>
+        <w:ind w:left="7188" w:hanging="360"/>
+      </w:pPr>
+      <w:rPr>
+        <w:rFonts w:ascii="Wingdings" w:hAnsi="Wingdings" w:hint="default"/>
+      </w:rPr>
+    </w:lvl>
+  </w:abstractNum>
+  <w:abstractNum w:abstractNumId="4" w15:restartNumberingAfterBreak="0">
     <w:nsid w:val="7C58128C"/>
     <w:multiLevelType w:val="hybridMultilevel"/>
     <w:tmpl w:val="5D420076"/>
@@ -1331,10 +1704,13 @@
     <w:abstractNumId w:val="2"/>
   </w:num>
   <w:num w:numId="3">
-    <w:abstractNumId w:val="3"/>
+    <w:abstractNumId w:val="4"/>
   </w:num>
   <w:num w:numId="4">
     <w:abstractNumId w:val="1"/>
+  </w:num>
+  <w:num w:numId="5">
+    <w:abstractNumId w:val="3"/>
   </w:num>
 </w:numbering>
 </file>

</xml_diff>

<commit_message>
Added and reformulated goals, world phenomena and shared phenomena
</commit_message>
<xml_diff>
--- a/R&DD/01. Introduction.docx
+++ b/R&DD/01. Introduction.docx
@@ -93,7 +93,7 @@
           <w:highlight w:val="yellow"/>
           <w:lang w:val="en-US"/>
         </w:rPr>
-        <w:t>G2: Fallback situation #1: Stores should have the possibility to hand out “tickets” on the spot.</w:t>
+        <w:t>G2: To give people opportunity to stay in queue remotely to avoid crowds in stores and in real queues.</w:t>
       </w:r>
     </w:p>
     <w:p>
@@ -117,7 +117,29 @@
           <w:highlight w:val="yellow"/>
           <w:lang w:val="en-US"/>
         </w:rPr>
-        <w:t>G3: The system should allow customers to book a visit to the supermarket based on given input data.</w:t>
+        <w:t>G3</w:t>
+      </w:r>
+      <w:r>
+        <w:rPr>
+          <w:rFonts w:ascii="Times New Roman" w:hAnsi="Times New Roman" w:cs="Times New Roman"/>
+          <w:sz w:val="24"/>
+          <w:szCs w:val="24"/>
+          <w:highlight w:val="yellow"/>
+          <w:lang w:val="en-US"/>
+        </w:rPr>
+        <w:t>: Stores should have the possibili</w:t>
+      </w:r>
+      <w:bookmarkStart w:id="0" w:name="_GoBack"/>
+      <w:bookmarkEnd w:id="0"/>
+      <w:r>
+        <w:rPr>
+          <w:rFonts w:ascii="Times New Roman" w:hAnsi="Times New Roman" w:cs="Times New Roman"/>
+          <w:sz w:val="24"/>
+          <w:szCs w:val="24"/>
+          <w:highlight w:val="yellow"/>
+          <w:lang w:val="en-US"/>
+        </w:rPr>
+        <w:t>ty to hand out “tickets” on the spot.</w:t>
       </w:r>
     </w:p>
     <w:p>
@@ -138,177 +160,116 @@
           <w:rFonts w:ascii="Times New Roman" w:hAnsi="Times New Roman" w:cs="Times New Roman"/>
           <w:sz w:val="24"/>
           <w:szCs w:val="24"/>
+          <w:highlight w:val="yellow"/>
+          <w:lang w:val="en-US"/>
+        </w:rPr>
+        <w:t xml:space="preserve">G4: </w:t>
+      </w:r>
+      <w:r>
+        <w:rPr>
+          <w:rFonts w:ascii="Times New Roman" w:hAnsi="Times New Roman" w:cs="Times New Roman"/>
+          <w:sz w:val="24"/>
+          <w:szCs w:val="24"/>
+          <w:highlight w:val="yellow"/>
+          <w:lang w:val="en-US"/>
+        </w:rPr>
+        <w:t xml:space="preserve">The system should allow customers to book a visit to the supermarket </w:t>
+      </w:r>
+      <w:r>
+        <w:rPr>
+          <w:rFonts w:ascii="Times New Roman" w:hAnsi="Times New Roman" w:cs="Times New Roman"/>
+          <w:sz w:val="24"/>
+          <w:szCs w:val="24"/>
+          <w:highlight w:val="yellow"/>
+          <w:lang w:val="en-US"/>
+        </w:rPr>
+        <w:t>to</w:t>
+      </w:r>
+      <w:r>
+        <w:rPr>
+          <w:rFonts w:ascii="Times New Roman" w:hAnsi="Times New Roman" w:cs="Times New Roman"/>
+          <w:sz w:val="24"/>
+          <w:szCs w:val="24"/>
+          <w:highlight w:val="yellow"/>
+          <w:lang w:val="en-US"/>
+        </w:rPr>
+        <w:t xml:space="preserve"> optimize quantity of people in </w:t>
+      </w:r>
+      <w:r>
+        <w:rPr>
+          <w:rFonts w:ascii="Times New Roman" w:hAnsi="Times New Roman" w:cs="Times New Roman"/>
+          <w:sz w:val="24"/>
+          <w:szCs w:val="24"/>
+          <w:highlight w:val="yellow"/>
+          <w:lang w:val="en-US"/>
+        </w:rPr>
+        <w:t>it</w:t>
+      </w:r>
+      <w:r>
+        <w:rPr>
+          <w:rFonts w:ascii="Times New Roman" w:hAnsi="Times New Roman" w:cs="Times New Roman"/>
+          <w:sz w:val="24"/>
+          <w:szCs w:val="24"/>
+          <w:highlight w:val="yellow"/>
+          <w:lang w:val="en-US"/>
+        </w:rPr>
+        <w:t xml:space="preserve"> by time of their visit, and category of products which they want to purchase.</w:t>
+      </w:r>
+    </w:p>
+    <w:p>
+      <w:pPr>
+        <w:spacing w:after="0" w:line="360" w:lineRule="auto"/>
+        <w:ind w:firstLine="709"/>
+        <w:jc w:val="both"/>
+        <w:rPr>
+          <w:rFonts w:ascii="Times New Roman" w:hAnsi="Times New Roman" w:cs="Times New Roman"/>
+          <w:sz w:val="24"/>
+          <w:szCs w:val="24"/>
+          <w:highlight w:val="yellow"/>
+          <w:lang w:val="en-US"/>
+        </w:rPr>
+      </w:pPr>
+      <w:r>
+        <w:rPr>
+          <w:rFonts w:ascii="Times New Roman" w:hAnsi="Times New Roman" w:cs="Times New Roman"/>
+          <w:sz w:val="24"/>
+          <w:szCs w:val="24"/>
+          <w:highlight w:val="yellow"/>
+          <w:lang w:val="en-US"/>
+        </w:rPr>
+        <w:t>Additional goals for the group of 3 members:</w:t>
+      </w:r>
+    </w:p>
+    <w:p>
+      <w:pPr>
+        <w:spacing w:after="0" w:line="360" w:lineRule="auto"/>
+        <w:ind w:firstLine="709"/>
+        <w:jc w:val="both"/>
+        <w:rPr>
+          <w:rFonts w:ascii="Times New Roman" w:hAnsi="Times New Roman" w:cs="Times New Roman"/>
+          <w:sz w:val="24"/>
+          <w:szCs w:val="24"/>
           <w:highlight w:val="cyan"/>
           <w:lang w:val="en-US"/>
         </w:rPr>
-        <w:t xml:space="preserve">G4: The application should plan the visits such that people could keep enough distance between them inside the store (at least one meter). </w:t>
-      </w:r>
-      <w:r>
-        <w:rPr>
-          <w:rFonts w:ascii="Times New Roman" w:hAnsi="Times New Roman" w:cs="Times New Roman"/>
-          <w:sz w:val="24"/>
-          <w:szCs w:val="24"/>
-          <w:lang w:val="en-US"/>
-        </w:rPr>
-        <w:t>– Maybe, it’</w:t>
-      </w:r>
-      <w:r>
-        <w:rPr>
-          <w:rFonts w:ascii="Times New Roman" w:hAnsi="Times New Roman" w:cs="Times New Roman"/>
-          <w:sz w:val="24"/>
-          <w:szCs w:val="24"/>
-          <w:lang w:val="en-US"/>
-        </w:rPr>
-        <w:t>s not a</w:t>
-      </w:r>
-      <w:r>
-        <w:rPr>
-          <w:rFonts w:ascii="Times New Roman" w:hAnsi="Times New Roman" w:cs="Times New Roman"/>
-          <w:sz w:val="24"/>
-          <w:szCs w:val="24"/>
-          <w:lang w:val="en-US"/>
-        </w:rPr>
-        <w:t xml:space="preserve"> domain assumption </w:t>
-      </w:r>
-      <w:r>
-        <w:rPr>
-          <w:rFonts w:ascii="Times New Roman" w:hAnsi="Times New Roman" w:cs="Times New Roman"/>
-          <w:sz w:val="24"/>
-          <w:szCs w:val="24"/>
-          <w:lang w:val="en-US"/>
-        </w:rPr>
-        <w:t>neither the goals, don’t get it?</w:t>
-      </w:r>
-    </w:p>
-    <w:p>
-      <w:pPr>
-        <w:spacing w:after="0" w:line="360" w:lineRule="auto"/>
-        <w:ind w:firstLine="709"/>
-        <w:jc w:val="both"/>
-        <w:rPr>
-          <w:rFonts w:ascii="Times New Roman" w:hAnsi="Times New Roman" w:cs="Times New Roman"/>
-          <w:sz w:val="24"/>
-          <w:szCs w:val="24"/>
-          <w:highlight w:val="yellow"/>
-          <w:lang w:val="en-US"/>
-        </w:rPr>
-      </w:pPr>
-      <w:r>
-        <w:rPr>
-          <w:rFonts w:ascii="Times New Roman" w:hAnsi="Times New Roman" w:cs="Times New Roman"/>
-          <w:sz w:val="24"/>
-          <w:szCs w:val="24"/>
-          <w:highlight w:val="yellow"/>
-          <w:lang w:val="en-US"/>
-        </w:rPr>
-        <w:t>Additional goals for the group of 3 members:</w:t>
-      </w:r>
-    </w:p>
-    <w:p>
-      <w:pPr>
-        <w:spacing w:after="0" w:line="360" w:lineRule="auto"/>
-        <w:ind w:firstLine="709"/>
-        <w:jc w:val="both"/>
-        <w:rPr>
-          <w:rFonts w:ascii="Times New Roman" w:hAnsi="Times New Roman" w:cs="Times New Roman"/>
-          <w:sz w:val="24"/>
-          <w:szCs w:val="24"/>
-          <w:highlight w:val="cyan"/>
-          <w:lang w:val="en-US"/>
-        </w:rPr>
-      </w:pPr>
-      <w:r>
-        <w:rPr>
-          <w:rFonts w:ascii="Times New Roman" w:hAnsi="Times New Roman" w:cs="Times New Roman"/>
-          <w:sz w:val="24"/>
-          <w:szCs w:val="24"/>
-          <w:highlight w:val="cyan"/>
-          <w:lang w:val="en-US"/>
-        </w:rPr>
-        <w:t>G5: The system (application and “tickets” on the spot) should include alternative slots (for another day), suggest to the customer the location of the nearest “safe” store based on his location.</w:t>
-      </w:r>
-      <w:r>
-        <w:rPr>
-          <w:rFonts w:ascii="Times New Roman" w:hAnsi="Times New Roman" w:cs="Times New Roman"/>
-          <w:sz w:val="24"/>
-          <w:szCs w:val="24"/>
-          <w:highlight w:val="cyan"/>
-          <w:lang w:val="en-US"/>
-        </w:rPr>
-        <w:t xml:space="preserve"> </w:t>
-      </w:r>
-      <w:r>
-        <w:rPr>
-          <w:rFonts w:ascii="Times New Roman" w:hAnsi="Times New Roman" w:cs="Times New Roman"/>
-          <w:sz w:val="24"/>
-          <w:szCs w:val="24"/>
-          <w:lang w:val="en-US"/>
-        </w:rPr>
-        <w:t xml:space="preserve">– </w:t>
-      </w:r>
-      <w:r>
-        <w:rPr>
-          <w:rFonts w:ascii="Times New Roman" w:hAnsi="Times New Roman" w:cs="Times New Roman"/>
-          <w:sz w:val="24"/>
-          <w:szCs w:val="24"/>
-          <w:lang w:val="en-US"/>
-        </w:rPr>
-        <w:t>Think it is the domain assumption.</w:t>
-      </w:r>
-    </w:p>
-    <w:p>
-      <w:pPr>
-        <w:spacing w:after="0" w:line="360" w:lineRule="auto"/>
-        <w:ind w:firstLine="709"/>
-        <w:jc w:val="both"/>
-        <w:rPr>
-          <w:rFonts w:ascii="Times New Roman" w:hAnsi="Times New Roman" w:cs="Times New Roman"/>
-          <w:sz w:val="24"/>
-          <w:szCs w:val="24"/>
-          <w:lang w:val="en-US"/>
-        </w:rPr>
-      </w:pPr>
-      <w:r>
-        <w:rPr>
-          <w:rFonts w:ascii="Times New Roman" w:hAnsi="Times New Roman" w:cs="Times New Roman"/>
-          <w:sz w:val="24"/>
-          <w:szCs w:val="24"/>
-          <w:highlight w:val="yellow"/>
-          <w:lang w:val="en-US"/>
-        </w:rPr>
-        <w:t>G6: Fallback situation #2: Stores handing out “tickets” on the spot should prevent the lining out people at the inside and the outside.</w:t>
-      </w:r>
-    </w:p>
-    <w:p>
-      <w:pPr>
-        <w:spacing w:after="0" w:line="360" w:lineRule="auto"/>
-        <w:ind w:firstLine="709"/>
-        <w:jc w:val="both"/>
-        <w:rPr>
-          <w:rFonts w:ascii="Times New Roman" w:hAnsi="Times New Roman" w:cs="Times New Roman"/>
-          <w:sz w:val="24"/>
-          <w:szCs w:val="24"/>
-          <w:lang w:val="en-US"/>
-        </w:rPr>
-      </w:pPr>
-      <w:r>
-        <w:rPr>
-          <w:rFonts w:ascii="Times New Roman" w:hAnsi="Times New Roman" w:cs="Times New Roman"/>
-          <w:sz w:val="24"/>
-          <w:szCs w:val="24"/>
-          <w:highlight w:val="yellow"/>
-          <w:lang w:val="en-US"/>
-        </w:rPr>
-        <w:t>G7: Availability of masks in the store for the customers without it</w:t>
-      </w:r>
-      <w:r>
-        <w:rPr>
-          <w:rFonts w:ascii="Times New Roman" w:hAnsi="Times New Roman" w:cs="Times New Roman"/>
-          <w:sz w:val="24"/>
-          <w:szCs w:val="24"/>
-          <w:lang w:val="en-US"/>
-        </w:rPr>
-        <w:t xml:space="preserve"> – Reformulate, guys. Check it. It’s a new goals. I think it better suits the standards.</w:t>
+      </w:pPr>
+      <w:r>
+        <w:rPr>
+          <w:rFonts w:ascii="Times New Roman" w:hAnsi="Times New Roman" w:cs="Times New Roman"/>
+          <w:sz w:val="24"/>
+          <w:szCs w:val="24"/>
+          <w:lang w:val="en-US"/>
+        </w:rPr>
+        <w:t>G5</w:t>
+      </w:r>
+      <w:r>
+        <w:rPr>
+          <w:rFonts w:ascii="Times New Roman" w:hAnsi="Times New Roman" w:cs="Times New Roman"/>
+          <w:sz w:val="24"/>
+          <w:szCs w:val="24"/>
+          <w:lang w:val="en-US"/>
+        </w:rPr>
+        <w:t xml:space="preserve">: The system (application and “tickets” on the spot) should include alternative slots (for another day), suggest to the customer the location of the nearest “safe” store based on his location. </w:t>
       </w:r>
     </w:p>
     <w:p>
@@ -404,59 +365,9 @@
           <w:rFonts w:ascii="Times New Roman" w:hAnsi="Times New Roman" w:cs="Times New Roman"/>
           <w:sz w:val="24"/>
           <w:szCs w:val="24"/>
-          <w:highlight w:val="yellow"/>
-          <w:lang w:val="en-US"/>
-        </w:rPr>
-        <w:t>the</w:t>
-      </w:r>
-      <w:r>
-        <w:rPr>
-          <w:rFonts w:ascii="Times New Roman" w:hAnsi="Times New Roman" w:cs="Times New Roman"/>
-          <w:sz w:val="24"/>
-          <w:szCs w:val="24"/>
-          <w:highlight w:val="yellow"/>
-          <w:lang w:val="en-US"/>
-        </w:rPr>
-        <w:t xml:space="preserve"> </w:t>
-      </w:r>
-      <w:r>
-        <w:rPr>
-          <w:rFonts w:ascii="Times New Roman" w:hAnsi="Times New Roman" w:cs="Times New Roman"/>
-          <w:sz w:val="24"/>
-          <w:szCs w:val="24"/>
-          <w:highlight w:val="yellow"/>
-          <w:lang w:val="en-US"/>
-        </w:rPr>
-        <w:t>arrival of the customer</w:t>
-      </w:r>
-      <w:r>
-        <w:rPr>
-          <w:rFonts w:ascii="Times New Roman" w:hAnsi="Times New Roman" w:cs="Times New Roman"/>
-          <w:sz w:val="24"/>
-          <w:szCs w:val="24"/>
-          <w:highlight w:val="yellow"/>
-          <w:lang w:val="en-US"/>
-        </w:rPr>
-        <w:t xml:space="preserve"> and expected duration of the visit in the grocery shop</w:t>
-      </w:r>
-      <w:r>
-        <w:rPr>
-          <w:rFonts w:ascii="Times New Roman" w:hAnsi="Times New Roman" w:cs="Times New Roman"/>
-          <w:sz w:val="24"/>
-          <w:szCs w:val="24"/>
-          <w:highlight w:val="yellow"/>
-          <w:lang w:val="en-US"/>
-        </w:rPr>
-        <w:t>,</w:t>
-      </w:r>
-      <w:r>
-        <w:rPr>
-          <w:rFonts w:ascii="Times New Roman" w:hAnsi="Times New Roman" w:cs="Times New Roman"/>
-          <w:sz w:val="24"/>
-          <w:szCs w:val="24"/>
-          <w:lang w:val="en-US"/>
-        </w:rPr>
-        <w:t xml:space="preserve"> - REFORMULATE</w:t>
+          <w:lang w:val="en-US"/>
+        </w:rPr>
+        <w:t>stores and its departments,</w:t>
       </w:r>
     </w:p>
     <w:p>
@@ -472,10 +383,19 @@
           <w:rFonts w:ascii="Times New Roman" w:hAnsi="Times New Roman" w:cs="Times New Roman"/>
           <w:sz w:val="24"/>
           <w:szCs w:val="24"/>
+          <w:lang w:val="en-US"/>
+        </w:rPr>
+      </w:pPr>
+      <w:r>
+        <w:rPr>
+          <w:rFonts w:ascii="Times New Roman" w:hAnsi="Times New Roman" w:cs="Times New Roman"/>
+          <w:sz w:val="24"/>
+          <w:szCs w:val="24"/>
           <w:highlight w:val="yellow"/>
           <w:lang w:val="en-US"/>
         </w:rPr>
-      </w:pPr>
+        <w:t>the</w:t>
+      </w:r>
       <w:r>
         <w:rPr>
           <w:rFonts w:ascii="Times New Roman" w:hAnsi="Times New Roman" w:cs="Times New Roman"/>
@@ -484,7 +404,7 @@
           <w:highlight w:val="yellow"/>
           <w:lang w:val="en-US"/>
         </w:rPr>
-        <w:t>people movement</w:t>
+        <w:t xml:space="preserve"> </w:t>
       </w:r>
       <w:r>
         <w:rPr>
@@ -494,7 +414,36 @@
           <w:highlight w:val="yellow"/>
           <w:lang w:val="en-US"/>
         </w:rPr>
+        <w:t>arrival of the customer</w:t>
+      </w:r>
+      <w:r>
+        <w:rPr>
+          <w:rFonts w:ascii="Times New Roman" w:hAnsi="Times New Roman" w:cs="Times New Roman"/>
+          <w:sz w:val="24"/>
+          <w:szCs w:val="24"/>
+          <w:highlight w:val="yellow"/>
+          <w:lang w:val="en-US"/>
+        </w:rPr>
+        <w:t xml:space="preserve"> and expected duration of the visit in the grocery shop</w:t>
+      </w:r>
+      <w:r>
+        <w:rPr>
+          <w:rFonts w:ascii="Times New Roman" w:hAnsi="Times New Roman" w:cs="Times New Roman"/>
+          <w:sz w:val="24"/>
+          <w:szCs w:val="24"/>
+          <w:highlight w:val="yellow"/>
+          <w:lang w:val="en-US"/>
+        </w:rPr>
         <w:t>,</w:t>
+      </w:r>
+      <w:r>
+        <w:rPr>
+          <w:rFonts w:ascii="Times New Roman" w:hAnsi="Times New Roman" w:cs="Times New Roman"/>
+          <w:sz w:val="24"/>
+          <w:szCs w:val="24"/>
+          <w:lang w:val="en-US"/>
+        </w:rPr>
+        <w:t xml:space="preserve"> - REFORMULATE</w:t>
       </w:r>
     </w:p>
     <w:p>
@@ -510,19 +459,17 @@
           <w:rFonts w:ascii="Times New Roman" w:hAnsi="Times New Roman" w:cs="Times New Roman"/>
           <w:sz w:val="24"/>
           <w:szCs w:val="24"/>
-          <w:highlight w:val="yellow"/>
-          <w:lang w:val="en-US"/>
-        </w:rPr>
-      </w:pPr>
-      <w:r>
-        <w:rPr>
-          <w:rFonts w:ascii="Times New Roman" w:hAnsi="Times New Roman" w:cs="Times New Roman"/>
-          <w:sz w:val="24"/>
-          <w:szCs w:val="24"/>
-          <w:highlight w:val="yellow"/>
-          <w:lang w:val="en-US"/>
-        </w:rPr>
-        <w:t>products buying by the customer,</w:t>
+          <w:lang w:val="en-US"/>
+        </w:rPr>
+      </w:pPr>
+      <w:r>
+        <w:rPr>
+          <w:rFonts w:ascii="Times New Roman" w:hAnsi="Times New Roman" w:cs="Times New Roman"/>
+          <w:sz w:val="24"/>
+          <w:szCs w:val="24"/>
+          <w:lang w:val="en-US"/>
+        </w:rPr>
+        <w:t>purchased products and their department,</w:t>
       </w:r>
     </w:p>
     <w:p>
@@ -594,39 +541,17 @@
           <w:rFonts w:ascii="Times New Roman" w:hAnsi="Times New Roman" w:cs="Times New Roman"/>
           <w:sz w:val="24"/>
           <w:szCs w:val="24"/>
-          <w:highlight w:val="yellow"/>
-          <w:lang w:val="en-US"/>
-        </w:rPr>
-      </w:pPr>
-      <w:r>
-        <w:rPr>
-          <w:rFonts w:ascii="Times New Roman" w:hAnsi="Times New Roman" w:cs="Times New Roman"/>
-          <w:sz w:val="24"/>
-          <w:szCs w:val="24"/>
-          <w:highlight w:val="yellow"/>
-          <w:lang w:val="en-US"/>
-        </w:rPr>
-        <w:t>the person arrival</w:t>
-      </w:r>
-      <w:r>
-        <w:rPr>
-          <w:rFonts w:ascii="Times New Roman" w:hAnsi="Times New Roman" w:cs="Times New Roman"/>
-          <w:sz w:val="24"/>
-          <w:szCs w:val="24"/>
-          <w:highlight w:val="yellow"/>
-          <w:lang w:val="en-US"/>
-        </w:rPr>
-        <w:t>/departure</w:t>
-      </w:r>
-      <w:r>
-        <w:rPr>
-          <w:rFonts w:ascii="Times New Roman" w:hAnsi="Times New Roman" w:cs="Times New Roman"/>
-          <w:sz w:val="24"/>
-          <w:szCs w:val="24"/>
-          <w:highlight w:val="yellow"/>
-          <w:lang w:val="en-US"/>
-        </w:rPr>
-        <w:t xml:space="preserve"> fact</w:t>
+          <w:lang w:val="en-US"/>
+        </w:rPr>
+      </w:pPr>
+      <w:r>
+        <w:rPr>
+          <w:rFonts w:ascii="Times New Roman" w:hAnsi="Times New Roman" w:cs="Times New Roman"/>
+          <w:sz w:val="24"/>
+          <w:szCs w:val="24"/>
+          <w:lang w:val="en-US"/>
+        </w:rPr>
+        <w:t>the person arrival/departure fact</w:t>
       </w:r>
     </w:p>
     <w:p>
@@ -642,16 +567,14 @@
           <w:rFonts w:ascii="Times New Roman" w:hAnsi="Times New Roman" w:cs="Times New Roman"/>
           <w:sz w:val="24"/>
           <w:szCs w:val="24"/>
-          <w:highlight w:val="yellow"/>
-          <w:lang w:val="en-US"/>
-        </w:rPr>
-      </w:pPr>
-      <w:r>
-        <w:rPr>
-          <w:rFonts w:ascii="Times New Roman" w:hAnsi="Times New Roman" w:cs="Times New Roman"/>
-          <w:sz w:val="24"/>
-          <w:szCs w:val="24"/>
-          <w:highlight w:val="yellow"/>
+          <w:lang w:val="en-US"/>
+        </w:rPr>
+      </w:pPr>
+      <w:r>
+        <w:rPr>
+          <w:rFonts w:ascii="Times New Roman" w:hAnsi="Times New Roman" w:cs="Times New Roman"/>
+          <w:sz w:val="24"/>
+          <w:szCs w:val="24"/>
           <w:lang w:val="en-US"/>
         </w:rPr>
         <w:t>the mask wearing fact,</w:t>
@@ -736,7 +659,7 @@
           <w:szCs w:val="24"/>
           <w:lang w:val="en-US"/>
         </w:rPr>
-        <w:t>the allocation of these bookings,</w:t>
+        <w:t>allocation of the stores and its departments,</w:t>
       </w:r>
     </w:p>
     <w:p>
@@ -762,34 +685,7 @@
           <w:szCs w:val="24"/>
           <w:lang w:val="en-US"/>
         </w:rPr>
-        <w:t xml:space="preserve">encode the </w:t>
-      </w:r>
-      <w:r>
-        <w:rPr>
-          <w:rFonts w:ascii="Times New Roman" w:hAnsi="Times New Roman" w:cs="Times New Roman"/>
-          <w:sz w:val="24"/>
-          <w:szCs w:val="24"/>
-          <w:lang w:val="en-US"/>
-        </w:rPr>
-        <w:t>fact of person arrival/departur</w:t>
-      </w:r>
-      <w:r>
-        <w:rPr>
-          <w:rFonts w:ascii="Times New Roman" w:hAnsi="Times New Roman" w:cs="Times New Roman"/>
-          <w:sz w:val="24"/>
-          <w:szCs w:val="24"/>
-          <w:lang w:val="en-US"/>
-        </w:rPr>
-        <w:t>e</w:t>
-      </w:r>
-      <w:r>
-        <w:rPr>
-          <w:rFonts w:ascii="Times New Roman" w:hAnsi="Times New Roman" w:cs="Times New Roman"/>
-          <w:sz w:val="24"/>
-          <w:szCs w:val="24"/>
-          <w:lang w:val="en-US"/>
-        </w:rPr>
-        <w:t>,</w:t>
+        <w:t>the allocation of these bookings,</w:t>
       </w:r>
     </w:p>
     <w:p>
@@ -815,8 +711,25 @@
           <w:szCs w:val="24"/>
           <w:lang w:val="en-US"/>
         </w:rPr>
-        <w:lastRenderedPageBreak/>
-        <w:t>encode the fact of spending a mask,</w:t>
+        <w:t>encode the fact of person arrival/departur</w:t>
+      </w:r>
+      <w:r>
+        <w:rPr>
+          <w:rFonts w:ascii="Times New Roman" w:hAnsi="Times New Roman" w:cs="Times New Roman"/>
+          <w:sz w:val="24"/>
+          <w:szCs w:val="24"/>
+          <w:lang w:val="en-US"/>
+        </w:rPr>
+        <w:t>e</w:t>
+      </w:r>
+      <w:r>
+        <w:rPr>
+          <w:rFonts w:ascii="Times New Roman" w:hAnsi="Times New Roman" w:cs="Times New Roman"/>
+          <w:sz w:val="24"/>
+          <w:szCs w:val="24"/>
+          <w:lang w:val="en-US"/>
+        </w:rPr>
+        <w:t>,</w:t>
       </w:r>
     </w:p>
     <w:p>
@@ -842,7 +755,7 @@
           <w:szCs w:val="24"/>
           <w:lang w:val="en-US"/>
         </w:rPr>
-        <w:t>the list of products encoding,</w:t>
+        <w:t>encode the fact of spending a mask,</w:t>
       </w:r>
     </w:p>
     <w:p>
@@ -868,10 +781,69 @@
           <w:szCs w:val="24"/>
           <w:lang w:val="en-US"/>
         </w:rPr>
+        <w:t>the list of products encoding,</w:t>
+      </w:r>
+    </w:p>
+    <w:p>
+      <w:pPr>
+        <w:pStyle w:val="a3"/>
+        <w:numPr>
+          <w:ilvl w:val="0"/>
+          <w:numId w:val="5"/>
+        </w:numPr>
+        <w:spacing w:after="0" w:line="360" w:lineRule="auto"/>
+        <w:jc w:val="both"/>
+        <w:rPr>
+          <w:rFonts w:ascii="Times New Roman" w:hAnsi="Times New Roman" w:cs="Times New Roman"/>
+          <w:sz w:val="24"/>
+          <w:szCs w:val="24"/>
+          <w:lang w:val="en-US"/>
+        </w:rPr>
+      </w:pPr>
+      <w:r>
+        <w:rPr>
+          <w:rFonts w:ascii="Times New Roman" w:hAnsi="Times New Roman" w:cs="Times New Roman"/>
+          <w:sz w:val="24"/>
+          <w:szCs w:val="24"/>
+          <w:lang w:val="en-US"/>
+        </w:rPr>
         <w:t>the person location update inside/outside the store</w:t>
       </w:r>
-      <w:bookmarkStart w:id="0" w:name="_GoBack"/>
-      <w:bookmarkEnd w:id="0"/>
+      <w:r>
+        <w:rPr>
+          <w:rFonts w:ascii="Times New Roman" w:hAnsi="Times New Roman" w:cs="Times New Roman"/>
+          <w:sz w:val="24"/>
+          <w:szCs w:val="24"/>
+          <w:lang w:val="en-US"/>
+        </w:rPr>
+        <w:t>,</w:t>
+      </w:r>
+    </w:p>
+    <w:p>
+      <w:pPr>
+        <w:pStyle w:val="a3"/>
+        <w:numPr>
+          <w:ilvl w:val="0"/>
+          <w:numId w:val="5"/>
+        </w:numPr>
+        <w:spacing w:after="0" w:line="360" w:lineRule="auto"/>
+        <w:jc w:val="both"/>
+        <w:rPr>
+          <w:rFonts w:ascii="Times New Roman" w:hAnsi="Times New Roman" w:cs="Times New Roman"/>
+          <w:sz w:val="24"/>
+          <w:szCs w:val="24"/>
+          <w:lang w:val="en-US"/>
+        </w:rPr>
+      </w:pPr>
+      <w:r>
+        <w:rPr>
+          <w:rFonts w:ascii="Times New Roman" w:hAnsi="Times New Roman" w:cs="Times New Roman"/>
+          <w:sz w:val="24"/>
+          <w:szCs w:val="24"/>
+          <w:lang w:val="en-US"/>
+        </w:rPr>
+        <w:t>estimated time of the way to the store/of the visiting of the store</w:t>
+      </w:r>
     </w:p>
     <w:p>
       <w:pPr>

</xml_diff>

<commit_message>
Commit 25.10.2020. New WP and SP + figure 1
</commit_message>
<xml_diff>
--- a/R&DD/01. Introduction.docx
+++ b/R&DD/01. Introduction.docx
@@ -127,11 +127,14 @@
           <w:highlight w:val="yellow"/>
           <w:lang w:val="en-US"/>
         </w:rPr>
-        <w:t>: Stores should have the possibili</w:t>
-      </w:r>
-      <w:bookmarkStart w:id="0" w:name="_GoBack"/>
-      <w:bookmarkEnd w:id="0"/>
-      <w:r>
+        <w:t>: Stores should have the possibility to hand out “tickets” on the spot.</w:t>
+      </w:r>
+    </w:p>
+    <w:p>
+      <w:pPr>
+        <w:spacing w:after="0" w:line="360" w:lineRule="auto"/>
+        <w:ind w:firstLine="709"/>
+        <w:jc w:val="both"/>
         <w:rPr>
           <w:rFonts w:ascii="Times New Roman" w:hAnsi="Times New Roman" w:cs="Times New Roman"/>
           <w:sz w:val="24"/>
@@ -139,14 +142,8 @@
           <w:highlight w:val="yellow"/>
           <w:lang w:val="en-US"/>
         </w:rPr>
-        <w:t>ty to hand out “tickets” on the spot.</w:t>
-      </w:r>
-    </w:p>
-    <w:p>
-      <w:pPr>
-        <w:spacing w:after="0" w:line="360" w:lineRule="auto"/>
-        <w:ind w:firstLine="709"/>
-        <w:jc w:val="both"/>
+      </w:pPr>
+      <w:r>
         <w:rPr>
           <w:rFonts w:ascii="Times New Roman" w:hAnsi="Times New Roman" w:cs="Times New Roman"/>
           <w:sz w:val="24"/>
@@ -154,7 +151,8 @@
           <w:highlight w:val="yellow"/>
           <w:lang w:val="en-US"/>
         </w:rPr>
-      </w:pPr>
+        <w:t xml:space="preserve">G4: </w:t>
+      </w:r>
       <w:r>
         <w:rPr>
           <w:rFonts w:ascii="Times New Roman" w:hAnsi="Times New Roman" w:cs="Times New Roman"/>
@@ -163,7 +161,7 @@
           <w:highlight w:val="yellow"/>
           <w:lang w:val="en-US"/>
         </w:rPr>
-        <w:t xml:space="preserve">G4: </w:t>
+        <w:t xml:space="preserve">The system should allow customers to book a visit to the supermarket </w:t>
       </w:r>
       <w:r>
         <w:rPr>
@@ -173,47 +171,7 @@
           <w:highlight w:val="yellow"/>
           <w:lang w:val="en-US"/>
         </w:rPr>
-        <w:t xml:space="preserve">The system should allow customers to book a visit to the supermarket </w:t>
-      </w:r>
-      <w:r>
-        <w:rPr>
-          <w:rFonts w:ascii="Times New Roman" w:hAnsi="Times New Roman" w:cs="Times New Roman"/>
-          <w:sz w:val="24"/>
-          <w:szCs w:val="24"/>
-          <w:highlight w:val="yellow"/>
-          <w:lang w:val="en-US"/>
-        </w:rPr>
-        <w:t>to</w:t>
-      </w:r>
-      <w:r>
-        <w:rPr>
-          <w:rFonts w:ascii="Times New Roman" w:hAnsi="Times New Roman" w:cs="Times New Roman"/>
-          <w:sz w:val="24"/>
-          <w:szCs w:val="24"/>
-          <w:highlight w:val="yellow"/>
-          <w:lang w:val="en-US"/>
-        </w:rPr>
-        <w:t xml:space="preserve"> optimize quantity of people in </w:t>
-      </w:r>
-      <w:r>
-        <w:rPr>
-          <w:rFonts w:ascii="Times New Roman" w:hAnsi="Times New Roman" w:cs="Times New Roman"/>
-          <w:sz w:val="24"/>
-          <w:szCs w:val="24"/>
-          <w:highlight w:val="yellow"/>
-          <w:lang w:val="en-US"/>
-        </w:rPr>
-        <w:t>it</w:t>
-      </w:r>
-      <w:r>
-        <w:rPr>
-          <w:rFonts w:ascii="Times New Roman" w:hAnsi="Times New Roman" w:cs="Times New Roman"/>
-          <w:sz w:val="24"/>
-          <w:szCs w:val="24"/>
-          <w:highlight w:val="yellow"/>
-          <w:lang w:val="en-US"/>
-        </w:rPr>
-        <w:t xml:space="preserve"> by time of their visit, and category of products which they want to purchase.</w:t>
+        <w:t>to optimize quantity of people in it by time of their visit, and category of products which they want to purchase.</w:t>
       </w:r>
     </w:p>
     <w:p>
@@ -341,7 +299,7 @@
           <w:szCs w:val="24"/>
           <w:lang w:val="en-US"/>
         </w:rPr>
-        <w:t>booking,</w:t>
+        <w:t>Stores are located at different places;</w:t>
       </w:r>
     </w:p>
     <w:p>
@@ -367,7 +325,7 @@
           <w:szCs w:val="24"/>
           <w:lang w:val="en-US"/>
         </w:rPr>
-        <w:t>stores and its departments,</w:t>
+        <w:t>Departments are located differently at each store;</w:t>
       </w:r>
     </w:p>
     <w:p>
@@ -391,59 +349,9 @@
           <w:rFonts w:ascii="Times New Roman" w:hAnsi="Times New Roman" w:cs="Times New Roman"/>
           <w:sz w:val="24"/>
           <w:szCs w:val="24"/>
-          <w:highlight w:val="yellow"/>
-          <w:lang w:val="en-US"/>
-        </w:rPr>
-        <w:t>the</w:t>
-      </w:r>
-      <w:r>
-        <w:rPr>
-          <w:rFonts w:ascii="Times New Roman" w:hAnsi="Times New Roman" w:cs="Times New Roman"/>
-          <w:sz w:val="24"/>
-          <w:szCs w:val="24"/>
-          <w:highlight w:val="yellow"/>
-          <w:lang w:val="en-US"/>
-        </w:rPr>
-        <w:t xml:space="preserve"> </w:t>
-      </w:r>
-      <w:r>
-        <w:rPr>
-          <w:rFonts w:ascii="Times New Roman" w:hAnsi="Times New Roman" w:cs="Times New Roman"/>
-          <w:sz w:val="24"/>
-          <w:szCs w:val="24"/>
-          <w:highlight w:val="yellow"/>
-          <w:lang w:val="en-US"/>
-        </w:rPr>
-        <w:t>arrival of the customer</w:t>
-      </w:r>
-      <w:r>
-        <w:rPr>
-          <w:rFonts w:ascii="Times New Roman" w:hAnsi="Times New Roman" w:cs="Times New Roman"/>
-          <w:sz w:val="24"/>
-          <w:szCs w:val="24"/>
-          <w:highlight w:val="yellow"/>
-          <w:lang w:val="en-US"/>
-        </w:rPr>
-        <w:t xml:space="preserve"> and expected duration of the visit in the grocery shop</w:t>
-      </w:r>
-      <w:r>
-        <w:rPr>
-          <w:rFonts w:ascii="Times New Roman" w:hAnsi="Times New Roman" w:cs="Times New Roman"/>
-          <w:sz w:val="24"/>
-          <w:szCs w:val="24"/>
-          <w:highlight w:val="yellow"/>
-          <w:lang w:val="en-US"/>
-        </w:rPr>
-        <w:t>,</w:t>
-      </w:r>
-      <w:r>
-        <w:rPr>
-          <w:rFonts w:ascii="Times New Roman" w:hAnsi="Times New Roman" w:cs="Times New Roman"/>
-          <w:sz w:val="24"/>
-          <w:szCs w:val="24"/>
-          <w:lang w:val="en-US"/>
-        </w:rPr>
-        <w:t xml:space="preserve"> - REFORMULATE</w:t>
+          <w:lang w:val="en-US"/>
+        </w:rPr>
+        <w:t>Stores and departments come in different sizes;</w:t>
       </w:r>
     </w:p>
     <w:p>
@@ -469,7 +377,16 @@
           <w:szCs w:val="24"/>
           <w:lang w:val="en-US"/>
         </w:rPr>
-        <w:t>purchased products and their department,</w:t>
+        <w:t xml:space="preserve">Users can visit different </w:t>
+      </w:r>
+      <w:r>
+        <w:rPr>
+          <w:rFonts w:ascii="Times New Roman" w:hAnsi="Times New Roman" w:cs="Times New Roman"/>
+          <w:sz w:val="24"/>
+          <w:szCs w:val="24"/>
+          <w:lang w:val="en-US"/>
+        </w:rPr>
+        <w:t>stores and various departments in every store;</w:t>
       </w:r>
     </w:p>
     <w:p>
@@ -485,47 +402,17 @@
           <w:rFonts w:ascii="Times New Roman" w:hAnsi="Times New Roman" w:cs="Times New Roman"/>
           <w:sz w:val="24"/>
           <w:szCs w:val="24"/>
-          <w:highlight w:val="cyan"/>
-          <w:lang w:val="en-US"/>
-        </w:rPr>
-      </w:pPr>
-      <w:r>
-        <w:rPr>
-          <w:rFonts w:ascii="Times New Roman" w:hAnsi="Times New Roman" w:cs="Times New Roman"/>
-          <w:sz w:val="24"/>
-          <w:szCs w:val="24"/>
-          <w:highlight w:val="cyan"/>
-          <w:lang w:val="en-US"/>
-        </w:rPr>
-        <w:t>the distance inside and outside of the store</w:t>
-      </w:r>
-      <w:r>
-        <w:rPr>
-          <w:rFonts w:ascii="Times New Roman" w:hAnsi="Times New Roman" w:cs="Times New Roman"/>
-          <w:sz w:val="24"/>
-          <w:szCs w:val="24"/>
-          <w:highlight w:val="cyan"/>
-          <w:lang w:val="en-US"/>
-        </w:rPr>
-        <w:t xml:space="preserve"> </w:t>
-      </w:r>
-      <w:r>
-        <w:rPr>
-          <w:rFonts w:ascii="Times New Roman" w:hAnsi="Times New Roman" w:cs="Times New Roman"/>
-          <w:sz w:val="24"/>
-          <w:szCs w:val="24"/>
-          <w:lang w:val="en-US"/>
-        </w:rPr>
-        <w:t>– not sure if this the case</w:t>
-      </w:r>
-      <w:r>
-        <w:rPr>
-          <w:rFonts w:ascii="Times New Roman" w:hAnsi="Times New Roman" w:cs="Times New Roman"/>
-          <w:sz w:val="24"/>
-          <w:szCs w:val="24"/>
-          <w:lang w:val="en-US"/>
-        </w:rPr>
-        <w:t>,</w:t>
+          <w:lang w:val="en-US"/>
+        </w:rPr>
+      </w:pPr>
+      <w:r>
+        <w:rPr>
+          <w:rFonts w:ascii="Times New Roman" w:hAnsi="Times New Roman" w:cs="Times New Roman"/>
+          <w:sz w:val="24"/>
+          <w:szCs w:val="24"/>
+          <w:lang w:val="en-US"/>
+        </w:rPr>
+        <w:t>Users purchase various products;</w:t>
       </w:r>
     </w:p>
     <w:p>
@@ -551,7 +438,34 @@
           <w:szCs w:val="24"/>
           <w:lang w:val="en-US"/>
         </w:rPr>
-        <w:t>the person arrival/departure fact</w:t>
+        <w:t xml:space="preserve">Users </w:t>
+      </w:r>
+      <w:r>
+        <w:rPr>
+          <w:rFonts w:ascii="Times New Roman" w:hAnsi="Times New Roman" w:cs="Times New Roman"/>
+          <w:sz w:val="24"/>
+          <w:szCs w:val="24"/>
+          <w:lang w:val="en-US"/>
+        </w:rPr>
+        <w:t xml:space="preserve">choose basket </w:t>
+      </w:r>
+      <w:r>
+        <w:rPr>
+          <w:rFonts w:ascii="Times New Roman" w:hAnsi="Times New Roman" w:cs="Times New Roman"/>
+          <w:sz w:val="24"/>
+          <w:szCs w:val="24"/>
+          <w:lang w:val="en-US"/>
+        </w:rPr>
+        <w:t xml:space="preserve">based on </w:t>
+      </w:r>
+      <w:r>
+        <w:rPr>
+          <w:rFonts w:ascii="Times New Roman" w:hAnsi="Times New Roman" w:cs="Times New Roman"/>
+          <w:sz w:val="24"/>
+          <w:szCs w:val="24"/>
+          <w:lang w:val="en-US"/>
+        </w:rPr>
+        <w:t>the number of products they want to purchase;</w:t>
       </w:r>
     </w:p>
     <w:p>
@@ -577,7 +491,7 @@
           <w:szCs w:val="24"/>
           <w:lang w:val="en-US"/>
         </w:rPr>
-        <w:t>the mask wearing fact,</w:t>
+        <w:t>Users go from home to the store.</w:t>
       </w:r>
     </w:p>
     <w:p>
@@ -633,7 +547,25 @@
           <w:szCs w:val="24"/>
           <w:lang w:val="en-US"/>
         </w:rPr>
-        <w:t>booking encodings,</w:t>
+        <w:t>B</w:t>
+      </w:r>
+      <w:r>
+        <w:rPr>
+          <w:rFonts w:ascii="Times New Roman" w:hAnsi="Times New Roman" w:cs="Times New Roman"/>
+          <w:sz w:val="24"/>
+          <w:szCs w:val="24"/>
+          <w:lang w:val="en-US"/>
+        </w:rPr>
+        <w:t>ooking</w:t>
+      </w:r>
+      <w:r>
+        <w:rPr>
+          <w:rFonts w:ascii="Times New Roman" w:hAnsi="Times New Roman" w:cs="Times New Roman"/>
+          <w:sz w:val="24"/>
+          <w:szCs w:val="24"/>
+          <w:lang w:val="en-US"/>
+        </w:rPr>
+        <w:t>;</w:t>
       </w:r>
     </w:p>
     <w:p>
@@ -659,7 +591,25 @@
           <w:szCs w:val="24"/>
           <w:lang w:val="en-US"/>
         </w:rPr>
-        <w:t>allocation of the stores and its departments,</w:t>
+        <w:t>U</w:t>
+      </w:r>
+      <w:r>
+        <w:rPr>
+          <w:rFonts w:ascii="Times New Roman" w:hAnsi="Times New Roman" w:cs="Times New Roman"/>
+          <w:sz w:val="24"/>
+          <w:szCs w:val="24"/>
+          <w:lang w:val="en-US"/>
+        </w:rPr>
+        <w:t>ser arrival time</w:t>
+      </w:r>
+      <w:r>
+        <w:rPr>
+          <w:rFonts w:ascii="Times New Roman" w:hAnsi="Times New Roman" w:cs="Times New Roman"/>
+          <w:sz w:val="24"/>
+          <w:szCs w:val="24"/>
+          <w:lang w:val="en-US"/>
+        </w:rPr>
+        <w:t>;</w:t>
       </w:r>
     </w:p>
     <w:p>
@@ -685,7 +635,25 @@
           <w:szCs w:val="24"/>
           <w:lang w:val="en-US"/>
         </w:rPr>
-        <w:t>the allocation of these bookings,</w:t>
+        <w:t>U</w:t>
+      </w:r>
+      <w:r>
+        <w:rPr>
+          <w:rFonts w:ascii="Times New Roman" w:hAnsi="Times New Roman" w:cs="Times New Roman"/>
+          <w:sz w:val="24"/>
+          <w:szCs w:val="24"/>
+          <w:lang w:val="en-US"/>
+        </w:rPr>
+        <w:t>ser departure time</w:t>
+      </w:r>
+      <w:r>
+        <w:rPr>
+          <w:rFonts w:ascii="Times New Roman" w:hAnsi="Times New Roman" w:cs="Times New Roman"/>
+          <w:sz w:val="24"/>
+          <w:szCs w:val="24"/>
+          <w:lang w:val="en-US"/>
+        </w:rPr>
+        <w:t>;</w:t>
       </w:r>
     </w:p>
     <w:p>
@@ -711,25 +679,25 @@
           <w:szCs w:val="24"/>
           <w:lang w:val="en-US"/>
         </w:rPr>
-        <w:t>encode the fact of person arrival/departur</w:t>
-      </w:r>
-      <w:r>
-        <w:rPr>
-          <w:rFonts w:ascii="Times New Roman" w:hAnsi="Times New Roman" w:cs="Times New Roman"/>
-          <w:sz w:val="24"/>
-          <w:szCs w:val="24"/>
-          <w:lang w:val="en-US"/>
-        </w:rPr>
-        <w:t>e</w:t>
-      </w:r>
-      <w:r>
-        <w:rPr>
-          <w:rFonts w:ascii="Times New Roman" w:hAnsi="Times New Roman" w:cs="Times New Roman"/>
-          <w:sz w:val="24"/>
-          <w:szCs w:val="24"/>
-          <w:lang w:val="en-US"/>
-        </w:rPr>
-        <w:t>,</w:t>
+        <w:t>T</w:t>
+      </w:r>
+      <w:r>
+        <w:rPr>
+          <w:rFonts w:ascii="Times New Roman" w:hAnsi="Times New Roman" w:cs="Times New Roman"/>
+          <w:sz w:val="24"/>
+          <w:szCs w:val="24"/>
+          <w:lang w:val="en-US"/>
+        </w:rPr>
+        <w:t>he wearing mask fact</w:t>
+      </w:r>
+      <w:r>
+        <w:rPr>
+          <w:rFonts w:ascii="Times New Roman" w:hAnsi="Times New Roman" w:cs="Times New Roman"/>
+          <w:sz w:val="24"/>
+          <w:szCs w:val="24"/>
+          <w:lang w:val="en-US"/>
+        </w:rPr>
+        <w:t>;</w:t>
       </w:r>
     </w:p>
     <w:p>
@@ -755,7 +723,7 @@
           <w:szCs w:val="24"/>
           <w:lang w:val="en-US"/>
         </w:rPr>
-        <w:t>encode the fact of spending a mask,</w:t>
+        <w:t>Store and department area;</w:t>
       </w:r>
     </w:p>
     <w:p>
@@ -781,88 +749,123 @@
           <w:szCs w:val="24"/>
           <w:lang w:val="en-US"/>
         </w:rPr>
-        <w:t>the list of products encoding,</w:t>
+        <w:t>Customer queue</w:t>
       </w:r>
     </w:p>
     <w:p>
       <w:pPr>
         <w:pStyle w:val="a3"/>
-        <w:numPr>
-          <w:ilvl w:val="0"/>
-          <w:numId w:val="5"/>
-        </w:numPr>
-        <w:spacing w:after="0" w:line="360" w:lineRule="auto"/>
-        <w:jc w:val="both"/>
-        <w:rPr>
-          <w:rFonts w:ascii="Times New Roman" w:hAnsi="Times New Roman" w:cs="Times New Roman"/>
-          <w:sz w:val="24"/>
-          <w:szCs w:val="24"/>
-          <w:lang w:val="en-US"/>
-        </w:rPr>
-      </w:pPr>
-      <w:r>
-        <w:rPr>
-          <w:rFonts w:ascii="Times New Roman" w:hAnsi="Times New Roman" w:cs="Times New Roman"/>
-          <w:sz w:val="24"/>
-          <w:szCs w:val="24"/>
-          <w:lang w:val="en-US"/>
-        </w:rPr>
-        <w:t>the person location update inside/outside the store</w:t>
-      </w:r>
-      <w:r>
-        <w:rPr>
-          <w:rFonts w:ascii="Times New Roman" w:hAnsi="Times New Roman" w:cs="Times New Roman"/>
-          <w:sz w:val="24"/>
-          <w:szCs w:val="24"/>
-          <w:lang w:val="en-US"/>
-        </w:rPr>
-        <w:t>,</w:t>
+        <w:spacing w:after="0" w:line="360" w:lineRule="auto"/>
+        <w:ind w:left="0" w:firstLine="709"/>
+        <w:jc w:val="both"/>
+        <w:rPr>
+          <w:rFonts w:ascii="Times New Roman" w:hAnsi="Times New Roman" w:cs="Times New Roman"/>
+          <w:sz w:val="24"/>
+          <w:szCs w:val="24"/>
+          <w:lang w:val="en-US"/>
+        </w:rPr>
+      </w:pPr>
+      <w:r>
+        <w:rPr>
+          <w:rFonts w:ascii="Times New Roman" w:hAnsi="Times New Roman" w:cs="Times New Roman"/>
+          <w:sz w:val="24"/>
+          <w:szCs w:val="24"/>
+          <w:lang w:val="en-US"/>
+        </w:rPr>
+        <w:t>A diagram containing world phenomena and shared phenomena is shown in Figure 1:</w:t>
       </w:r>
     </w:p>
     <w:p>
       <w:pPr>
         <w:pStyle w:val="a3"/>
-        <w:numPr>
-          <w:ilvl w:val="0"/>
-          <w:numId w:val="5"/>
-        </w:numPr>
-        <w:spacing w:after="0" w:line="360" w:lineRule="auto"/>
-        <w:jc w:val="both"/>
-        <w:rPr>
-          <w:rFonts w:ascii="Times New Roman" w:hAnsi="Times New Roman" w:cs="Times New Roman"/>
-          <w:sz w:val="24"/>
-          <w:szCs w:val="24"/>
-          <w:lang w:val="en-US"/>
-        </w:rPr>
-      </w:pPr>
-      <w:r>
-        <w:rPr>
-          <w:rFonts w:ascii="Times New Roman" w:hAnsi="Times New Roman" w:cs="Times New Roman"/>
-          <w:sz w:val="24"/>
-          <w:szCs w:val="24"/>
-          <w:lang w:val="en-US"/>
-        </w:rPr>
-        <w:t>estimated time of the way to the store/of the visiting of the store</w:t>
-      </w:r>
-    </w:p>
-    <w:p>
-      <w:pPr>
-        <w:spacing w:after="0" w:line="360" w:lineRule="auto"/>
-        <w:jc w:val="both"/>
-        <w:rPr>
-          <w:rFonts w:ascii="Times New Roman" w:hAnsi="Times New Roman" w:cs="Times New Roman"/>
-          <w:sz w:val="24"/>
-          <w:szCs w:val="24"/>
-          <w:lang w:val="en-US"/>
-        </w:rPr>
-        <w:sectPr>
-          <w:type w:val="continuous"/>
-          <w:pgSz w:w="11910" w:h="16840" w:code="9"/>
-          <w:pgMar w:top="1134" w:right="850" w:bottom="1134" w:left="1701" w:header="720" w:footer="720" w:gutter="0"/>
-          <w:cols w:space="720"/>
-          <w:docGrid w:linePitch="299"/>
-        </w:sectPr>
-      </w:pPr>
+        <w:spacing w:after="0" w:line="360" w:lineRule="auto"/>
+        <w:ind w:left="0" w:firstLine="709"/>
+        <w:jc w:val="center"/>
+        <w:rPr>
+          <w:rFonts w:ascii="Times New Roman" w:hAnsi="Times New Roman" w:cs="Times New Roman"/>
+          <w:sz w:val="24"/>
+          <w:szCs w:val="24"/>
+          <w:lang w:val="en-US"/>
+        </w:rPr>
+      </w:pPr>
+      <w:r>
+        <w:rPr>
+          <w:rFonts w:ascii="Times New Roman" w:hAnsi="Times New Roman" w:cs="Times New Roman"/>
+          <w:sz w:val="24"/>
+          <w:szCs w:val="24"/>
+          <w:lang w:val="en-US"/>
+        </w:rPr>
+        <w:lastRenderedPageBreak/>
+        <w:drawing>
+          <wp:inline distT="0" distB="0" distL="0" distR="0" wp14:anchorId="43639381" wp14:editId="3F9A64D0">
+            <wp:extent cx="4352925" cy="3819525"/>
+            <wp:effectExtent l="0" t="0" r="9525" b="9525"/>
+            <wp:docPr id="1" name="Рисунок 1"/>
+            <wp:cNvGraphicFramePr>
+              <a:graphicFrameLocks xmlns:a="http://schemas.openxmlformats.org/drawingml/2006/main" noChangeAspect="1"/>
+            </wp:cNvGraphicFramePr>
+            <a:graphic xmlns:a="http://schemas.openxmlformats.org/drawingml/2006/main">
+              <a:graphicData uri="http://schemas.openxmlformats.org/drawingml/2006/picture">
+                <pic:pic xmlns:pic="http://schemas.openxmlformats.org/drawingml/2006/picture">
+                  <pic:nvPicPr>
+                    <pic:cNvPr id="1" name=""/>
+                    <pic:cNvPicPr/>
+                  </pic:nvPicPr>
+                  <pic:blipFill>
+                    <a:blip r:embed="rId7"/>
+                    <a:stretch>
+                      <a:fillRect/>
+                    </a:stretch>
+                  </pic:blipFill>
+                  <pic:spPr>
+                    <a:xfrm>
+                      <a:off x="0" y="0"/>
+                      <a:ext cx="4353533" cy="3820058"/>
+                    </a:xfrm>
+                    <a:prstGeom prst="rect">
+                      <a:avLst/>
+                    </a:prstGeom>
+                  </pic:spPr>
+                </pic:pic>
+              </a:graphicData>
+            </a:graphic>
+          </wp:inline>
+        </w:drawing>
+      </w:r>
+    </w:p>
+    <w:p>
+      <w:pPr>
+        <w:pStyle w:val="a3"/>
+        <w:spacing w:after="0" w:line="360" w:lineRule="auto"/>
+        <w:ind w:left="0" w:firstLine="709"/>
+        <w:jc w:val="center"/>
+        <w:rPr>
+          <w:rFonts w:ascii="Times New Roman" w:hAnsi="Times New Roman" w:cs="Times New Roman"/>
+          <w:sz w:val="24"/>
+          <w:szCs w:val="24"/>
+          <w:lang w:val="en-US"/>
+        </w:rPr>
+      </w:pPr>
+      <w:r>
+        <w:rPr>
+          <w:rFonts w:ascii="Times New Roman" w:hAnsi="Times New Roman" w:cs="Times New Roman"/>
+          <w:sz w:val="24"/>
+          <w:szCs w:val="24"/>
+          <w:lang w:val="en-US"/>
+        </w:rPr>
+        <w:t xml:space="preserve">Fig 1: </w:t>
+      </w:r>
+      <w:r>
+        <w:rPr>
+          <w:rFonts w:ascii="Times New Roman" w:hAnsi="Times New Roman" w:cs="Times New Roman"/>
+          <w:sz w:val="24"/>
+          <w:szCs w:val="24"/>
+          <w:lang w:val="en-US"/>
+        </w:rPr>
+        <w:t>diagram of world phenomena &amp; shared phenomena</w:t>
+      </w:r>
+      <w:bookmarkStart w:id="0" w:name="_GoBack"/>
+      <w:bookmarkEnd w:id="0"/>
     </w:p>
     <w:p>
       <w:pPr>

</xml_diff>